<commit_message>
Only vulnerabilities left in C++
</commit_message>
<xml_diff>
--- a/סמינר.docx
+++ b/סמינר.docx
@@ -4454,7 +4454,6 @@
       <w:pPr>
         <w:bidi/>
         <w:rPr>
-          <w:rFonts w:hint="cs"/>
           <w:rtl/>
           <w:lang w:val="en-US"/>
         </w:rPr>
@@ -4765,6 +4764,7 @@
           <w:id w:val="-1754036706"/>
           <w:citation/>
         </w:sdtPr>
+        <w:sdtEndPr/>
         <w:sdtContent>
           <w:r>
             <w:rPr>
@@ -4815,7 +4815,6 @@
       <w:pPr>
         <w:bidi/>
         <w:rPr>
-          <w:rFonts w:hint="cs"/>
           <w:rtl/>
           <w:lang w:val="en-US"/>
         </w:rPr>
@@ -4888,7 +4887,23 @@
           <w:rtl/>
           <w:lang w:val="en-US"/>
         </w:rPr>
-        <w:t>המאפשרות לבצע לולאה (קטע קוד החוזר על עצמו מספר פעמים) עד שתנאי כלשהו יופר:</w:t>
+        <w:t>המאפשרות לבצע לולאה (קטע קוד החוזר על עצמו מספר פעמים) עד שתנאי כלשהו</w:t>
+      </w:r>
+      <w:r>
+        <w:rPr>
+          <w:rFonts w:hint="cs"/>
+          <w:rtl/>
+          <w:lang w:val="en-US"/>
+        </w:rPr>
+        <w:t>א</w:t>
+      </w:r>
+      <w:r>
+        <w:rPr>
+          <w:rFonts w:hint="cs"/>
+          <w:rtl/>
+          <w:lang w:val="en-US"/>
+        </w:rPr>
+        <w:t xml:space="preserve"> יופר:</w:t>
       </w:r>
       <w:r>
         <w:rPr>
@@ -4962,7 +4977,7 @@
           <w:rtl/>
           <w:lang w:val="en-US"/>
         </w:rPr>
-        <w:t>, לרוב</w:t>
+        <w:t xml:space="preserve"> לרוב</w:t>
       </w:r>
       <w:r>
         <w:rPr>
@@ -5236,6 +5251,7 @@
           <w:id w:val="-1385716973"/>
           <w:citation/>
         </w:sdtPr>
+        <w:sdtEndPr/>
         <w:sdtContent>
           <w:r>
             <w:rPr>
@@ -5280,6 +5296,14 @@
           <w:lang w:val="en-US"/>
         </w:rPr>
         <w:t>.</w:t>
+      </w:r>
+      <w:r>
+        <w:rPr>
+          <w:rFonts w:hint="cs"/>
+          <w:rtl/>
+          <w:lang w:val="en-US"/>
+        </w:rPr>
+        <w:t xml:space="preserve"> כל אובייקט שומר מצביע לפונקציות המחלקה המוגדרות עבורו.</w:t>
       </w:r>
     </w:p>
     <w:p>
@@ -5380,6 +5404,7 @@
           <w:id w:val="2047490826"/>
           <w:citation/>
         </w:sdtPr>
+        <w:sdtEndPr/>
         <w:sdtContent>
           <w:r>
             <w:rPr>
@@ -5406,7 +5431,7 @@
               <w:noProof/>
               <w:lang w:val="en-US"/>
             </w:rPr>
-            <w:t>[6]</w:t>
+            <w:t>[7]</w:t>
           </w:r>
           <w:r>
             <w:rPr>
@@ -5503,6 +5528,14 @@
           <w:lang w:val="en-US"/>
         </w:rPr>
         <w:t xml:space="preserve"> מי יכול לגשת לאותו משתנה </w:t>
+      </w:r>
+      <w:r>
+        <w:rPr>
+          <w:rFonts w:hint="cs"/>
+          <w:rtl/>
+          <w:lang w:val="en-US"/>
+        </w:rPr>
+        <w:t>ו</w:t>
       </w:r>
       <w:r>
         <w:rPr>
@@ -5652,7 +5685,6 @@
         </w:numPr>
         <w:bidi/>
         <w:rPr>
-          <w:rFonts w:hint="cs"/>
           <w:rtl/>
           <w:lang w:val="en-US"/>
         </w:rPr>
@@ -5689,6 +5721,7 @@
           <w:id w:val="-1850481851"/>
           <w:citation/>
         </w:sdtPr>
+        <w:sdtEndPr/>
         <w:sdtContent>
           <w:r>
             <w:rPr>
@@ -5788,8 +5821,413 @@
         <w:bidi/>
         <w:rPr>
           <w:rtl/>
-        </w:rPr>
-      </w:pPr>
+          <w:lang w:val="en-US"/>
+        </w:rPr>
+      </w:pPr>
+      <w:r>
+        <w:rPr>
+          <w:rFonts w:hint="cs"/>
+          <w:rtl/>
+        </w:rPr>
+        <w:t xml:space="preserve">פולימורפיזם היא תכונה של שפות תכנות המאפשרת להשתמש באותם סימבולים, כמו שמות פונקציות או אופרטורים, </w:t>
+      </w:r>
+      <w:r>
+        <w:rPr>
+          <w:rFonts w:hint="cs"/>
+          <w:rtl/>
+        </w:rPr>
+        <w:t>למימוש שונה בהתאם לצורה שבה משתמשים בהם.</w:t>
+      </w:r>
+      <w:r>
+        <w:rPr>
+          <w:rFonts w:hint="cs"/>
+          <w:rtl/>
+        </w:rPr>
+        <w:t xml:space="preserve"> </w:t>
+      </w:r>
+      <w:r>
+        <w:rPr>
+          <w:lang w:val="en-US"/>
+        </w:rPr>
+        <w:t>C++</w:t>
+      </w:r>
+      <w:r>
+        <w:rPr>
+          <w:rFonts w:hint="cs"/>
+          <w:rtl/>
+          <w:lang w:val="en-US"/>
+        </w:rPr>
+        <w:t xml:space="preserve"> מממשת פולימורפיזם במספר רחב מאוד של צורות, ובכך מאפשרת תכנות גנרי אשר מונע כפילות קוד וחוסך עבודה למתכנת</w:t>
+      </w:r>
+      <w:r>
+        <w:rPr>
+          <w:rFonts w:hint="cs"/>
+          <w:rtl/>
+          <w:lang w:val="en-US"/>
+        </w:rPr>
+        <w:t xml:space="preserve"> </w:t>
+      </w:r>
+      <w:sdt>
+        <w:sdtPr>
+          <w:rPr>
+            <w:rFonts w:hint="cs"/>
+            <w:rtl/>
+            <w:lang w:val="en-US"/>
+          </w:rPr>
+          <w:id w:val="486055531"/>
+          <w:citation/>
+        </w:sdtPr>
+        <w:sdtEndPr/>
+        <w:sdtContent>
+          <w:r>
+            <w:rPr>
+              <w:rtl/>
+              <w:lang w:val="en-US"/>
+            </w:rPr>
+            <w:fldChar w:fldCharType="begin"/>
+          </w:r>
+          <w:r>
+            <w:rPr>
+              <w:lang w:val="en-US"/>
+            </w:rPr>
+            <w:instrText xml:space="preserve"> CITATION Wik1 \l 1033 </w:instrText>
+          </w:r>
+          <w:r>
+            <w:rPr>
+              <w:rtl/>
+              <w:lang w:val="en-US"/>
+            </w:rPr>
+            <w:fldChar w:fldCharType="separate"/>
+          </w:r>
+          <w:r>
+            <w:rPr>
+              <w:noProof/>
+              <w:lang w:val="en-US"/>
+            </w:rPr>
+            <w:t>[8]</w:t>
+          </w:r>
+          <w:r>
+            <w:rPr>
+              <w:rtl/>
+              <w:lang w:val="en-US"/>
+            </w:rPr>
+            <w:fldChar w:fldCharType="end"/>
+          </w:r>
+        </w:sdtContent>
+      </w:sdt>
+      <w:r>
+        <w:rPr>
+          <w:rFonts w:hint="cs"/>
+          <w:rtl/>
+          <w:lang w:val="en-US"/>
+        </w:rPr>
+        <w:t>.</w:t>
+      </w:r>
+      <w:r>
+        <w:rPr>
+          <w:rFonts w:hint="cs"/>
+          <w:rtl/>
+          <w:lang w:val="en-US"/>
+        </w:rPr>
+        <w:t xml:space="preserve"> דוגמאות נפוצות לשימוש בפולימורפיזם בשפת </w:t>
+      </w:r>
+      <w:r>
+        <w:rPr>
+          <w:lang w:val="en-US"/>
+        </w:rPr>
+        <w:t>C++</w:t>
+      </w:r>
+      <w:r>
+        <w:rPr>
+          <w:rFonts w:hint="cs"/>
+          <w:rtl/>
+          <w:lang w:val="en-US"/>
+        </w:rPr>
+        <w:t xml:space="preserve"> הן:</w:t>
+      </w:r>
+    </w:p>
+    <w:p>
+      <w:pPr>
+        <w:pStyle w:val="ListParagraph"/>
+        <w:numPr>
+          <w:ilvl w:val="0"/>
+          <w:numId w:val="20"/>
+        </w:numPr>
+        <w:bidi/>
+        <w:rPr>
+          <w:lang w:val="en-US"/>
+        </w:rPr>
+      </w:pPr>
+      <w:r>
+        <w:rPr>
+          <w:rFonts w:hint="cs"/>
+          <w:rtl/>
+          <w:lang w:val="en-US"/>
+        </w:rPr>
+        <w:t xml:space="preserve">העמסת פונקציות </w:t>
+      </w:r>
+      <w:r>
+        <w:rPr>
+          <w:rtl/>
+          <w:lang w:val="en-US"/>
+        </w:rPr>
+        <w:t>–</w:t>
+      </w:r>
+      <w:r>
+        <w:rPr>
+          <w:rFonts w:hint="cs"/>
+          <w:rtl/>
+          <w:lang w:val="en-US"/>
+        </w:rPr>
+        <w:t xml:space="preserve"> הגדרת מספר פונקציות בעלות אותו שם אך עם חתימה שונה.</w:t>
+      </w:r>
+      <w:r>
+        <w:rPr>
+          <w:rFonts w:hint="cs"/>
+          <w:rtl/>
+          <w:lang w:val="en-US"/>
+        </w:rPr>
+        <w:t xml:space="preserve"> הקומפיילר יודע בעזרת החתימה איזו פונקציה צריך להריץ.</w:t>
+      </w:r>
+      <w:r>
+        <w:rPr>
+          <w:rFonts w:hint="cs"/>
+          <w:rtl/>
+          <w:lang w:val="en-US"/>
+        </w:rPr>
+        <w:t xml:space="preserve"> ניתן בצורה זו גם ליצור העמסה של אופרטורים ע"י הגדרת הפונקציות אשר ירוצו עבור כל אופרטור בשפה.</w:t>
+      </w:r>
+    </w:p>
+    <w:p>
+      <w:pPr>
+        <w:pStyle w:val="ListParagraph"/>
+        <w:numPr>
+          <w:ilvl w:val="0"/>
+          <w:numId w:val="20"/>
+        </w:numPr>
+        <w:bidi/>
+        <w:rPr>
+          <w:lang w:val="en-US"/>
+        </w:rPr>
+      </w:pPr>
+      <w:r>
+        <w:rPr>
+          <w:rFonts w:hint="cs"/>
+          <w:rtl/>
+          <w:lang w:val="en-US"/>
+        </w:rPr>
+        <w:t xml:space="preserve">דריסת פונקציות </w:t>
+      </w:r>
+      <w:r>
+        <w:rPr>
+          <w:rtl/>
+          <w:lang w:val="en-US"/>
+        </w:rPr>
+        <w:t>–</w:t>
+      </w:r>
+      <w:r>
+        <w:rPr>
+          <w:rFonts w:hint="cs"/>
+          <w:rtl/>
+          <w:lang w:val="en-US"/>
+        </w:rPr>
+        <w:t xml:space="preserve"> החלפת מימוש של פונקציה</w:t>
+      </w:r>
+      <w:r>
+        <w:rPr>
+          <w:rFonts w:hint="cs"/>
+          <w:rtl/>
+          <w:lang w:val="en-US"/>
+        </w:rPr>
+        <w:t xml:space="preserve"> </w:t>
+      </w:r>
+      <w:r>
+        <w:rPr>
+          <w:rFonts w:hint="cs"/>
+          <w:rtl/>
+          <w:lang w:val="en-US"/>
+        </w:rPr>
+        <w:t xml:space="preserve">במחלקה היורשת ממחלקה אחרת שבה הפונקציה מוגדרת כפונקציה </w:t>
+      </w:r>
+      <w:r>
+        <w:rPr>
+          <w:rFonts w:hint="cs"/>
+          <w:rtl/>
+          <w:lang w:val="en-US"/>
+        </w:rPr>
+        <w:t>וירטואלית</w:t>
+      </w:r>
+      <w:r>
+        <w:rPr>
+          <w:rFonts w:hint="cs"/>
+          <w:rtl/>
+          <w:lang w:val="en-US"/>
+        </w:rPr>
+        <w:t>.</w:t>
+      </w:r>
+      <w:r>
+        <w:rPr>
+          <w:rFonts w:hint="cs"/>
+          <w:rtl/>
+          <w:lang w:val="en-US"/>
+        </w:rPr>
+        <w:t xml:space="preserve"> במצב כזה המצביע לפונקציה השמור באובייקט יתעדכן בהתאם לפונקציה של המחלקה אשר דרסה אותה.</w:t>
+      </w:r>
+    </w:p>
+    <w:p>
+      <w:pPr>
+        <w:pStyle w:val="ListParagraph"/>
+        <w:numPr>
+          <w:ilvl w:val="0"/>
+          <w:numId w:val="20"/>
+        </w:numPr>
+        <w:bidi/>
+        <w:rPr>
+          <w:rtl/>
+          <w:lang w:val="en-US"/>
+        </w:rPr>
+      </w:pPr>
+      <w:r>
+        <w:rPr>
+          <w:rFonts w:hint="cs"/>
+          <w:rtl/>
+          <w:lang w:val="en-US"/>
+        </w:rPr>
+        <w:t>תבניות</w:t>
+      </w:r>
+      <w:r>
+        <w:rPr>
+          <w:rFonts w:hint="cs"/>
+          <w:rtl/>
+          <w:lang w:val="en-US"/>
+        </w:rPr>
+        <w:t xml:space="preserve"> (</w:t>
+      </w:r>
+      <w:r>
+        <w:rPr>
+          <w:lang w:val="en-US"/>
+        </w:rPr>
+        <w:t>Templates</w:t>
+      </w:r>
+      <w:r>
+        <w:rPr>
+          <w:rFonts w:hint="cs"/>
+          <w:rtl/>
+          <w:lang w:val="en-US"/>
+        </w:rPr>
+        <w:t>)</w:t>
+      </w:r>
+      <w:r>
+        <w:rPr>
+          <w:rFonts w:hint="cs"/>
+          <w:rtl/>
+          <w:lang w:val="en-US"/>
+        </w:rPr>
+        <w:t xml:space="preserve"> </w:t>
+      </w:r>
+      <w:r>
+        <w:rPr>
+          <w:rtl/>
+          <w:lang w:val="en-US"/>
+        </w:rPr>
+        <w:t>–</w:t>
+      </w:r>
+      <w:r>
+        <w:rPr>
+          <w:rFonts w:hint="cs"/>
+          <w:rtl/>
+          <w:lang w:val="en-US"/>
+        </w:rPr>
+        <w:t xml:space="preserve"> הגדרת פונקציה או מחלקה עבור טיפוסי מידע גנריים. </w:t>
+      </w:r>
+      <w:r>
+        <w:rPr>
+          <w:rFonts w:hint="cs"/>
+          <w:rtl/>
+          <w:lang w:val="en-US"/>
+        </w:rPr>
+        <w:t>בצורה זו ניתן להגדיר מימוש</w:t>
+      </w:r>
+      <w:r>
+        <w:rPr>
+          <w:rFonts w:hint="cs"/>
+          <w:rtl/>
+          <w:lang w:val="en-US"/>
+        </w:rPr>
+        <w:t xml:space="preserve"> יחיד</w:t>
+      </w:r>
+      <w:r>
+        <w:rPr>
+          <w:rFonts w:hint="cs"/>
+          <w:rtl/>
+          <w:lang w:val="en-US"/>
+        </w:rPr>
+        <w:t xml:space="preserve"> עבור פונקציה או מחלקה והקומפיילר </w:t>
+      </w:r>
+      <w:r>
+        <w:rPr>
+          <w:rFonts w:hint="cs"/>
+          <w:rtl/>
+          <w:lang w:val="en-US"/>
+        </w:rPr>
+        <w:t>ידע ליצור מימוש מתאים בכל פעם שמשתמשים בתבנית בהתאם לטיפוסים שאיתם עושים שימוש בתבנית.</w:t>
+      </w:r>
+      <w:r>
+        <w:rPr>
+          <w:rFonts w:hint="cs"/>
+          <w:rtl/>
+          <w:lang w:val="en-US"/>
+        </w:rPr>
+        <w:t xml:space="preserve"> </w:t>
+      </w:r>
+      <w:sdt>
+        <w:sdtPr>
+          <w:rPr>
+            <w:rFonts w:hint="cs"/>
+            <w:rtl/>
+            <w:lang w:val="en-US"/>
+          </w:rPr>
+          <w:id w:val="-456952835"/>
+          <w:citation/>
+        </w:sdtPr>
+        <w:sdtEndPr/>
+        <w:sdtContent>
+          <w:r>
+            <w:rPr>
+              <w:rtl/>
+              <w:lang w:val="en-US"/>
+            </w:rPr>
+            <w:fldChar w:fldCharType="begin"/>
+          </w:r>
+          <w:r>
+            <w:rPr>
+              <w:lang w:val="en-US"/>
+            </w:rPr>
+            <w:instrText xml:space="preserve"> CITATION Tem \l 1033 </w:instrText>
+          </w:r>
+          <w:r>
+            <w:rPr>
+              <w:rtl/>
+              <w:lang w:val="en-US"/>
+            </w:rPr>
+            <w:fldChar w:fldCharType="separate"/>
+          </w:r>
+          <w:r>
+            <w:rPr>
+              <w:noProof/>
+              <w:lang w:val="en-US"/>
+            </w:rPr>
+            <w:t>[9]</w:t>
+          </w:r>
+          <w:r>
+            <w:rPr>
+              <w:rtl/>
+              <w:lang w:val="en-US"/>
+            </w:rPr>
+            <w:fldChar w:fldCharType="end"/>
+          </w:r>
+        </w:sdtContent>
+      </w:sdt>
     </w:p>
     <w:p>
       <w:pPr>
@@ -5806,6 +6244,81 @@
       <w:bookmarkStart w:id="6" w:name="_Toc57503669"/>
       <w:r>
         <w:rPr>
+          <w:noProof/>
+        </w:rPr>
+        <w:drawing>
+          <wp:anchor distT="0" distB="0" distL="114300" distR="114300" simplePos="0" relativeHeight="251658240" behindDoc="1" locked="0" layoutInCell="1" allowOverlap="1" wp14:anchorId="0AB626FF" wp14:editId="14E9BB9D">
+            <wp:simplePos x="0" y="0"/>
+            <wp:positionH relativeFrom="margin">
+              <wp:posOffset>-688975</wp:posOffset>
+            </wp:positionH>
+            <wp:positionV relativeFrom="paragraph">
+              <wp:posOffset>256540</wp:posOffset>
+            </wp:positionV>
+            <wp:extent cx="2796540" cy="2137410"/>
+            <wp:effectExtent l="0" t="0" r="3810" b="0"/>
+            <wp:wrapTight wrapText="bothSides">
+              <wp:wrapPolygon edited="0">
+                <wp:start x="0" y="0"/>
+                <wp:lineTo x="0" y="21369"/>
+                <wp:lineTo x="21482" y="21369"/>
+                <wp:lineTo x="21482" y="0"/>
+                <wp:lineTo x="0" y="0"/>
+              </wp:wrapPolygon>
+            </wp:wrapTight>
+            <wp:docPr id="1" name="Picture 1"/>
+            <wp:cNvGraphicFramePr>
+              <a:graphicFrameLocks xmlns:a="http://schemas.openxmlformats.org/drawingml/2006/main" noChangeAspect="1"/>
+            </wp:cNvGraphicFramePr>
+            <a:graphic xmlns:a="http://schemas.openxmlformats.org/drawingml/2006/main">
+              <a:graphicData uri="http://schemas.openxmlformats.org/drawingml/2006/picture">
+                <pic:pic xmlns:pic="http://schemas.openxmlformats.org/drawingml/2006/picture">
+                  <pic:nvPicPr>
+                    <pic:cNvPr id="0" name="Picture 1"/>
+                    <pic:cNvPicPr>
+                      <a:picLocks noChangeAspect="1" noChangeArrowheads="1"/>
+                    </pic:cNvPicPr>
+                  </pic:nvPicPr>
+                  <pic:blipFill>
+                    <a:blip r:embed="rId10">
+                      <a:extLst>
+                        <a:ext uri="{28A0092B-C50C-407E-A947-70E740481C1C}">
+                          <a14:useLocalDpi xmlns:a14="http://schemas.microsoft.com/office/drawing/2010/main" val="0"/>
+                        </a:ext>
+                      </a:extLst>
+                    </a:blip>
+                    <a:srcRect/>
+                    <a:stretch>
+                      <a:fillRect/>
+                    </a:stretch>
+                  </pic:blipFill>
+                  <pic:spPr bwMode="auto">
+                    <a:xfrm>
+                      <a:off x="0" y="0"/>
+                      <a:ext cx="2796540" cy="2137410"/>
+                    </a:xfrm>
+                    <a:prstGeom prst="rect">
+                      <a:avLst/>
+                    </a:prstGeom>
+                    <a:noFill/>
+                    <a:ln>
+                      <a:noFill/>
+                    </a:ln>
+                  </pic:spPr>
+                </pic:pic>
+              </a:graphicData>
+            </a:graphic>
+            <wp14:sizeRelH relativeFrom="page">
+              <wp14:pctWidth>0</wp14:pctWidth>
+            </wp14:sizeRelH>
+            <wp14:sizeRelV relativeFrom="page">
+              <wp14:pctHeight>0</wp14:pctHeight>
+            </wp14:sizeRelV>
+          </wp:anchor>
+        </w:drawing>
+      </w:r>
+      <w:r>
+        <w:rPr>
           <w:rFonts w:hint="cs"/>
           <w:sz w:val="32"/>
           <w:szCs w:val="32"/>
@@ -5820,9 +6333,967 @@
       <w:pPr>
         <w:bidi/>
         <w:rPr>
-          <w:rtl/>
-        </w:rPr>
-      </w:pPr>
+          <w:lang w:val="en-US"/>
+        </w:rPr>
+      </w:pPr>
+      <w:r>
+        <w:rPr>
+          <w:rFonts w:hint="cs"/>
+          <w:rtl/>
+          <w:lang w:val="en-US"/>
+        </w:rPr>
+        <w:t xml:space="preserve">כמו בכל תהליך </w:t>
+      </w:r>
+      <w:r>
+        <w:rPr>
+          <w:rFonts w:hint="cs"/>
+          <w:rtl/>
+          <w:lang w:val="en-US"/>
+        </w:rPr>
+        <w:t xml:space="preserve">מחשב </w:t>
+      </w:r>
+      <w:r>
+        <w:rPr>
+          <w:rFonts w:hint="cs"/>
+          <w:rtl/>
+          <w:lang w:val="en-US"/>
+        </w:rPr>
+        <w:t>במערכת הפעלה סטנדרטית, גם תוכניות הכתובות ב-</w:t>
+      </w:r>
+      <w:r>
+        <w:rPr>
+          <w:rFonts w:hint="cs"/>
+          <w:rtl/>
+          <w:lang w:val="en-US"/>
+        </w:rPr>
+        <w:t xml:space="preserve"> </w:t>
+      </w:r>
+      <w:r>
+        <w:rPr>
+          <w:lang w:val="en-US"/>
+        </w:rPr>
+        <w:t>C++</w:t>
+      </w:r>
+      <w:r>
+        <w:rPr>
+          <w:rFonts w:hint="cs"/>
+          <w:rtl/>
+          <w:lang w:val="en-US"/>
+        </w:rPr>
+        <w:t xml:space="preserve"> </w:t>
+      </w:r>
+      <w:r>
+        <w:rPr>
+          <w:rFonts w:hint="cs"/>
+          <w:rtl/>
+          <w:lang w:val="en-US"/>
+        </w:rPr>
+        <w:t>מחולקות במבנה הזיכרון ל</w:t>
+      </w:r>
+      <w:r>
+        <w:rPr>
+          <w:rFonts w:hint="cs"/>
+          <w:rtl/>
+          <w:lang w:val="en-US"/>
+        </w:rPr>
+        <w:t>מקטעים (</w:t>
+      </w:r>
+      <w:r>
+        <w:rPr>
+          <w:lang w:val="en-US"/>
+        </w:rPr>
+        <w:t>Segments</w:t>
+      </w:r>
+      <w:r>
+        <w:rPr>
+          <w:rFonts w:hint="cs"/>
+          <w:rtl/>
+          <w:lang w:val="en-US"/>
+        </w:rPr>
+        <w:t>)</w:t>
+      </w:r>
+      <w:r>
+        <w:rPr>
+          <w:rFonts w:hint="cs"/>
+          <w:rtl/>
+          <w:lang w:val="en-US"/>
+        </w:rPr>
+        <w:t xml:space="preserve"> מסוי</w:t>
+      </w:r>
+      <w:r>
+        <w:rPr>
+          <w:rFonts w:hint="cs"/>
+          <w:rtl/>
+          <w:lang w:val="en-US"/>
+        </w:rPr>
+        <w:t>י</w:t>
+      </w:r>
+      <w:r>
+        <w:rPr>
+          <w:rFonts w:hint="cs"/>
+          <w:rtl/>
+          <w:lang w:val="en-US"/>
+        </w:rPr>
+        <w:t>מים, חלקים הכרחיים וחלקם פחות.</w:t>
+      </w:r>
+      <w:r>
+        <w:rPr>
+          <w:rFonts w:hint="cs"/>
+          <w:rtl/>
+          <w:lang w:val="en-US"/>
+        </w:rPr>
+        <w:t xml:space="preserve"> </w:t>
+      </w:r>
+      <w:r>
+        <w:rPr>
+          <w:rFonts w:hint="cs"/>
+          <w:rtl/>
+          <w:lang w:val="en-US"/>
+        </w:rPr>
+        <w:t>מקטעי הזיכרון ההכרחיים ביותר הם ה-</w:t>
+      </w:r>
+      <w:r>
+        <w:rPr>
+          <w:lang w:val="en-US"/>
+        </w:rPr>
+        <w:t>text</w:t>
+      </w:r>
+      <w:r>
+        <w:rPr>
+          <w:rFonts w:hint="cs"/>
+          <w:rtl/>
+          <w:lang w:val="en-US"/>
+        </w:rPr>
+        <w:t>, שבו שומר הקוד של התהליך, וה-</w:t>
+      </w:r>
+      <w:r>
+        <w:rPr>
+          <w:lang w:val="en-US"/>
+        </w:rPr>
+        <w:t>stack</w:t>
+      </w:r>
+      <w:r>
+        <w:rPr>
+          <w:rFonts w:hint="cs"/>
+          <w:rtl/>
+          <w:lang w:val="en-US"/>
+        </w:rPr>
+        <w:t>, שבו נשמרת מחסנית הריצה של התוכנית הכוללת משתנים סטטיים</w:t>
+      </w:r>
+      <w:r>
+        <w:rPr>
+          <w:rFonts w:hint="cs"/>
+          <w:rtl/>
+          <w:lang w:val="en-US"/>
+        </w:rPr>
+        <w:t xml:space="preserve">, פרמטרים </w:t>
+      </w:r>
+      <w:r>
+        <w:rPr>
+          <w:rFonts w:hint="cs"/>
+          <w:rtl/>
+          <w:lang w:val="en-US"/>
+        </w:rPr>
+        <w:t>וכתובות חזרה מקריאות של פונקצי</w:t>
+      </w:r>
+      <w:r>
+        <w:rPr>
+          <w:rFonts w:hint="cs"/>
+          <w:rtl/>
+          <w:lang w:val="en-US"/>
+        </w:rPr>
+        <w:t>ות.</w:t>
+      </w:r>
+      <w:r>
+        <w:rPr>
+          <w:rFonts w:hint="cs"/>
+          <w:rtl/>
+          <w:lang w:val="en-US"/>
+        </w:rPr>
+        <w:t xml:space="preserve"> בנוסף להם, ישנם גם את המקטעים של ה-</w:t>
+      </w:r>
+      <w:r>
+        <w:rPr>
+          <w:lang w:val="en-US"/>
+        </w:rPr>
+        <w:t>heap</w:t>
+      </w:r>
+      <w:r>
+        <w:rPr>
+          <w:rFonts w:hint="cs"/>
+          <w:rtl/>
+          <w:lang w:val="en-US"/>
+        </w:rPr>
+        <w:t xml:space="preserve"> (ערימה), שב</w:t>
+      </w:r>
+      <w:r>
+        <w:rPr>
+          <w:rFonts w:hint="cs"/>
+          <w:rtl/>
+          <w:lang w:val="en-US"/>
+        </w:rPr>
+        <w:t>ו</w:t>
+      </w:r>
+      <w:r>
+        <w:rPr>
+          <w:rFonts w:hint="cs"/>
+          <w:rtl/>
+          <w:lang w:val="en-US"/>
+        </w:rPr>
+        <w:t xml:space="preserve"> נשמרים האובייקטים וקטעי הזיכרון אשר מוקצים בצורה דינאמית</w:t>
+      </w:r>
+      <w:r>
+        <w:rPr>
+          <w:rFonts w:hint="cs"/>
+          <w:rtl/>
+          <w:lang w:val="en-US"/>
+        </w:rPr>
+        <w:t>, ה-</w:t>
+      </w:r>
+      <w:r>
+        <w:rPr>
+          <w:lang w:val="en-US"/>
+        </w:rPr>
+        <w:t>bss</w:t>
+      </w:r>
+      <w:r>
+        <w:rPr>
+          <w:rFonts w:hint="cs"/>
+          <w:rtl/>
+          <w:lang w:val="en-US"/>
+        </w:rPr>
+        <w:t>, שבו נשמרים המשתנים אשר אינם מאותחלים (ויאותחלו ל-0 בתחילת הריצה), וה-</w:t>
+      </w:r>
+      <w:r>
+        <w:rPr>
+          <w:lang w:val="en-US"/>
+        </w:rPr>
+        <w:t>data</w:t>
+      </w:r>
+      <w:r>
+        <w:rPr>
+          <w:rFonts w:hint="cs"/>
+          <w:rtl/>
+          <w:lang w:val="en-US"/>
+        </w:rPr>
+        <w:t xml:space="preserve">, שבו נשמרים כל המשתנים הגלובליים שאינם שייכים לאף </w:t>
+      </w:r>
+      <w:r>
+        <w:rPr>
+          <w:lang w:val="en-US"/>
+        </w:rPr>
+        <w:t>scope</w:t>
+      </w:r>
+      <w:r>
+        <w:rPr>
+          <w:rFonts w:hint="cs"/>
+          <w:rtl/>
+          <w:lang w:val="en-US"/>
+        </w:rPr>
+        <w:t xml:space="preserve"> ריצה מסוים ותמיד צריכים להשאר בזיכרון</w:t>
+      </w:r>
+      <w:r>
+        <w:rPr>
+          <w:rFonts w:hint="cs"/>
+          <w:rtl/>
+          <w:lang w:val="en-US"/>
+        </w:rPr>
+        <w:t xml:space="preserve"> (למעשה, המשתנים הגלובליים ואלו המוגדרים כסטטיים בחלקי הקוד).</w:t>
+      </w:r>
+      <w:r>
+        <w:rPr>
+          <w:rFonts w:hint="cs"/>
+          <w:rtl/>
+          <w:lang w:val="en-US"/>
+        </w:rPr>
+        <w:t xml:space="preserve"> </w:t>
+      </w:r>
+      <w:sdt>
+        <w:sdtPr>
+          <w:rPr>
+            <w:rFonts w:hint="cs"/>
+            <w:rtl/>
+            <w:lang w:val="en-US"/>
+          </w:rPr>
+          <w:id w:val="481347395"/>
+          <w:citation/>
+        </w:sdtPr>
+        <w:sdtContent>
+          <w:r>
+            <w:rPr>
+              <w:rtl/>
+              <w:lang w:val="en-US"/>
+            </w:rPr>
+            <w:fldChar w:fldCharType="begin"/>
+          </w:r>
+          <w:r>
+            <w:rPr>
+              <w:lang w:val="en-US"/>
+            </w:rPr>
+            <w:instrText xml:space="preserve"> CITATION Mem \l 1033 </w:instrText>
+          </w:r>
+          <w:r>
+            <w:rPr>
+              <w:rtl/>
+              <w:lang w:val="en-US"/>
+            </w:rPr>
+            <w:fldChar w:fldCharType="separate"/>
+          </w:r>
+          <w:r>
+            <w:rPr>
+              <w:noProof/>
+              <w:lang w:val="en-US"/>
+            </w:rPr>
+            <w:t>[10]</w:t>
+          </w:r>
+          <w:r>
+            <w:rPr>
+              <w:rtl/>
+              <w:lang w:val="en-US"/>
+            </w:rPr>
+            <w:fldChar w:fldCharType="end"/>
+          </w:r>
+        </w:sdtContent>
+      </w:sdt>
+    </w:p>
+    <w:p>
+      <w:pPr>
+        <w:bidi/>
+        <w:rPr>
+          <w:rtl/>
+          <w:lang w:val="en-US"/>
+        </w:rPr>
+      </w:pPr>
+      <w:r>
+        <w:rPr>
+          <w:rFonts w:hint="cs"/>
+          <w:rtl/>
+          <w:lang w:val="en-US"/>
+        </w:rPr>
+        <w:t xml:space="preserve">בשפת </w:t>
+      </w:r>
+      <w:r>
+        <w:rPr>
+          <w:lang w:val="en-US"/>
+        </w:rPr>
+        <w:t>C++</w:t>
+      </w:r>
+      <w:r>
+        <w:rPr>
+          <w:rFonts w:hint="cs"/>
+          <w:rtl/>
+          <w:lang w:val="en-US"/>
+        </w:rPr>
+        <w:t>, כמו ב-</w:t>
+      </w:r>
+      <w:r>
+        <w:rPr>
+          <w:lang w:val="en-US"/>
+        </w:rPr>
+        <w:t>C</w:t>
+      </w:r>
+      <w:r>
+        <w:rPr>
+          <w:rFonts w:hint="cs"/>
+          <w:rtl/>
+          <w:lang w:val="en-US"/>
+        </w:rPr>
+        <w:t>, משתנים אשר מוגדרים ב-</w:t>
+      </w:r>
+      <w:r>
+        <w:rPr>
+          <w:lang w:val="en-US"/>
+        </w:rPr>
+        <w:t>scope</w:t>
+      </w:r>
+      <w:r>
+        <w:rPr>
+          <w:rFonts w:hint="cs"/>
+          <w:rtl/>
+          <w:lang w:val="en-US"/>
+        </w:rPr>
+        <w:t xml:space="preserve"> של פונקציה ישמרו ב-</w:t>
+      </w:r>
+      <w:r>
+        <w:rPr>
+          <w:lang w:val="en-US"/>
+        </w:rPr>
+        <w:t>stack</w:t>
+      </w:r>
+      <w:r>
+        <w:rPr>
+          <w:rFonts w:hint="cs"/>
+          <w:rtl/>
+          <w:lang w:val="en-US"/>
+        </w:rPr>
+        <w:t>, אשר הולכת וגודלת לכיוון המקטע של ה-</w:t>
+      </w:r>
+      <w:r>
+        <w:rPr>
+          <w:lang w:val="en-US"/>
+        </w:rPr>
+        <w:t>heap</w:t>
+      </w:r>
+      <w:r>
+        <w:rPr>
+          <w:rFonts w:hint="cs"/>
+          <w:rtl/>
+          <w:lang w:val="en-US"/>
+        </w:rPr>
+        <w:t>.</w:t>
+      </w:r>
+      <w:r>
+        <w:rPr>
+          <w:rFonts w:hint="cs"/>
+          <w:rtl/>
+          <w:lang w:val="en-US"/>
+        </w:rPr>
+        <w:t xml:space="preserve"> בנוסף להם, לעיתים גם נשמרים ב-</w:t>
+      </w:r>
+      <w:r>
+        <w:rPr>
+          <w:lang w:val="en-US"/>
+        </w:rPr>
+        <w:t>stack</w:t>
+      </w:r>
+      <w:r>
+        <w:rPr>
+          <w:rFonts w:hint="cs"/>
+          <w:rtl/>
+          <w:lang w:val="en-US"/>
+        </w:rPr>
+        <w:t xml:space="preserve"> גם הפרמטרים המועברים לפונקציות או אוגרים (</w:t>
+      </w:r>
+      <w:r>
+        <w:rPr>
+          <w:lang w:val="en-US"/>
+        </w:rPr>
+        <w:t>registers</w:t>
+      </w:r>
+      <w:r>
+        <w:rPr>
+          <w:rFonts w:hint="cs"/>
+          <w:rtl/>
+          <w:lang w:val="en-US"/>
+        </w:rPr>
+        <w:t>) אשר רוצים לשמור את ערכם לצורך שימוש בהם.</w:t>
+      </w:r>
+      <w:r>
+        <w:rPr>
+          <w:rFonts w:hint="cs"/>
+          <w:rtl/>
+          <w:lang w:val="en-US"/>
+        </w:rPr>
+        <w:t xml:space="preserve"> ויתר על כן, לרוב גם נשמר שם כתובת החזרה מהקריאה לפונקציה</w:t>
+      </w:r>
+      <w:r>
+        <w:rPr>
+          <w:rFonts w:hint="cs"/>
+          <w:rtl/>
+          <w:lang w:val="en-US"/>
+        </w:rPr>
+        <w:t xml:space="preserve"> או כתובת המחסנית של הפונקציה הקודמת</w:t>
+      </w:r>
+      <w:r>
+        <w:rPr>
+          <w:rFonts w:hint="cs"/>
+          <w:rtl/>
+          <w:lang w:val="en-US"/>
+        </w:rPr>
+        <w:t>,</w:t>
+      </w:r>
+      <w:r>
+        <w:rPr>
+          <w:rFonts w:hint="cs"/>
+          <w:rtl/>
+          <w:lang w:val="en-US"/>
+        </w:rPr>
+        <w:t xml:space="preserve"> ולעיתים גם ה-</w:t>
+      </w:r>
+      <w:r>
+        <w:rPr>
+          <w:lang w:val="en-US"/>
+        </w:rPr>
+        <w:t>stack canary</w:t>
+      </w:r>
+      <w:r>
+        <w:rPr>
+          <w:rFonts w:hint="cs"/>
+          <w:rtl/>
+          <w:lang w:val="en-US"/>
+        </w:rPr>
+        <w:t xml:space="preserve"> (או </w:t>
+      </w:r>
+      <w:r>
+        <w:rPr>
+          <w:lang w:val="en-US"/>
+        </w:rPr>
+        <w:t>stack cookie</w:t>
+      </w:r>
+      <w:r>
+        <w:rPr>
+          <w:rFonts w:hint="cs"/>
+          <w:rtl/>
+          <w:lang w:val="en-US"/>
+        </w:rPr>
+        <w:t>) אשר נשמרת על מנת להגן על תקינות המחסנית.</w:t>
+      </w:r>
+    </w:p>
+    <w:p>
+      <w:pPr>
+        <w:bidi/>
+        <w:rPr>
+          <w:rtl/>
+          <w:lang w:val="en-US"/>
+        </w:rPr>
+      </w:pPr>
+      <w:r>
+        <w:rPr>
+          <w:rFonts w:hint="cs"/>
+          <w:rtl/>
+          <w:lang w:val="en-US"/>
+        </w:rPr>
+        <w:t xml:space="preserve">ב- </w:t>
+      </w:r>
+      <w:r>
+        <w:rPr>
+          <w:lang w:val="en-US"/>
+        </w:rPr>
+        <w:t>C++</w:t>
+      </w:r>
+      <w:r>
+        <w:rPr>
+          <w:rFonts w:hint="cs"/>
+          <w:rtl/>
+          <w:lang w:val="en-US"/>
+        </w:rPr>
+        <w:t xml:space="preserve">, בשביל להקצות אובייקט בזיכרון בצורה דינאמית יש להשתמש באופרטור </w:t>
+      </w:r>
+      <w:r>
+        <w:rPr>
+          <w:lang w:val="en-US"/>
+        </w:rPr>
+        <w:t>new</w:t>
+      </w:r>
+      <w:r>
+        <w:rPr>
+          <w:rFonts w:hint="cs"/>
+          <w:rtl/>
+          <w:lang w:val="en-US"/>
+        </w:rPr>
+        <w:t xml:space="preserve"> ובאופרטור המקביל </w:t>
+      </w:r>
+      <w:r>
+        <w:rPr>
+          <w:lang w:val="en-US"/>
+        </w:rPr>
+        <w:t>delete</w:t>
+      </w:r>
+      <w:r>
+        <w:rPr>
+          <w:rFonts w:hint="cs"/>
+          <w:rtl/>
+          <w:lang w:val="en-US"/>
+        </w:rPr>
+        <w:t xml:space="preserve"> בשביל לשחרר את ההקצאה</w:t>
+      </w:r>
+      <w:r>
+        <w:rPr>
+          <w:rFonts w:hint="cs"/>
+          <w:rtl/>
+          <w:lang w:val="en-US"/>
+        </w:rPr>
+        <w:t>, זאת להבדיל מ-</w:t>
+      </w:r>
+      <w:r>
+        <w:rPr>
+          <w:rFonts w:hint="cs"/>
+          <w:lang w:val="en-US"/>
+        </w:rPr>
+        <w:t>C</w:t>
+      </w:r>
+      <w:r>
+        <w:rPr>
+          <w:rFonts w:hint="cs"/>
+          <w:rtl/>
+          <w:lang w:val="en-US"/>
+        </w:rPr>
+        <w:t xml:space="preserve"> שבה יש להשתמש בפונקציה </w:t>
+      </w:r>
+      <w:r>
+        <w:rPr>
+          <w:lang w:val="en-US"/>
+        </w:rPr>
+        <w:t>malloc</w:t>
+      </w:r>
+      <w:r>
+        <w:rPr>
+          <w:rFonts w:hint="cs"/>
+          <w:rtl/>
+          <w:lang w:val="en-US"/>
+        </w:rPr>
+        <w:t xml:space="preserve"> ומשפחתה ו-</w:t>
+      </w:r>
+      <w:r>
+        <w:rPr>
+          <w:lang w:val="en-US"/>
+        </w:rPr>
+        <w:t>free</w:t>
+      </w:r>
+      <w:r>
+        <w:rPr>
+          <w:rFonts w:hint="cs"/>
+          <w:rtl/>
+          <w:lang w:val="en-US"/>
+        </w:rPr>
+        <w:t xml:space="preserve"> לצורך השחרור</w:t>
+      </w:r>
+      <w:r>
+        <w:rPr>
+          <w:rFonts w:hint="cs"/>
+          <w:rtl/>
+          <w:lang w:val="en-US"/>
+        </w:rPr>
+        <w:t xml:space="preserve"> (אולם ניתן להשתמש בהם גם ב-</w:t>
+      </w:r>
+      <w:r>
+        <w:rPr>
+          <w:rFonts w:hint="cs"/>
+          <w:rtl/>
+          <w:lang w:val="en-US"/>
+        </w:rPr>
+        <w:t xml:space="preserve"> </w:t>
+      </w:r>
+      <w:r>
+        <w:rPr>
+          <w:lang w:val="en-US"/>
+        </w:rPr>
+        <w:t>C++</w:t>
+      </w:r>
+      <w:r>
+        <w:rPr>
+          <w:rFonts w:hint="cs"/>
+          <w:rtl/>
+          <w:lang w:val="en-US"/>
+        </w:rPr>
+        <w:t xml:space="preserve"> כמובן)</w:t>
+      </w:r>
+      <w:r>
+        <w:rPr>
+          <w:rFonts w:hint="cs"/>
+          <w:rtl/>
+          <w:lang w:val="en-US"/>
+        </w:rPr>
+        <w:t>.</w:t>
+      </w:r>
+      <w:r>
+        <w:rPr>
+          <w:rFonts w:hint="cs"/>
+          <w:rtl/>
+          <w:lang w:val="en-US"/>
+        </w:rPr>
+        <w:t xml:space="preserve"> האופרטורים </w:t>
+      </w:r>
+      <w:r>
+        <w:rPr>
+          <w:lang w:val="en-US"/>
+        </w:rPr>
+        <w:t>new</w:t>
+      </w:r>
+      <w:r>
+        <w:rPr>
+          <w:rFonts w:hint="cs"/>
+          <w:rtl/>
+          <w:lang w:val="en-US"/>
+        </w:rPr>
+        <w:t xml:space="preserve"> ו-</w:t>
+      </w:r>
+      <w:r>
+        <w:rPr>
+          <w:lang w:val="en-US"/>
+        </w:rPr>
+        <w:t>delete</w:t>
+      </w:r>
+      <w:r>
+        <w:rPr>
+          <w:rFonts w:hint="cs"/>
+          <w:rtl/>
+          <w:lang w:val="en-US"/>
+        </w:rPr>
+        <w:t xml:space="preserve"> קוראים לפונקציית ה-</w:t>
+      </w:r>
+      <w:r>
+        <w:rPr>
+          <w:lang w:val="en-US"/>
+        </w:rPr>
+        <w:t>constructor</w:t>
+      </w:r>
+      <w:r>
+        <w:rPr>
+          <w:rFonts w:hint="cs"/>
+          <w:rtl/>
+          <w:lang w:val="en-US"/>
+        </w:rPr>
+        <w:t xml:space="preserve"> וה-</w:t>
+      </w:r>
+      <w:r>
+        <w:rPr>
+          <w:lang w:val="en-US"/>
+        </w:rPr>
+        <w:t>destructor</w:t>
+      </w:r>
+      <w:r>
+        <w:rPr>
+          <w:rFonts w:hint="cs"/>
+          <w:rtl/>
+          <w:lang w:val="en-US"/>
+        </w:rPr>
+        <w:t xml:space="preserve"> (בהתאמה)</w:t>
+      </w:r>
+      <w:r>
+        <w:rPr>
+          <w:rFonts w:hint="cs"/>
+          <w:rtl/>
+          <w:lang w:val="en-US"/>
+        </w:rPr>
+        <w:t xml:space="preserve"> ומקצים בלוקי זיכרון על ה-</w:t>
+      </w:r>
+      <w:r>
+        <w:rPr>
+          <w:lang w:val="en-US"/>
+        </w:rPr>
+        <w:t>heap</w:t>
+      </w:r>
+      <w:r>
+        <w:rPr>
+          <w:rFonts w:hint="cs"/>
+          <w:rtl/>
+          <w:lang w:val="en-US"/>
+        </w:rPr>
+        <w:t xml:space="preserve"> </w:t>
+      </w:r>
+      <w:sdt>
+        <w:sdtPr>
+          <w:rPr>
+            <w:rFonts w:hint="cs"/>
+            <w:rtl/>
+            <w:lang w:val="en-US"/>
+          </w:rPr>
+          <w:id w:val="487987686"/>
+          <w:citation/>
+        </w:sdtPr>
+        <w:sdtContent>
+          <w:r>
+            <w:rPr>
+              <w:rtl/>
+              <w:lang w:val="en-US"/>
+            </w:rPr>
+            <w:fldChar w:fldCharType="begin"/>
+          </w:r>
+          <w:r>
+            <w:rPr>
+              <w:lang w:val="en-US"/>
+            </w:rPr>
+            <w:instrText xml:space="preserve"> CITATION Dym \l 1033 </w:instrText>
+          </w:r>
+          <w:r>
+            <w:rPr>
+              <w:rtl/>
+              <w:lang w:val="en-US"/>
+            </w:rPr>
+            <w:fldChar w:fldCharType="separate"/>
+          </w:r>
+          <w:r>
+            <w:rPr>
+              <w:noProof/>
+              <w:lang w:val="en-US"/>
+            </w:rPr>
+            <w:t>[11]</w:t>
+          </w:r>
+          <w:r>
+            <w:rPr>
+              <w:rtl/>
+              <w:lang w:val="en-US"/>
+            </w:rPr>
+            <w:fldChar w:fldCharType="end"/>
+          </w:r>
+        </w:sdtContent>
+      </w:sdt>
+      <w:r>
+        <w:rPr>
+          <w:rFonts w:hint="cs"/>
+          <w:rtl/>
+          <w:lang w:val="en-US"/>
+        </w:rPr>
+        <w:t>.</w:t>
+      </w:r>
+      <w:r>
+        <w:rPr>
+          <w:rFonts w:hint="cs"/>
+          <w:rtl/>
+          <w:lang w:val="en-US"/>
+        </w:rPr>
+        <w:t xml:space="preserve"> בנוסף, כדי למנוע מצבים של דליפות זיכרון עקב הקצאת אובייקטים ללא שיחרורם</w:t>
+      </w:r>
+      <w:r>
+        <w:rPr>
+          <w:rFonts w:hint="cs"/>
+          <w:rtl/>
+          <w:lang w:val="en-US"/>
+        </w:rPr>
+        <w:t xml:space="preserve"> (אשר עלולים להגרם הרבה במצבים בהם נזרקת שגיאת ריצה)</w:t>
+      </w:r>
+      <w:r>
+        <w:rPr>
+          <w:rFonts w:hint="cs"/>
+          <w:rtl/>
+          <w:lang w:val="en-US"/>
+        </w:rPr>
+        <w:t>, הוספו לשפה מחלקות המממשות מצביעים חכמים (</w:t>
+      </w:r>
+      <w:r>
+        <w:rPr>
+          <w:lang w:val="en-US"/>
+        </w:rPr>
+        <w:t>Smart Pointers</w:t>
+      </w:r>
+      <w:r>
+        <w:rPr>
+          <w:rFonts w:hint="cs"/>
+          <w:rtl/>
+          <w:lang w:val="en-US"/>
+        </w:rPr>
+        <w:t xml:space="preserve">) ע"י מחלקות כמו </w:t>
+      </w:r>
+      <w:r>
+        <w:rPr>
+          <w:lang w:val="en-US"/>
+        </w:rPr>
+        <w:t>unique_ptr</w:t>
+      </w:r>
+      <w:r>
+        <w:rPr>
+          <w:rFonts w:hint="cs"/>
+          <w:rtl/>
+          <w:lang w:val="en-US"/>
+        </w:rPr>
+        <w:t xml:space="preserve"> ו-</w:t>
+      </w:r>
+      <w:r>
+        <w:rPr>
+          <w:lang w:val="en-US"/>
+        </w:rPr>
+        <w:t>shared_ptr</w:t>
+      </w:r>
+      <w:r>
+        <w:rPr>
+          <w:rFonts w:hint="cs"/>
+          <w:rtl/>
+          <w:lang w:val="en-US"/>
+        </w:rPr>
+        <w:t>, אשר דואגים לשחרר את האובייקט ברגע שהמצביע אליו משוחרר מהזיכרון או כאשר המצביע האחרון לאותו אובייקט משתחרר</w:t>
+      </w:r>
+      <w:r>
+        <w:rPr>
+          <w:rFonts w:hint="cs"/>
+          <w:rtl/>
+          <w:lang w:val="en-US"/>
+        </w:rPr>
+        <w:t xml:space="preserve"> או נדרס.</w:t>
+      </w:r>
+    </w:p>
+    <w:p>
+      <w:pPr>
+        <w:bidi/>
+        <w:rPr>
+          <w:rFonts w:hint="cs"/>
+          <w:rtl/>
+        </w:rPr>
+      </w:pPr>
+      <w:r>
+        <w:rPr>
+          <w:rFonts w:hint="cs"/>
+          <w:rtl/>
+          <w:lang w:val="en-US"/>
+        </w:rPr>
+        <w:t>ניתן לשים לב כי קטעי הזיכרון של ה-</w:t>
+      </w:r>
+      <w:r>
+        <w:rPr>
+          <w:lang w:val="en-US"/>
+        </w:rPr>
+        <w:t>stack</w:t>
+      </w:r>
+      <w:r>
+        <w:rPr>
+          <w:rFonts w:hint="cs"/>
+          <w:rtl/>
+          <w:lang w:val="en-US"/>
+        </w:rPr>
+        <w:t xml:space="preserve"> וה-</w:t>
+      </w:r>
+      <w:r>
+        <w:rPr>
+          <w:lang w:val="en-US"/>
+        </w:rPr>
+        <w:t>heap</w:t>
+      </w:r>
+      <w:r>
+        <w:rPr>
+          <w:rFonts w:hint="cs"/>
+          <w:rtl/>
+          <w:lang w:val="en-US"/>
+        </w:rPr>
+        <w:t xml:space="preserve"> מתקרבים אחד לשני ככל שמשתמשים בהם יותר, לכן כמות המקום של כל אחד </w:t>
+      </w:r>
+      <w:r>
+        <w:rPr>
+          <w:rFonts w:hint="cs"/>
+          <w:rtl/>
+          <w:lang w:val="en-US"/>
+        </w:rPr>
+        <w:t xml:space="preserve">מהם </w:t>
+      </w:r>
+      <w:r>
+        <w:rPr>
+          <w:rFonts w:hint="cs"/>
+          <w:rtl/>
+          <w:lang w:val="en-US"/>
+        </w:rPr>
+        <w:t>מוגבלת ולפעמים הקצאות דינאמיות יכשלו או</w:t>
+      </w:r>
+      <w:r>
+        <w:rPr>
+          <w:rFonts w:hint="cs"/>
+          <w:rtl/>
+          <w:lang w:val="en-US"/>
+        </w:rPr>
+        <w:t xml:space="preserve">, </w:t>
+      </w:r>
+      <w:r>
+        <w:rPr>
+          <w:rFonts w:hint="cs"/>
+          <w:rtl/>
+          <w:lang w:val="en-US"/>
+        </w:rPr>
+        <w:t xml:space="preserve">במקרה הגרוע </w:t>
+      </w:r>
+      <w:r>
+        <w:rPr>
+          <w:rFonts w:hint="cs"/>
+          <w:rtl/>
+          <w:lang w:val="en-US"/>
+        </w:rPr>
+        <w:t xml:space="preserve">יותר, </w:t>
+      </w:r>
+      <w:r>
+        <w:rPr>
+          <w:rFonts w:hint="cs"/>
+          <w:rtl/>
+          <w:lang w:val="en-US"/>
+        </w:rPr>
+        <w:t>התוכנית תקרוס עקב דריסת מידע של קטע זיכרון כלשהו ע"י השני.</w:t>
+      </w:r>
     </w:p>
     <w:p>
       <w:pPr>
@@ -5845,6 +7316,7 @@
           <w:u w:val="single"/>
           <w:rtl/>
         </w:rPr>
+        <w:lastRenderedPageBreak/>
         <w:t>איומי אבטחה</w:t>
       </w:r>
       <w:bookmarkEnd w:id="7"/>
@@ -5942,7 +7414,7 @@
               <w:noProof/>
               <w:lang w:val="en-US"/>
             </w:rPr>
-            <w:t>[5]</w:t>
+            <w:t>[10]</w:t>
           </w:r>
           <w:r>
             <w:rPr>
@@ -6108,7 +7580,7 @@
               <w:noProof/>
               <w:lang w:val="en-US"/>
             </w:rPr>
-            <w:t>[6]</w:t>
+            <w:t>[11]</w:t>
           </w:r>
           <w:r>
             <w:rPr>
@@ -6164,7 +7636,7 @@
               <w:noProof/>
               <w:lang w:val="en-US"/>
             </w:rPr>
-            <w:t>[7]</w:t>
+            <w:t>[12]</w:t>
           </w:r>
           <w:r>
             <w:rPr>
@@ -6453,7 +7925,7 @@
               <w:noProof/>
               <w:lang w:val="en-US"/>
             </w:rPr>
-            <w:t>[8]</w:t>
+            <w:t>[13]</w:t>
           </w:r>
           <w:r>
             <w:rPr>
@@ -6540,7 +8012,7 @@
               <w:noProof/>
               <w:lang w:val="en-US"/>
             </w:rPr>
-            <w:t>[9]</w:t>
+            <w:t>[14]</w:t>
           </w:r>
           <w:r>
             <w:rPr>
@@ -6629,7 +8101,7 @@
               <w:noProof/>
               <w:lang w:val="en-US"/>
             </w:rPr>
-            <w:t>[10]</w:t>
+            <w:t>[15]</w:t>
           </w:r>
           <w:r>
             <w:rPr>
@@ -6684,7 +8156,7 @@
               <w:noProof/>
               <w:lang w:val="en-US"/>
             </w:rPr>
-            <w:t>[11]</w:t>
+            <w:t>[16]</w:t>
           </w:r>
           <w:r>
             <w:rPr>
@@ -6740,7 +8212,7 @@
               <w:noProof/>
               <w:lang w:val="en-US"/>
             </w:rPr>
-            <w:t>[12]</w:t>
+            <w:t>[17]</w:t>
           </w:r>
           <w:r>
             <w:rPr>
@@ -7049,7 +8521,7 @@
               <w:noProof/>
               <w:lang w:val="en-US"/>
             </w:rPr>
-            <w:t>[13]</w:t>
+            <w:t>[18]</w:t>
           </w:r>
           <w:r>
             <w:rPr>
@@ -7294,7 +8766,7 @@
               <w:noProof/>
               <w:lang w:val="en-US"/>
             </w:rPr>
-            <w:t>[14]</w:t>
+            <w:t>[19]</w:t>
           </w:r>
           <w:r>
             <w:rPr>
@@ -7555,7 +9027,7 @@
               <w:noProof/>
               <w:lang w:val="en-US"/>
             </w:rPr>
-            <w:t>[15]</w:t>
+            <w:t>[20]</w:t>
           </w:r>
           <w:r>
             <w:rPr>
@@ -7616,7 +9088,7 @@
               <w:noProof/>
               <w:lang w:val="en-US"/>
             </w:rPr>
-            <w:t>[16]</w:t>
+            <w:t>[21]</w:t>
           </w:r>
           <w:r>
             <w:rPr>
@@ -7764,7 +9236,7 @@
               <w:noProof/>
               <w:lang w:val="en-US"/>
             </w:rPr>
-            <w:t>[17]</w:t>
+            <w:t>[22]</w:t>
           </w:r>
           <w:r>
             <w:rPr>
@@ -7821,7 +9293,7 @@
               <w:noProof/>
               <w:lang w:val="en-US"/>
             </w:rPr>
-            <w:t>[18]</w:t>
+            <w:t>[23]</w:t>
           </w:r>
           <w:r>
             <w:rPr>
@@ -7908,7 +9380,7 @@
               <w:noProof/>
               <w:lang w:val="en-US"/>
             </w:rPr>
-            <w:t>[19]</w:t>
+            <w:t>[24]</w:t>
           </w:r>
           <w:r>
             <w:rPr>
@@ -8006,7 +9478,7 @@
               <w:noProof/>
               <w:lang w:val="en-US"/>
             </w:rPr>
-            <w:t>[20]</w:t>
+            <w:t>[25]</w:t>
           </w:r>
           <w:r>
             <w:rPr>
@@ -8273,7 +9745,7 @@
               </w:tblGrid>
               <w:tr>
                 <w:trPr>
-                  <w:divId w:val="524443527"/>
+                  <w:divId w:val="1088499112"/>
                   <w:tblCellSpacing w:w="15" w:type="dxa"/>
                 </w:trPr>
                 <w:tc>
@@ -8325,7 +9797,7 @@
               </w:tr>
               <w:tr>
                 <w:trPr>
-                  <w:divId w:val="524443527"/>
+                  <w:divId w:val="1088499112"/>
                   <w:tblCellSpacing w:w="15" w:type="dxa"/>
                 </w:trPr>
                 <w:tc>
@@ -8375,7 +9847,7 @@
               </w:tr>
               <w:tr>
                 <w:trPr>
-                  <w:divId w:val="524443527"/>
+                  <w:divId w:val="1088499112"/>
                   <w:tblCellSpacing w:w="15" w:type="dxa"/>
                 </w:trPr>
                 <w:tc>
@@ -8425,7 +9897,7 @@
               </w:tr>
               <w:tr>
                 <w:trPr>
-                  <w:divId w:val="524443527"/>
+                  <w:divId w:val="1088499112"/>
                   <w:tblCellSpacing w:w="15" w:type="dxa"/>
                 </w:trPr>
                 <w:tc>
@@ -8475,7 +9947,7 @@
               </w:tr>
               <w:tr>
                 <w:trPr>
-                  <w:divId w:val="524443527"/>
+                  <w:divId w:val="1088499112"/>
                   <w:tblCellSpacing w:w="15" w:type="dxa"/>
                 </w:trPr>
                 <w:tc>
@@ -8518,14 +9990,14 @@
                         <w:noProof/>
                         <w:lang w:val="en-US"/>
                       </w:rPr>
-                      <w:t>P. LACROIX and J. DESHARNAIS, "Buffer Overflow Vulnerabilities in C and C++," 7 August 2008. [Online]. Available: http://www2.ift.ulaval.ca/~desharnais/Recherche/RR/DIUL-RR-0803.pdf.</w:t>
+                      <w:t>"Wikipedia - C++," [Online]. Available: https://en.wikipedia.org/wiki/C++.</w:t>
                     </w:r>
                   </w:p>
                 </w:tc>
               </w:tr>
               <w:tr>
                 <w:trPr>
-                  <w:divId w:val="524443527"/>
+                  <w:divId w:val="1088499112"/>
                   <w:tblCellSpacing w:w="15" w:type="dxa"/>
                 </w:trPr>
                 <w:tc>
@@ -8568,14 +10040,14 @@
                         <w:noProof/>
                         <w:lang w:val="en-US"/>
                       </w:rPr>
-                      <w:t>"Exploiting C++ VTABLES: Instance Replacement," 11 May 2013. [Online]. Available: https://defuse.ca/exploiting-cpp-vtables.htm.</w:t>
+                      <w:t>"Classes," [Online]. Available: http://www.cplusplus.com/doc/tutorial/classes/.</w:t>
                     </w:r>
                   </w:p>
                 </w:tc>
               </w:tr>
               <w:tr>
                 <w:trPr>
-                  <w:divId w:val="524443527"/>
+                  <w:divId w:val="1088499112"/>
                   <w:tblCellSpacing w:w="15" w:type="dxa"/>
                 </w:trPr>
                 <w:tc>
@@ -8618,14 +10090,14 @@
                         <w:noProof/>
                         <w:lang w:val="en-US"/>
                       </w:rPr>
-                      <w:t>C. Zhang, C. Song, K. Z. Chen and Z. Chen, "VTint: Protecting Virtual Function Tables' Integrity," February 2015. [Online]. Available: https://www.researchgate.net/profile/Chengyu_Song/publication/281784405_VTint_Protecting_Virtual_Function_Tables'_Integrity/links/55f8743d08ae07629dd5e648/VTint-Protecting-Virtual-Function-Tables-Integrity.pdf.</w:t>
+                      <w:t>"Friendship and Inheritance," [Online]. Available: http://www.cplusplus.com/doc/tutorial/inheritance/.</w:t>
                     </w:r>
                   </w:p>
                 </w:tc>
               </w:tr>
               <w:tr>
                 <w:trPr>
-                  <w:divId w:val="524443527"/>
+                  <w:divId w:val="1088499112"/>
                   <w:tblCellSpacing w:w="15" w:type="dxa"/>
                 </w:trPr>
                 <w:tc>
@@ -8647,6 +10119,271 @@
                         <w:lang w:val="en-US"/>
                       </w:rPr>
                       <w:t xml:space="preserve">[8] </w:t>
+                    </w:r>
+                  </w:p>
+                </w:tc>
+                <w:tc>
+                  <w:tcPr>
+                    <w:tcW w:w="8414" w:type="dxa"/>
+                    <w:hideMark/>
+                  </w:tcPr>
+                  <w:p>
+                    <w:pPr>
+                      <w:pStyle w:val="Bibliography"/>
+                      <w:rPr>
+                        <w:noProof/>
+                        <w:lang w:val="en-US"/>
+                      </w:rPr>
+                    </w:pPr>
+                    <w:r>
+                      <w:rPr>
+                        <w:noProof/>
+                        <w:lang w:val="en-US"/>
+                      </w:rPr>
+                      <w:t>"Wikipedia - Polymorphism," [Online]. Available: https://he.wikipedia.org/wiki/</w:t>
+                    </w:r>
+                    <w:r>
+                      <w:rPr>
+                        <w:noProof/>
+                        <w:rtl/>
+                        <w:lang w:val="en-US"/>
+                      </w:rPr>
+                      <w:t>פולימורפיזם_(מדעי_המחשב)</w:t>
+                    </w:r>
+                    <w:r>
+                      <w:rPr>
+                        <w:noProof/>
+                        <w:lang w:val="en-US"/>
+                      </w:rPr>
+                      <w:t>.</w:t>
+                    </w:r>
+                  </w:p>
+                </w:tc>
+              </w:tr>
+              <w:tr>
+                <w:trPr>
+                  <w:divId w:val="1088499112"/>
+                  <w:tblCellSpacing w:w="15" w:type="dxa"/>
+                </w:trPr>
+                <w:tc>
+                  <w:tcPr>
+                    <w:tcW w:w="522" w:type="dxa"/>
+                    <w:hideMark/>
+                  </w:tcPr>
+                  <w:p>
+                    <w:pPr>
+                      <w:pStyle w:val="Bibliography"/>
+                      <w:rPr>
+                        <w:noProof/>
+                        <w:lang w:val="en-US"/>
+                      </w:rPr>
+                    </w:pPr>
+                    <w:r>
+                      <w:rPr>
+                        <w:noProof/>
+                        <w:lang w:val="en-US"/>
+                      </w:rPr>
+                      <w:t xml:space="preserve">[9] </w:t>
+                    </w:r>
+                  </w:p>
+                </w:tc>
+                <w:tc>
+                  <w:tcPr>
+                    <w:tcW w:w="8414" w:type="dxa"/>
+                    <w:hideMark/>
+                  </w:tcPr>
+                  <w:p>
+                    <w:pPr>
+                      <w:pStyle w:val="Bibliography"/>
+                      <w:rPr>
+                        <w:noProof/>
+                        <w:lang w:val="en-US"/>
+                      </w:rPr>
+                    </w:pPr>
+                    <w:r>
+                      <w:rPr>
+                        <w:noProof/>
+                        <w:lang w:val="en-US"/>
+                      </w:rPr>
+                      <w:t>"Templates," [Online]. Available: https://www.cplusplus.com/doc/oldtutorial/templates/.</w:t>
+                    </w:r>
+                  </w:p>
+                </w:tc>
+              </w:tr>
+              <w:tr>
+                <w:trPr>
+                  <w:divId w:val="1088499112"/>
+                  <w:tblCellSpacing w:w="15" w:type="dxa"/>
+                </w:trPr>
+                <w:tc>
+                  <w:tcPr>
+                    <w:tcW w:w="522" w:type="dxa"/>
+                    <w:hideMark/>
+                  </w:tcPr>
+                  <w:p>
+                    <w:pPr>
+                      <w:pStyle w:val="Bibliography"/>
+                      <w:rPr>
+                        <w:noProof/>
+                        <w:lang w:val="en-US"/>
+                      </w:rPr>
+                    </w:pPr>
+                    <w:r>
+                      <w:rPr>
+                        <w:noProof/>
+                        <w:lang w:val="en-US"/>
+                      </w:rPr>
+                      <w:t xml:space="preserve">[10] </w:t>
+                    </w:r>
+                  </w:p>
+                </w:tc>
+                <w:tc>
+                  <w:tcPr>
+                    <w:tcW w:w="8414" w:type="dxa"/>
+                    <w:hideMark/>
+                  </w:tcPr>
+                  <w:p>
+                    <w:pPr>
+                      <w:pStyle w:val="Bibliography"/>
+                      <w:rPr>
+                        <w:noProof/>
+                        <w:lang w:val="en-US"/>
+                      </w:rPr>
+                    </w:pPr>
+                    <w:r>
+                      <w:rPr>
+                        <w:noProof/>
+                        <w:lang w:val="en-US"/>
+                      </w:rPr>
+                      <w:t>P. LACROIX and J. DESHARNAIS, "Buffer Overflow Vulnerabilities in C and C++," 7 August 2008. [Online]. Available: http://www2.ift.ulaval.ca/~desharnais/Recherche/RR/DIUL-RR-0803.pdf.</w:t>
+                    </w:r>
+                  </w:p>
+                </w:tc>
+              </w:tr>
+              <w:tr>
+                <w:trPr>
+                  <w:divId w:val="1088499112"/>
+                  <w:tblCellSpacing w:w="15" w:type="dxa"/>
+                </w:trPr>
+                <w:tc>
+                  <w:tcPr>
+                    <w:tcW w:w="522" w:type="dxa"/>
+                    <w:hideMark/>
+                  </w:tcPr>
+                  <w:p>
+                    <w:pPr>
+                      <w:pStyle w:val="Bibliography"/>
+                      <w:rPr>
+                        <w:noProof/>
+                        <w:lang w:val="en-US"/>
+                      </w:rPr>
+                    </w:pPr>
+                    <w:r>
+                      <w:rPr>
+                        <w:noProof/>
+                        <w:lang w:val="en-US"/>
+                      </w:rPr>
+                      <w:t xml:space="preserve">[11] </w:t>
+                    </w:r>
+                  </w:p>
+                </w:tc>
+                <w:tc>
+                  <w:tcPr>
+                    <w:tcW w:w="8414" w:type="dxa"/>
+                    <w:hideMark/>
+                  </w:tcPr>
+                  <w:p>
+                    <w:pPr>
+                      <w:pStyle w:val="Bibliography"/>
+                      <w:rPr>
+                        <w:noProof/>
+                        <w:lang w:val="en-US"/>
+                      </w:rPr>
+                    </w:pPr>
+                    <w:r>
+                      <w:rPr>
+                        <w:noProof/>
+                        <w:lang w:val="en-US"/>
+                      </w:rPr>
+                      <w:t>"Exploiting C++ VTABLES: Instance Replacement," 11 May 2013. [Online]. Available: https://defuse.ca/exploiting-cpp-vtables.htm.</w:t>
+                    </w:r>
+                  </w:p>
+                </w:tc>
+              </w:tr>
+              <w:tr>
+                <w:trPr>
+                  <w:divId w:val="1088499112"/>
+                  <w:tblCellSpacing w:w="15" w:type="dxa"/>
+                </w:trPr>
+                <w:tc>
+                  <w:tcPr>
+                    <w:tcW w:w="522" w:type="dxa"/>
+                    <w:hideMark/>
+                  </w:tcPr>
+                  <w:p>
+                    <w:pPr>
+                      <w:pStyle w:val="Bibliography"/>
+                      <w:rPr>
+                        <w:noProof/>
+                        <w:lang w:val="en-US"/>
+                      </w:rPr>
+                    </w:pPr>
+                    <w:r>
+                      <w:rPr>
+                        <w:noProof/>
+                        <w:lang w:val="en-US"/>
+                      </w:rPr>
+                      <w:t xml:space="preserve">[12] </w:t>
+                    </w:r>
+                  </w:p>
+                </w:tc>
+                <w:tc>
+                  <w:tcPr>
+                    <w:tcW w:w="8414" w:type="dxa"/>
+                    <w:hideMark/>
+                  </w:tcPr>
+                  <w:p>
+                    <w:pPr>
+                      <w:pStyle w:val="Bibliography"/>
+                      <w:rPr>
+                        <w:noProof/>
+                        <w:lang w:val="en-US"/>
+                      </w:rPr>
+                    </w:pPr>
+                    <w:r>
+                      <w:rPr>
+                        <w:noProof/>
+                        <w:lang w:val="en-US"/>
+                      </w:rPr>
+                      <w:t>C. Zhang, C. Song, K. Z. Chen and Z. Chen, "VTint: Protecting Virtual Function Tables' Integrity," February 2015. [Online]. Available: https://www.researchgate.net/profile/Chengyu_Song/publication/281784405_VTint_Protecting_Virtual_Function_Tables'_Integrity/links/55f8743d08ae07629dd5e648/VTint-Protecting-Virtual-Function-Tables-Integrity.pdf.</w:t>
+                    </w:r>
+                  </w:p>
+                </w:tc>
+              </w:tr>
+              <w:tr>
+                <w:trPr>
+                  <w:divId w:val="1088499112"/>
+                  <w:tblCellSpacing w:w="15" w:type="dxa"/>
+                </w:trPr>
+                <w:tc>
+                  <w:tcPr>
+                    <w:tcW w:w="522" w:type="dxa"/>
+                    <w:hideMark/>
+                  </w:tcPr>
+                  <w:p>
+                    <w:pPr>
+                      <w:pStyle w:val="Bibliography"/>
+                      <w:rPr>
+                        <w:noProof/>
+                        <w:lang w:val="en-US"/>
+                      </w:rPr>
+                    </w:pPr>
+                    <w:r>
+                      <w:rPr>
+                        <w:noProof/>
+                        <w:lang w:val="en-US"/>
+                      </w:rPr>
+                      <w:t xml:space="preserve">[13] </w:t>
                     </w:r>
                   </w:p>
                 </w:tc>
@@ -8691,257 +10428,7 @@
               </w:tr>
               <w:tr>
                 <w:trPr>
-                  <w:divId w:val="524443527"/>
-                  <w:tblCellSpacing w:w="15" w:type="dxa"/>
-                </w:trPr>
-                <w:tc>
-                  <w:tcPr>
-                    <w:tcW w:w="522" w:type="dxa"/>
-                    <w:hideMark/>
-                  </w:tcPr>
-                  <w:p>
-                    <w:pPr>
-                      <w:pStyle w:val="Bibliography"/>
-                      <w:rPr>
-                        <w:noProof/>
-                        <w:lang w:val="en-US"/>
-                      </w:rPr>
-                    </w:pPr>
-                    <w:r>
-                      <w:rPr>
-                        <w:noProof/>
-                        <w:lang w:val="en-US"/>
-                      </w:rPr>
-                      <w:t xml:space="preserve">[9] </w:t>
-                    </w:r>
-                  </w:p>
-                </w:tc>
-                <w:tc>
-                  <w:tcPr>
-                    <w:tcW w:w="8414" w:type="dxa"/>
-                    <w:hideMark/>
-                  </w:tcPr>
-                  <w:p>
-                    <w:pPr>
-                      <w:pStyle w:val="Bibliography"/>
-                      <w:rPr>
-                        <w:noProof/>
-                        <w:lang w:val="en-US"/>
-                      </w:rPr>
-                    </w:pPr>
-                    <w:r>
-                      <w:rPr>
-                        <w:noProof/>
-                        <w:lang w:val="en-US"/>
-                      </w:rPr>
-                      <w:t>A. Shaw, "10 common security gotchas in Python and how to avoid them," 16 June 2018. [Online]. Available: https://hackernoon.com/10-common-security-gotchas-in-python-and-how-to-avoid-them-e19fbe265e03.</w:t>
-                    </w:r>
-                  </w:p>
-                </w:tc>
-              </w:tr>
-              <w:tr>
-                <w:trPr>
-                  <w:divId w:val="524443527"/>
-                  <w:tblCellSpacing w:w="15" w:type="dxa"/>
-                </w:trPr>
-                <w:tc>
-                  <w:tcPr>
-                    <w:tcW w:w="522" w:type="dxa"/>
-                    <w:hideMark/>
-                  </w:tcPr>
-                  <w:p>
-                    <w:pPr>
-                      <w:pStyle w:val="Bibliography"/>
-                      <w:rPr>
-                        <w:noProof/>
-                        <w:lang w:val="en-US"/>
-                      </w:rPr>
-                    </w:pPr>
-                    <w:r>
-                      <w:rPr>
-                        <w:noProof/>
-                        <w:lang w:val="en-US"/>
-                      </w:rPr>
-                      <w:t xml:space="preserve">[10] </w:t>
-                    </w:r>
-                  </w:p>
-                </w:tc>
-                <w:tc>
-                  <w:tcPr>
-                    <w:tcW w:w="8414" w:type="dxa"/>
-                    <w:hideMark/>
-                  </w:tcPr>
-                  <w:p>
-                    <w:pPr>
-                      <w:pStyle w:val="Bibliography"/>
-                      <w:rPr>
-                        <w:noProof/>
-                        <w:lang w:val="en-US"/>
-                      </w:rPr>
-                    </w:pPr>
-                    <w:r>
-                      <w:rPr>
-                        <w:noProof/>
-                        <w:lang w:val="en-US"/>
-                      </w:rPr>
-                      <w:t>A. Abraham, "Exploiting insecure file extraction in Python for code execution," 28 September 2017. [Online]. Available: https://ajinabraham.com/blog/exploiting-insecure-file-extraction-in-python-for-code-execution.</w:t>
-                    </w:r>
-                  </w:p>
-                </w:tc>
-              </w:tr>
-              <w:tr>
-                <w:trPr>
-                  <w:divId w:val="524443527"/>
-                  <w:tblCellSpacing w:w="15" w:type="dxa"/>
-                </w:trPr>
-                <w:tc>
-                  <w:tcPr>
-                    <w:tcW w:w="522" w:type="dxa"/>
-                    <w:hideMark/>
-                  </w:tcPr>
-                  <w:p>
-                    <w:pPr>
-                      <w:pStyle w:val="Bibliography"/>
-                      <w:rPr>
-                        <w:noProof/>
-                        <w:lang w:val="en-US"/>
-                      </w:rPr>
-                    </w:pPr>
-                    <w:r>
-                      <w:rPr>
-                        <w:noProof/>
-                        <w:lang w:val="en-US"/>
-                      </w:rPr>
-                      <w:t xml:space="preserve">[11] </w:t>
-                    </w:r>
-                  </w:p>
-                </w:tc>
-                <w:tc>
-                  <w:tcPr>
-                    <w:tcW w:w="8414" w:type="dxa"/>
-                    <w:hideMark/>
-                  </w:tcPr>
-                  <w:p>
-                    <w:pPr>
-                      <w:pStyle w:val="Bibliography"/>
-                      <w:rPr>
-                        <w:noProof/>
-                        <w:lang w:val="en-US"/>
-                      </w:rPr>
-                    </w:pPr>
-                    <w:r>
-                      <w:rPr>
-                        <w:noProof/>
-                        <w:lang w:val="en-US"/>
-                      </w:rPr>
-                      <w:t>MITRE, "CVE-2019-9674 - denial of service via a ZIP bomb," 4 February 2020. [Online]. Available: https://nvd.nist.gov/vuln/detail/CVE-2019-9674.</w:t>
-                    </w:r>
-                  </w:p>
-                </w:tc>
-              </w:tr>
-              <w:tr>
-                <w:trPr>
-                  <w:divId w:val="524443527"/>
-                  <w:tblCellSpacing w:w="15" w:type="dxa"/>
-                </w:trPr>
-                <w:tc>
-                  <w:tcPr>
-                    <w:tcW w:w="522" w:type="dxa"/>
-                    <w:hideMark/>
-                  </w:tcPr>
-                  <w:p>
-                    <w:pPr>
-                      <w:pStyle w:val="Bibliography"/>
-                      <w:rPr>
-                        <w:noProof/>
-                        <w:lang w:val="en-US"/>
-                      </w:rPr>
-                    </w:pPr>
-                    <w:r>
-                      <w:rPr>
-                        <w:noProof/>
-                        <w:lang w:val="en-US"/>
-                      </w:rPr>
-                      <w:t xml:space="preserve">[12] </w:t>
-                    </w:r>
-                  </w:p>
-                </w:tc>
-                <w:tc>
-                  <w:tcPr>
-                    <w:tcW w:w="8414" w:type="dxa"/>
-                    <w:hideMark/>
-                  </w:tcPr>
-                  <w:p>
-                    <w:pPr>
-                      <w:pStyle w:val="Bibliography"/>
-                      <w:rPr>
-                        <w:noProof/>
-                        <w:lang w:val="en-US"/>
-                      </w:rPr>
-                    </w:pPr>
-                    <w:r>
-                      <w:rPr>
-                        <w:noProof/>
-                        <w:lang w:val="en-US"/>
-                      </w:rPr>
-                      <w:t>MITRE, "CVE-2019-20907 - TAR archive leading to an infinite loop," 13 July 2020. [Online]. Available: https://nvd.nist.gov/vuln/detail/CVE-2019-20907.</w:t>
-                    </w:r>
-                  </w:p>
-                </w:tc>
-              </w:tr>
-              <w:tr>
-                <w:trPr>
-                  <w:divId w:val="524443527"/>
-                  <w:tblCellSpacing w:w="15" w:type="dxa"/>
-                </w:trPr>
-                <w:tc>
-                  <w:tcPr>
-                    <w:tcW w:w="522" w:type="dxa"/>
-                    <w:hideMark/>
-                  </w:tcPr>
-                  <w:p>
-                    <w:pPr>
-                      <w:pStyle w:val="Bibliography"/>
-                      <w:rPr>
-                        <w:noProof/>
-                        <w:lang w:val="en-US"/>
-                      </w:rPr>
-                    </w:pPr>
-                    <w:r>
-                      <w:rPr>
-                        <w:noProof/>
-                        <w:lang w:val="en-US"/>
-                      </w:rPr>
-                      <w:t xml:space="preserve">[13] </w:t>
-                    </w:r>
-                  </w:p>
-                </w:tc>
-                <w:tc>
-                  <w:tcPr>
-                    <w:tcW w:w="8414" w:type="dxa"/>
-                    <w:hideMark/>
-                  </w:tcPr>
-                  <w:p>
-                    <w:pPr>
-                      <w:pStyle w:val="Bibliography"/>
-                      <w:rPr>
-                        <w:noProof/>
-                        <w:lang w:val="en-US"/>
-                      </w:rPr>
-                    </w:pPr>
-                    <w:r>
-                      <w:rPr>
-                        <w:noProof/>
-                        <w:lang w:val="en-US"/>
-                      </w:rPr>
-                      <w:t>Wikipedia, "Diffie–Hellman key exchange," [Online]. Available: https://en.wikipedia.org/wiki/Diffie%E2%80%93Hellman_key_exchange.</w:t>
-                    </w:r>
-                  </w:p>
-                </w:tc>
-              </w:tr>
-              <w:tr>
-                <w:trPr>
-                  <w:divId w:val="524443527"/>
+                  <w:divId w:val="1088499112"/>
                   <w:tblCellSpacing w:w="15" w:type="dxa"/>
                 </w:trPr>
                 <w:tc>
@@ -8984,14 +10471,14 @@
                         <w:noProof/>
                         <w:lang w:val="en-US"/>
                       </w:rPr>
-                      <w:t>A. Prodromou, "TLS Security 6: Examples of TLS Vulnerabilities and Attacks," 31 March 2019. [Online]. Available: https://www.acunetix.com/blog/articles/tls-vulnerabilities-attacks-final-part/.</w:t>
+                      <w:t>A. Shaw, "10 common security gotchas in Python and how to avoid them," 16 June 2018. [Online]. Available: https://hackernoon.com/10-common-security-gotchas-in-python-and-how-to-avoid-them-e19fbe265e03.</w:t>
                     </w:r>
                   </w:p>
                 </w:tc>
               </w:tr>
               <w:tr>
                 <w:trPr>
-                  <w:divId w:val="524443527"/>
+                  <w:divId w:val="1088499112"/>
                   <w:tblCellSpacing w:w="15" w:type="dxa"/>
                 </w:trPr>
                 <w:tc>
@@ -9012,7 +10499,6 @@
                         <w:noProof/>
                         <w:lang w:val="en-US"/>
                       </w:rPr>
-                      <w:lastRenderedPageBreak/>
                       <w:t xml:space="preserve">[15] </w:t>
                     </w:r>
                   </w:p>
@@ -9035,14 +10521,14 @@
                         <w:noProof/>
                         <w:lang w:val="en-US"/>
                       </w:rPr>
-                      <w:t>D. Wagner and B. Schneier, "Analysis of the SSL 3.0 Protocol," November 1996. [Online]. Available: https://www.usenix.org/legacy/publications/library/proceedings/ec96/full_papers/wagner/wagner.pdf.</w:t>
+                      <w:t>A. Abraham, "Exploiting insecure file extraction in Python for code execution," 28 September 2017. [Online]. Available: https://ajinabraham.com/blog/exploiting-insecure-file-extraction-in-python-for-code-execution.</w:t>
                     </w:r>
                   </w:p>
                 </w:tc>
               </w:tr>
               <w:tr>
                 <w:trPr>
-                  <w:divId w:val="524443527"/>
+                  <w:divId w:val="1088499112"/>
                   <w:tblCellSpacing w:w="15" w:type="dxa"/>
                 </w:trPr>
                 <w:tc>
@@ -9085,14 +10571,14 @@
                         <w:noProof/>
                         <w:lang w:val="en-US"/>
                       </w:rPr>
-                      <w:t>N. Mavrogiannopoulos, F. Vercauteren, V. Velichkov and B. Preneel, "A cross-protocol attack on the TLS protocol," October 2012. [Online]. Available: https://www.researchgate.net/publication/262208728_A_cross-protocol_attack_on_the_TLS_protocol.</w:t>
+                      <w:t>MITRE, "CVE-2019-9674 - denial of service via a ZIP bomb," 4 February 2020. [Online]. Available: https://nvd.nist.gov/vuln/detail/CVE-2019-9674.</w:t>
                     </w:r>
                   </w:p>
                 </w:tc>
               </w:tr>
               <w:tr>
                 <w:trPr>
-                  <w:divId w:val="524443527"/>
+                  <w:divId w:val="1088499112"/>
                   <w:tblCellSpacing w:w="15" w:type="dxa"/>
                 </w:trPr>
                 <w:tc>
@@ -9113,6 +10599,7 @@
                         <w:noProof/>
                         <w:lang w:val="en-US"/>
                       </w:rPr>
+                      <w:lastRenderedPageBreak/>
                       <w:t xml:space="preserve">[17] </w:t>
                     </w:r>
                   </w:p>
@@ -9135,14 +10622,14 @@
                         <w:noProof/>
                         <w:lang w:val="en-US"/>
                       </w:rPr>
-                      <w:t>B. Fleck and J. Dimov, "Wireless Access Points and ARP Poisoning," December 2013. [Online]. Available: https://digilander.libero.it/SNHYPER/files/arppoison.pdf.</w:t>
+                      <w:t>MITRE, "CVE-2019-20907 - TAR archive leading to an infinite loop," 13 July 2020. [Online]. Available: https://nvd.nist.gov/vuln/detail/CVE-2019-20907.</w:t>
                     </w:r>
                   </w:p>
                 </w:tc>
               </w:tr>
               <w:tr>
                 <w:trPr>
-                  <w:divId w:val="524443527"/>
+                  <w:divId w:val="1088499112"/>
                   <w:tblCellSpacing w:w="15" w:type="dxa"/>
                 </w:trPr>
                 <w:tc>
@@ -9185,14 +10672,14 @@
                         <w:noProof/>
                         <w:lang w:val="en-US"/>
                       </w:rPr>
-                      <w:t>C. Nachreiner, "Anatomy of an ARP Poisoning Attack," 18 November 2012. [Online]. Available: http://csci6433.org/Papers/Anatomy%20of%20an%20ARP%20Poisoning%20Attack%20_%20WatchGuard.pdf.</w:t>
+                      <w:t>Wikipedia, "Diffie–Hellman key exchange," [Online]. Available: https://en.wikipedia.org/wiki/Diffie%E2%80%93Hellman_key_exchange.</w:t>
                     </w:r>
                   </w:p>
                 </w:tc>
               </w:tr>
               <w:tr>
                 <w:trPr>
-                  <w:divId w:val="524443527"/>
+                  <w:divId w:val="1088499112"/>
                   <w:tblCellSpacing w:w="15" w:type="dxa"/>
                 </w:trPr>
                 <w:tc>
@@ -9214,6 +10701,256 @@
                         <w:lang w:val="en-US"/>
                       </w:rPr>
                       <w:t xml:space="preserve">[19] </w:t>
+                    </w:r>
+                  </w:p>
+                </w:tc>
+                <w:tc>
+                  <w:tcPr>
+                    <w:tcW w:w="8414" w:type="dxa"/>
+                    <w:hideMark/>
+                  </w:tcPr>
+                  <w:p>
+                    <w:pPr>
+                      <w:pStyle w:val="Bibliography"/>
+                      <w:rPr>
+                        <w:noProof/>
+                        <w:lang w:val="en-US"/>
+                      </w:rPr>
+                    </w:pPr>
+                    <w:r>
+                      <w:rPr>
+                        <w:noProof/>
+                        <w:lang w:val="en-US"/>
+                      </w:rPr>
+                      <w:t>A. Prodromou, "TLS Security 6: Examples of TLS Vulnerabilities and Attacks," 31 March 2019. [Online]. Available: https://www.acunetix.com/blog/articles/tls-vulnerabilities-attacks-final-part/.</w:t>
+                    </w:r>
+                  </w:p>
+                </w:tc>
+              </w:tr>
+              <w:tr>
+                <w:trPr>
+                  <w:divId w:val="1088499112"/>
+                  <w:tblCellSpacing w:w="15" w:type="dxa"/>
+                </w:trPr>
+                <w:tc>
+                  <w:tcPr>
+                    <w:tcW w:w="522" w:type="dxa"/>
+                    <w:hideMark/>
+                  </w:tcPr>
+                  <w:p>
+                    <w:pPr>
+                      <w:pStyle w:val="Bibliography"/>
+                      <w:rPr>
+                        <w:noProof/>
+                        <w:lang w:val="en-US"/>
+                      </w:rPr>
+                    </w:pPr>
+                    <w:r>
+                      <w:rPr>
+                        <w:noProof/>
+                        <w:lang w:val="en-US"/>
+                      </w:rPr>
+                      <w:t xml:space="preserve">[20] </w:t>
+                    </w:r>
+                  </w:p>
+                </w:tc>
+                <w:tc>
+                  <w:tcPr>
+                    <w:tcW w:w="8414" w:type="dxa"/>
+                    <w:hideMark/>
+                  </w:tcPr>
+                  <w:p>
+                    <w:pPr>
+                      <w:pStyle w:val="Bibliography"/>
+                      <w:rPr>
+                        <w:noProof/>
+                        <w:lang w:val="en-US"/>
+                      </w:rPr>
+                    </w:pPr>
+                    <w:r>
+                      <w:rPr>
+                        <w:noProof/>
+                        <w:lang w:val="en-US"/>
+                      </w:rPr>
+                      <w:t>D. Wagner and B. Schneier, "Analysis of the SSL 3.0 Protocol," November 1996. [Online]. Available: https://www.usenix.org/legacy/publications/library/proceedings/ec96/full_papers/wagner/wagner.pdf.</w:t>
+                    </w:r>
+                  </w:p>
+                </w:tc>
+              </w:tr>
+              <w:tr>
+                <w:trPr>
+                  <w:divId w:val="1088499112"/>
+                  <w:tblCellSpacing w:w="15" w:type="dxa"/>
+                </w:trPr>
+                <w:tc>
+                  <w:tcPr>
+                    <w:tcW w:w="522" w:type="dxa"/>
+                    <w:hideMark/>
+                  </w:tcPr>
+                  <w:p>
+                    <w:pPr>
+                      <w:pStyle w:val="Bibliography"/>
+                      <w:rPr>
+                        <w:noProof/>
+                        <w:lang w:val="en-US"/>
+                      </w:rPr>
+                    </w:pPr>
+                    <w:r>
+                      <w:rPr>
+                        <w:noProof/>
+                        <w:lang w:val="en-US"/>
+                      </w:rPr>
+                      <w:t xml:space="preserve">[21] </w:t>
+                    </w:r>
+                  </w:p>
+                </w:tc>
+                <w:tc>
+                  <w:tcPr>
+                    <w:tcW w:w="8414" w:type="dxa"/>
+                    <w:hideMark/>
+                  </w:tcPr>
+                  <w:p>
+                    <w:pPr>
+                      <w:pStyle w:val="Bibliography"/>
+                      <w:rPr>
+                        <w:noProof/>
+                        <w:lang w:val="en-US"/>
+                      </w:rPr>
+                    </w:pPr>
+                    <w:r>
+                      <w:rPr>
+                        <w:noProof/>
+                        <w:lang w:val="en-US"/>
+                      </w:rPr>
+                      <w:t>N. Mavrogiannopoulos, F. Vercauteren, V. Velichkov and B. Preneel, "A cross-protocol attack on the TLS protocol," October 2012. [Online]. Available: https://www.researchgate.net/publication/262208728_A_cross-protocol_attack_on_the_TLS_protocol.</w:t>
+                    </w:r>
+                  </w:p>
+                </w:tc>
+              </w:tr>
+              <w:tr>
+                <w:trPr>
+                  <w:divId w:val="1088499112"/>
+                  <w:tblCellSpacing w:w="15" w:type="dxa"/>
+                </w:trPr>
+                <w:tc>
+                  <w:tcPr>
+                    <w:tcW w:w="522" w:type="dxa"/>
+                    <w:hideMark/>
+                  </w:tcPr>
+                  <w:p>
+                    <w:pPr>
+                      <w:pStyle w:val="Bibliography"/>
+                      <w:rPr>
+                        <w:noProof/>
+                        <w:lang w:val="en-US"/>
+                      </w:rPr>
+                    </w:pPr>
+                    <w:r>
+                      <w:rPr>
+                        <w:noProof/>
+                        <w:lang w:val="en-US"/>
+                      </w:rPr>
+                      <w:t xml:space="preserve">[22] </w:t>
+                    </w:r>
+                  </w:p>
+                </w:tc>
+                <w:tc>
+                  <w:tcPr>
+                    <w:tcW w:w="8414" w:type="dxa"/>
+                    <w:hideMark/>
+                  </w:tcPr>
+                  <w:p>
+                    <w:pPr>
+                      <w:pStyle w:val="Bibliography"/>
+                      <w:rPr>
+                        <w:noProof/>
+                        <w:lang w:val="en-US"/>
+                      </w:rPr>
+                    </w:pPr>
+                    <w:r>
+                      <w:rPr>
+                        <w:noProof/>
+                        <w:lang w:val="en-US"/>
+                      </w:rPr>
+                      <w:t>B. Fleck and J. Dimov, "Wireless Access Points and ARP Poisoning," December 2013. [Online]. Available: https://digilander.libero.it/SNHYPER/files/arppoison.pdf.</w:t>
+                    </w:r>
+                  </w:p>
+                </w:tc>
+              </w:tr>
+              <w:tr>
+                <w:trPr>
+                  <w:divId w:val="1088499112"/>
+                  <w:tblCellSpacing w:w="15" w:type="dxa"/>
+                </w:trPr>
+                <w:tc>
+                  <w:tcPr>
+                    <w:tcW w:w="522" w:type="dxa"/>
+                    <w:hideMark/>
+                  </w:tcPr>
+                  <w:p>
+                    <w:pPr>
+                      <w:pStyle w:val="Bibliography"/>
+                      <w:rPr>
+                        <w:noProof/>
+                        <w:lang w:val="en-US"/>
+                      </w:rPr>
+                    </w:pPr>
+                    <w:r>
+                      <w:rPr>
+                        <w:noProof/>
+                        <w:lang w:val="en-US"/>
+                      </w:rPr>
+                      <w:t xml:space="preserve">[23] </w:t>
+                    </w:r>
+                  </w:p>
+                </w:tc>
+                <w:tc>
+                  <w:tcPr>
+                    <w:tcW w:w="8414" w:type="dxa"/>
+                    <w:hideMark/>
+                  </w:tcPr>
+                  <w:p>
+                    <w:pPr>
+                      <w:pStyle w:val="Bibliography"/>
+                      <w:rPr>
+                        <w:noProof/>
+                        <w:lang w:val="en-US"/>
+                      </w:rPr>
+                    </w:pPr>
+                    <w:r>
+                      <w:rPr>
+                        <w:noProof/>
+                        <w:lang w:val="en-US"/>
+                      </w:rPr>
+                      <w:t>C. Nachreiner, "Anatomy of an ARP Poisoning Attack," 18 November 2012. [Online]. Available: http://csci6433.org/Papers/Anatomy%20of%20an%20ARP%20Poisoning%20Attack%20_%20WatchGuard.pdf.</w:t>
+                    </w:r>
+                  </w:p>
+                </w:tc>
+              </w:tr>
+              <w:tr>
+                <w:trPr>
+                  <w:divId w:val="1088499112"/>
+                  <w:tblCellSpacing w:w="15" w:type="dxa"/>
+                </w:trPr>
+                <w:tc>
+                  <w:tcPr>
+                    <w:tcW w:w="522" w:type="dxa"/>
+                    <w:hideMark/>
+                  </w:tcPr>
+                  <w:p>
+                    <w:pPr>
+                      <w:pStyle w:val="Bibliography"/>
+                      <w:rPr>
+                        <w:noProof/>
+                        <w:lang w:val="en-US"/>
+                      </w:rPr>
+                    </w:pPr>
+                    <w:r>
+                      <w:rPr>
+                        <w:noProof/>
+                        <w:lang w:val="en-US"/>
+                      </w:rPr>
+                      <w:t xml:space="preserve">[24] </w:t>
                     </w:r>
                   </w:p>
                 </w:tc>
@@ -9258,7 +10995,7 @@
               </w:tr>
               <w:tr>
                 <w:trPr>
-                  <w:divId w:val="524443527"/>
+                  <w:divId w:val="1088499112"/>
                   <w:tblCellSpacing w:w="15" w:type="dxa"/>
                 </w:trPr>
                 <w:tc>
@@ -9279,7 +11016,7 @@
                         <w:noProof/>
                         <w:lang w:val="en-US"/>
                       </w:rPr>
-                      <w:t xml:space="preserve">[20] </w:t>
+                      <w:t xml:space="preserve">[25] </w:t>
                     </w:r>
                   </w:p>
                 </w:tc>
@@ -9309,7 +11046,7 @@
             </w:tbl>
             <w:p>
               <w:pPr>
-                <w:divId w:val="524443527"/>
+                <w:divId w:val="1088499112"/>
                 <w:rPr>
                   <w:rFonts w:eastAsia="Times New Roman"/>
                   <w:noProof/>
@@ -9340,70 +11077,8 @@
     </w:p>
     <w:p>
       <w:pPr>
-        <w:bidi/>
-        <w:rPr>
-          <w:rtl/>
-        </w:rPr>
-      </w:pPr>
-    </w:p>
-    <w:p>
-      <w:pPr>
-        <w:bidi/>
-      </w:pPr>
-    </w:p>
-    <w:p>
-      <w:pPr>
-        <w:bidi/>
-      </w:pPr>
-    </w:p>
-    <w:p>
-      <w:pPr>
-        <w:bidi/>
-        <w:rPr>
-          <w:rtl/>
-        </w:rPr>
-      </w:pPr>
-    </w:p>
-    <w:p>
-      <w:pPr>
-        <w:bidi/>
-        <w:rPr>
-          <w:lang w:val="en-US"/>
-        </w:rPr>
-      </w:pPr>
-    </w:p>
-    <w:p>
-      <w:pPr>
-        <w:bidi/>
-        <w:rPr>
-          <w:rtl/>
-          <w:lang w:val="en-US"/>
-        </w:rPr>
-      </w:pPr>
-    </w:p>
-    <w:p>
-      <w:pPr>
-        <w:pStyle w:val="Subtitle"/>
-        <w:bidi/>
-        <w:rPr>
-          <w:rtl/>
-          <w:lang w:val="en-US"/>
-        </w:rPr>
-      </w:pPr>
-    </w:p>
-    <w:p>
-      <w:pPr>
-        <w:bidi/>
-        <w:rPr>
-          <w:rtl/>
-        </w:rPr>
-      </w:pPr>
-    </w:p>
-    <w:p>
-      <w:pPr>
         <w:pStyle w:val="Heading1"/>
         <w:bidi/>
-        <w:jc w:val="center"/>
         <w:rPr>
           <w:rtl/>
         </w:rPr>
@@ -9726,6 +11401,119 @@
     </w:lvl>
   </w:abstractNum>
   <w:abstractNum w:abstractNumId="2" w15:restartNumberingAfterBreak="0">
+    <w:nsid w:val="06A81BE5"/>
+    <w:multiLevelType w:val="hybridMultilevel"/>
+    <w:tmpl w:val="89867D16"/>
+    <w:lvl w:ilvl="0" w:tplc="20000001">
+      <w:start w:val="1"/>
+      <w:numFmt w:val="bullet"/>
+      <w:lvlText w:val=""/>
+      <w:lvlJc w:val="left"/>
+      <w:pPr>
+        <w:ind w:left="720" w:hanging="360"/>
+      </w:pPr>
+      <w:rPr>
+        <w:rFonts w:ascii="Symbol" w:hAnsi="Symbol" w:hint="default"/>
+      </w:rPr>
+    </w:lvl>
+    <w:lvl w:ilvl="1" w:tplc="20000003" w:tentative="1">
+      <w:start w:val="1"/>
+      <w:numFmt w:val="bullet"/>
+      <w:lvlText w:val="o"/>
+      <w:lvlJc w:val="left"/>
+      <w:pPr>
+        <w:ind w:left="1440" w:hanging="360"/>
+      </w:pPr>
+      <w:rPr>
+        <w:rFonts w:ascii="Courier New" w:hAnsi="Courier New" w:cs="Courier New" w:hint="default"/>
+      </w:rPr>
+    </w:lvl>
+    <w:lvl w:ilvl="2" w:tplc="20000005" w:tentative="1">
+      <w:start w:val="1"/>
+      <w:numFmt w:val="bullet"/>
+      <w:lvlText w:val=""/>
+      <w:lvlJc w:val="left"/>
+      <w:pPr>
+        <w:ind w:left="2160" w:hanging="360"/>
+      </w:pPr>
+      <w:rPr>
+        <w:rFonts w:ascii="Wingdings" w:hAnsi="Wingdings" w:hint="default"/>
+      </w:rPr>
+    </w:lvl>
+    <w:lvl w:ilvl="3" w:tplc="20000001" w:tentative="1">
+      <w:start w:val="1"/>
+      <w:numFmt w:val="bullet"/>
+      <w:lvlText w:val=""/>
+      <w:lvlJc w:val="left"/>
+      <w:pPr>
+        <w:ind w:left="2880" w:hanging="360"/>
+      </w:pPr>
+      <w:rPr>
+        <w:rFonts w:ascii="Symbol" w:hAnsi="Symbol" w:hint="default"/>
+      </w:rPr>
+    </w:lvl>
+    <w:lvl w:ilvl="4" w:tplc="20000003" w:tentative="1">
+      <w:start w:val="1"/>
+      <w:numFmt w:val="bullet"/>
+      <w:lvlText w:val="o"/>
+      <w:lvlJc w:val="left"/>
+      <w:pPr>
+        <w:ind w:left="3600" w:hanging="360"/>
+      </w:pPr>
+      <w:rPr>
+        <w:rFonts w:ascii="Courier New" w:hAnsi="Courier New" w:cs="Courier New" w:hint="default"/>
+      </w:rPr>
+    </w:lvl>
+    <w:lvl w:ilvl="5" w:tplc="20000005" w:tentative="1">
+      <w:start w:val="1"/>
+      <w:numFmt w:val="bullet"/>
+      <w:lvlText w:val=""/>
+      <w:lvlJc w:val="left"/>
+      <w:pPr>
+        <w:ind w:left="4320" w:hanging="360"/>
+      </w:pPr>
+      <w:rPr>
+        <w:rFonts w:ascii="Wingdings" w:hAnsi="Wingdings" w:hint="default"/>
+      </w:rPr>
+    </w:lvl>
+    <w:lvl w:ilvl="6" w:tplc="20000001" w:tentative="1">
+      <w:start w:val="1"/>
+      <w:numFmt w:val="bullet"/>
+      <w:lvlText w:val=""/>
+      <w:lvlJc w:val="left"/>
+      <w:pPr>
+        <w:ind w:left="5040" w:hanging="360"/>
+      </w:pPr>
+      <w:rPr>
+        <w:rFonts w:ascii="Symbol" w:hAnsi="Symbol" w:hint="default"/>
+      </w:rPr>
+    </w:lvl>
+    <w:lvl w:ilvl="7" w:tplc="20000003" w:tentative="1">
+      <w:start w:val="1"/>
+      <w:numFmt w:val="bullet"/>
+      <w:lvlText w:val="o"/>
+      <w:lvlJc w:val="left"/>
+      <w:pPr>
+        <w:ind w:left="5760" w:hanging="360"/>
+      </w:pPr>
+      <w:rPr>
+        <w:rFonts w:ascii="Courier New" w:hAnsi="Courier New" w:cs="Courier New" w:hint="default"/>
+      </w:rPr>
+    </w:lvl>
+    <w:lvl w:ilvl="8" w:tplc="20000005" w:tentative="1">
+      <w:start w:val="1"/>
+      <w:numFmt w:val="bullet"/>
+      <w:lvlText w:val=""/>
+      <w:lvlJc w:val="left"/>
+      <w:pPr>
+        <w:ind w:left="6480" w:hanging="360"/>
+      </w:pPr>
+      <w:rPr>
+        <w:rFonts w:ascii="Wingdings" w:hAnsi="Wingdings" w:hint="default"/>
+      </w:rPr>
+    </w:lvl>
+  </w:abstractNum>
+  <w:abstractNum w:abstractNumId="3" w15:restartNumberingAfterBreak="0">
     <w:nsid w:val="09652712"/>
     <w:multiLevelType w:val="hybridMultilevel"/>
     <w:tmpl w:val="18B071EA"/>
@@ -9838,7 +11626,7 @@
       </w:rPr>
     </w:lvl>
   </w:abstractNum>
-  <w:abstractNum w:abstractNumId="3" w15:restartNumberingAfterBreak="0">
+  <w:abstractNum w:abstractNumId="4" w15:restartNumberingAfterBreak="0">
     <w:nsid w:val="108C00BA"/>
     <w:multiLevelType w:val="hybridMultilevel"/>
     <w:tmpl w:val="0DE2D4EC"/>
@@ -9951,7 +11739,7 @@
       </w:rPr>
     </w:lvl>
   </w:abstractNum>
-  <w:abstractNum w:abstractNumId="4" w15:restartNumberingAfterBreak="0">
+  <w:abstractNum w:abstractNumId="5" w15:restartNumberingAfterBreak="0">
     <w:nsid w:val="12F86138"/>
     <w:multiLevelType w:val="hybridMultilevel"/>
     <w:tmpl w:val="5ACA5936"/>
@@ -10043,7 +11831,7 @@
       </w:pPr>
     </w:lvl>
   </w:abstractNum>
-  <w:abstractNum w:abstractNumId="5" w15:restartNumberingAfterBreak="0">
+  <w:abstractNum w:abstractNumId="6" w15:restartNumberingAfterBreak="0">
     <w:nsid w:val="200C16CA"/>
     <w:multiLevelType w:val="hybridMultilevel"/>
     <w:tmpl w:val="7C84338A"/>
@@ -10156,7 +11944,7 @@
       </w:rPr>
     </w:lvl>
   </w:abstractNum>
-  <w:abstractNum w:abstractNumId="6" w15:restartNumberingAfterBreak="0">
+  <w:abstractNum w:abstractNumId="7" w15:restartNumberingAfterBreak="0">
     <w:nsid w:val="295D1F7F"/>
     <w:multiLevelType w:val="hybridMultilevel"/>
     <w:tmpl w:val="077C9A72"/>
@@ -10245,7 +12033,7 @@
       </w:pPr>
     </w:lvl>
   </w:abstractNum>
-  <w:abstractNum w:abstractNumId="7" w15:restartNumberingAfterBreak="0">
+  <w:abstractNum w:abstractNumId="8" w15:restartNumberingAfterBreak="0">
     <w:nsid w:val="2E047BC7"/>
     <w:multiLevelType w:val="hybridMultilevel"/>
     <w:tmpl w:val="821874A8"/>
@@ -10358,7 +12146,7 @@
       </w:rPr>
     </w:lvl>
   </w:abstractNum>
-  <w:abstractNum w:abstractNumId="8" w15:restartNumberingAfterBreak="0">
+  <w:abstractNum w:abstractNumId="9" w15:restartNumberingAfterBreak="0">
     <w:nsid w:val="37C537C7"/>
     <w:multiLevelType w:val="hybridMultilevel"/>
     <w:tmpl w:val="2E18D992"/>
@@ -10448,7 +12236,7 @@
       </w:pPr>
     </w:lvl>
   </w:abstractNum>
-  <w:abstractNum w:abstractNumId="9" w15:restartNumberingAfterBreak="0">
+  <w:abstractNum w:abstractNumId="10" w15:restartNumberingAfterBreak="0">
     <w:nsid w:val="3A9A57DC"/>
     <w:multiLevelType w:val="hybridMultilevel"/>
     <w:tmpl w:val="652CBBEC"/>
@@ -10540,7 +12328,7 @@
       </w:pPr>
     </w:lvl>
   </w:abstractNum>
-  <w:abstractNum w:abstractNumId="10" w15:restartNumberingAfterBreak="0">
+  <w:abstractNum w:abstractNumId="11" w15:restartNumberingAfterBreak="0">
     <w:nsid w:val="4BA41D0D"/>
     <w:multiLevelType w:val="hybridMultilevel"/>
     <w:tmpl w:val="C9765454"/>
@@ -10630,7 +12418,7 @@
       </w:pPr>
     </w:lvl>
   </w:abstractNum>
-  <w:abstractNum w:abstractNumId="11" w15:restartNumberingAfterBreak="0">
+  <w:abstractNum w:abstractNumId="12" w15:restartNumberingAfterBreak="0">
     <w:nsid w:val="5072591F"/>
     <w:multiLevelType w:val="hybridMultilevel"/>
     <w:tmpl w:val="E780BE1A"/>
@@ -10719,7 +12507,7 @@
       </w:pPr>
     </w:lvl>
   </w:abstractNum>
-  <w:abstractNum w:abstractNumId="12" w15:restartNumberingAfterBreak="0">
+  <w:abstractNum w:abstractNumId="13" w15:restartNumberingAfterBreak="0">
     <w:nsid w:val="51352810"/>
     <w:multiLevelType w:val="hybridMultilevel"/>
     <w:tmpl w:val="4762E006"/>
@@ -10832,7 +12620,7 @@
       </w:rPr>
     </w:lvl>
   </w:abstractNum>
-  <w:abstractNum w:abstractNumId="13" w15:restartNumberingAfterBreak="0">
+  <w:abstractNum w:abstractNumId="14" w15:restartNumberingAfterBreak="0">
     <w:nsid w:val="55AF5791"/>
     <w:multiLevelType w:val="hybridMultilevel"/>
     <w:tmpl w:val="21C01518"/>
@@ -10945,7 +12733,7 @@
       </w:rPr>
     </w:lvl>
   </w:abstractNum>
-  <w:abstractNum w:abstractNumId="14" w15:restartNumberingAfterBreak="0">
+  <w:abstractNum w:abstractNumId="15" w15:restartNumberingAfterBreak="0">
     <w:nsid w:val="55E27B35"/>
     <w:multiLevelType w:val="hybridMultilevel"/>
     <w:tmpl w:val="F030225E"/>
@@ -11034,7 +12822,7 @@
       </w:pPr>
     </w:lvl>
   </w:abstractNum>
-  <w:abstractNum w:abstractNumId="15" w15:restartNumberingAfterBreak="0">
+  <w:abstractNum w:abstractNumId="16" w15:restartNumberingAfterBreak="0">
     <w:nsid w:val="60BD78E4"/>
     <w:multiLevelType w:val="hybridMultilevel"/>
     <w:tmpl w:val="B1C2D562"/>
@@ -11123,7 +12911,7 @@
       </w:pPr>
     </w:lvl>
   </w:abstractNum>
-  <w:abstractNum w:abstractNumId="16" w15:restartNumberingAfterBreak="0">
+  <w:abstractNum w:abstractNumId="17" w15:restartNumberingAfterBreak="0">
     <w:nsid w:val="6A300060"/>
     <w:multiLevelType w:val="hybridMultilevel"/>
     <w:tmpl w:val="652CBBEC"/>
@@ -11215,7 +13003,7 @@
       </w:pPr>
     </w:lvl>
   </w:abstractNum>
-  <w:abstractNum w:abstractNumId="17" w15:restartNumberingAfterBreak="0">
+  <w:abstractNum w:abstractNumId="18" w15:restartNumberingAfterBreak="0">
     <w:nsid w:val="6C4E3CE8"/>
     <w:multiLevelType w:val="hybridMultilevel"/>
     <w:tmpl w:val="599ACFE2"/>
@@ -11304,7 +13092,7 @@
       </w:pPr>
     </w:lvl>
   </w:abstractNum>
-  <w:abstractNum w:abstractNumId="18" w15:restartNumberingAfterBreak="0">
+  <w:abstractNum w:abstractNumId="19" w15:restartNumberingAfterBreak="0">
     <w:nsid w:val="6D313984"/>
     <w:multiLevelType w:val="hybridMultilevel"/>
     <w:tmpl w:val="7CFAE89C"/>
@@ -11418,61 +13206,64 @@
     </w:lvl>
   </w:abstractNum>
   <w:num w:numId="1">
-    <w:abstractNumId w:val="13"/>
+    <w:abstractNumId w:val="14"/>
   </w:num>
   <w:num w:numId="2">
     <w:abstractNumId w:val="0"/>
   </w:num>
   <w:num w:numId="3">
-    <w:abstractNumId w:val="5"/>
+    <w:abstractNumId w:val="6"/>
   </w:num>
   <w:num w:numId="4">
-    <w:abstractNumId w:val="6"/>
+    <w:abstractNumId w:val="7"/>
   </w:num>
   <w:num w:numId="5">
-    <w:abstractNumId w:val="15"/>
+    <w:abstractNumId w:val="16"/>
   </w:num>
   <w:num w:numId="6">
-    <w:abstractNumId w:val="3"/>
+    <w:abstractNumId w:val="4"/>
   </w:num>
   <w:num w:numId="7">
-    <w:abstractNumId w:val="9"/>
+    <w:abstractNumId w:val="10"/>
   </w:num>
   <w:num w:numId="8">
-    <w:abstractNumId w:val="16"/>
+    <w:abstractNumId w:val="17"/>
   </w:num>
   <w:num w:numId="9">
-    <w:abstractNumId w:val="2"/>
+    <w:abstractNumId w:val="3"/>
   </w:num>
   <w:num w:numId="10">
     <w:abstractNumId w:val="1"/>
   </w:num>
   <w:num w:numId="11">
-    <w:abstractNumId w:val="7"/>
+    <w:abstractNumId w:val="8"/>
   </w:num>
   <w:num w:numId="12">
-    <w:abstractNumId w:val="4"/>
+    <w:abstractNumId w:val="5"/>
   </w:num>
   <w:num w:numId="13">
+    <w:abstractNumId w:val="12"/>
+  </w:num>
+  <w:num w:numId="14">
+    <w:abstractNumId w:val="13"/>
+  </w:num>
+  <w:num w:numId="15">
+    <w:abstractNumId w:val="19"/>
+  </w:num>
+  <w:num w:numId="16">
+    <w:abstractNumId w:val="9"/>
+  </w:num>
+  <w:num w:numId="17">
+    <w:abstractNumId w:val="18"/>
+  </w:num>
+  <w:num w:numId="18">
     <w:abstractNumId w:val="11"/>
   </w:num>
-  <w:num w:numId="14">
-    <w:abstractNumId w:val="12"/>
+  <w:num w:numId="19">
+    <w:abstractNumId w:val="15"/>
   </w:num>
-  <w:num w:numId="15">
-    <w:abstractNumId w:val="18"/>
-  </w:num>
-  <w:num w:numId="16">
-    <w:abstractNumId w:val="8"/>
-  </w:num>
-  <w:num w:numId="17">
-    <w:abstractNumId w:val="17"/>
-  </w:num>
-  <w:num w:numId="18">
-    <w:abstractNumId w:val="10"/>
-  </w:num>
-  <w:num w:numId="19">
-    <w:abstractNumId w:val="14"/>
+  <w:num w:numId="20">
+    <w:abstractNumId w:val="2"/>
   </w:num>
 </w:numbering>
 </file>
@@ -12611,7 +14402,7 @@
     <b:InternetSiteTitle>digilander.libero.it</b:InternetSiteTitle>
     <b:Month>December</b:Month>
     <b:URL>https://digilander.libero.it/SNHYPER/files/arppoison.pdf</b:URL>
-    <b:RefOrder>20</b:RefOrder>
+    <b:RefOrder>24</b:RefOrder>
   </b:Source>
   <b:Source>
     <b:Tag>2</b:Tag>
@@ -12636,7 +14427,7 @@
     <b:Month>August</b:Month>
     <b:Day>7</b:Day>
     <b:URL>http://www2.ift.ulaval.ca/~desharnais/Recherche/RR/DIUL-RR-0803.pdf</b:URL>
-    <b:RefOrder>8</b:RefOrder>
+    <b:RefOrder>12</b:RefOrder>
   </b:Source>
   <b:Source>
     <b:Tag>VTABLES</b:Tag>
@@ -12647,7 +14438,7 @@
     <b:Month>May</b:Month>
     <b:Day>11</b:Day>
     <b:URL>https://defuse.ca/exploiting-cpp-vtables.htm</b:URL>
-    <b:RefOrder>9</b:RefOrder>
+    <b:RefOrder>13</b:RefOrder>
   </b:Source>
   <b:Source>
     <b:Tag>VTint</b:Tag>
@@ -12680,7 +14471,7 @@
     <b:Year>2015</b:Year>
     <b:Month>February</b:Month>
     <b:URL>https://www.researchgate.net/profile/Chengyu_Song/publication/281784405_VTint_Protecting_Virtual_Function_Tables'_Integrity/links/55f8743d08ae07629dd5e648/VTint-Protecting-Virtual-Function-Tables-Integrity.pdf</b:URL>
-    <b:RefOrder>10</b:RefOrder>
+    <b:RefOrder>14</b:RefOrder>
   </b:Source>
   <b:Source>
     <b:Tag>PythonDeserialization</b:Tag>
@@ -12704,7 +14495,7 @@
     </b:Author>
     <b:BookTitle>Computational Science/Intelligence &amp; Applied Informatics</b:BookTitle>
     <b:Pages>15-25</b:Pages>
-    <b:RefOrder>11</b:RefOrder>
+    <b:RefOrder>15</b:RefOrder>
   </b:Source>
   <b:Source>
     <b:Tag>PythonExtraction</b:Tag>
@@ -12725,7 +14516,7 @@
     <b:Month>September</b:Month>
     <b:Day>28</b:Day>
     <b:URL>https://ajinabraham.com/blog/exploiting-insecure-file-extraction-in-python-for-code-execution</b:URL>
-    <b:RefOrder>13</b:RefOrder>
+    <b:RefOrder>17</b:RefOrder>
   </b:Source>
   <b:Source>
     <b:Tag>PythonInsecurities</b:Tag>
@@ -12746,7 +14537,7 @@
     <b:Day>16</b:Day>
     <b:URL>https://hackernoon.com/10-common-security-gotchas-in-python-and-how-to-avoid-them-e19fbe265e03</b:URL>
     <b:Title>10 common security gotchas in Python and how to avoid them</b:Title>
-    <b:RefOrder>12</b:RefOrder>
+    <b:RefOrder>16</b:RefOrder>
   </b:Source>
   <b:Source>
     <b:Tag>MIT20</b:Tag>
@@ -12766,7 +14557,7 @@
     <b:Month>July</b:Month>
     <b:Day>13</b:Day>
     <b:URL>https://nvd.nist.gov/vuln/detail/CVE-2019-20907</b:URL>
-    <b:RefOrder>15</b:RefOrder>
+    <b:RefOrder>19</b:RefOrder>
   </b:Source>
   <b:Source>
     <b:Tag>DiffieHellman</b:Tag>
@@ -12783,7 +14574,7 @@
     </b:Author>
     <b:Title>Diffie–Hellman key exchange</b:Title>
     <b:URL>https://en.wikipedia.org/wiki/Diffie%E2%80%93Hellman_key_exchange</b:URL>
-    <b:RefOrder>16</b:RefOrder>
+    <b:RefOrder>20</b:RefOrder>
   </b:Source>
   <b:Source xmlns:b="http://schemas.openxmlformats.org/officeDocument/2006/bibliography">
     <b:Tag>ZipBomb</b:Tag>
@@ -12803,7 +14594,7 @@
         </b:NameList>
       </b:Author>
     </b:Author>
-    <b:RefOrder>14</b:RefOrder>
+    <b:RefOrder>18</b:RefOrder>
   </b:Source>
   <b:Source>
     <b:Tag>WagnerSchneier</b:Tag>
@@ -12827,7 +14618,7 @@
         </b:NameList>
       </b:Author>
     </b:Author>
-    <b:RefOrder>18</b:RefOrder>
+    <b:RefOrder>22</b:RefOrder>
   </b:Source>
   <b:Source>
     <b:Tag>Nik12</b:Tag>
@@ -12859,7 +14650,7 @@
     <b:Year>2012</b:Year>
     <b:Month>October</b:Month>
     <b:URL>https://www.researchgate.net/publication/262208728_A_cross-protocol_attack_on_the_TLS_protocol</b:URL>
-    <b:RefOrder>19</b:RefOrder>
+    <b:RefOrder>23</b:RefOrder>
   </b:Source>
   <b:Source>
     <b:Tag>TLSAttacks</b:Tag>
@@ -12880,7 +14671,7 @@
         </b:NameList>
       </b:Author>
     </b:Author>
-    <b:RefOrder>17</b:RefOrder>
+    <b:RefOrder>21</b:RefOrder>
   </b:Source>
   <b:Source>
     <b:Tag>Cor12</b:Tag>
@@ -12901,7 +14692,7 @@
     <b:Month>November</b:Month>
     <b:Day>18</b:Day>
     <b:URL>http://csci6433.org/Papers/Anatomy%20of%20an%20ARP%20Poisoning%20Attack%20_%20WatchGuard.pdf</b:URL>
-    <b:RefOrder>21</b:RefOrder>
+    <b:RefOrder>25</b:RefOrder>
   </b:Source>
   <b:Source>
     <b:Tag>DRDOS</b:Tag>
@@ -12918,7 +14709,7 @@
       </b:Author>
     </b:Author>
     <b:URL>http://vertassets.blob.core.windows.net/download/74db6f36/74db6f36-56e7-4f4f-a6b4-a1880089f28a/analysis_of_drdos_dns_reflection_attacks_white_paper_us_031513.pdf</b:URL>
-    <b:RefOrder>23</b:RefOrder>
+    <b:RefOrder>27</b:RefOrder>
   </b:Source>
   <b:Source>
     <b:Tag>DNSPoisoning</b:Tag>
@@ -12944,7 +14735,7 @@
     <b:Publisher>The University of Texas, Austin</b:Publisher>
     <b:BookTitle>Security and Privacy in Communication Networks</b:BookTitle>
     <b:Pages>466-483</b:Pages>
-    <b:RefOrder>22</b:RefOrder>
+    <b:RefOrder>26</b:RefOrder>
   </b:Source>
   <b:Source>
     <b:Tag>His</b:Tag>
@@ -13020,11 +14811,43 @@
     <b:URL>http://www.cplusplus.com/doc/tutorial/classes/</b:URL>
     <b:RefOrder>6</b:RefOrder>
   </b:Source>
+  <b:Source>
+    <b:Tag>Tem</b:Tag>
+    <b:SourceType>InternetSite</b:SourceType>
+    <b:Guid>{DF3967ED-9862-4F85-8FF7-44AC76A99F85}</b:Guid>
+    <b:Title>Templates</b:Title>
+    <b:URL>https://www.cplusplus.com/doc/oldtutorial/templates/</b:URL>
+    <b:RefOrder>9</b:RefOrder>
+  </b:Source>
+  <b:Source>
+    <b:Tag>Wik1</b:Tag>
+    <b:SourceType>InternetSite</b:SourceType>
+    <b:Guid>{11228AB3-007E-47DA-85F1-862E12932FE6}</b:Guid>
+    <b:Title>Wikipedia - Polymorphism</b:Title>
+    <b:URL>https://he.wikipedia.org/wiki/פולימורפיזם_(מדעי_המחשב)</b:URL>
+    <b:RefOrder>8</b:RefOrder>
+  </b:Source>
+  <b:Source>
+    <b:Tag>Mem</b:Tag>
+    <b:SourceType>InternetSite</b:SourceType>
+    <b:Guid>{581AABB9-ADF5-4A87-8AD8-1C6B9F618DEE}</b:Guid>
+    <b:Title>Memory Layout</b:Title>
+    <b:URL>https://www.geeksforgeeks.org/memory-layout-of-c-program/</b:URL>
+    <b:RefOrder>10</b:RefOrder>
+  </b:Source>
+  <b:Source>
+    <b:Tag>Dym</b:Tag>
+    <b:SourceType>InternetSite</b:SourceType>
+    <b:Guid>{E576FFD5-32E7-401D-8549-0DC5F98A0355}</b:Guid>
+    <b:Title>Dymanic Memory</b:Title>
+    <b:URL>http://www.cplusplus.com/doc/tutorial/dynamic/</b:URL>
+    <b:RefOrder>11</b:RefOrder>
+  </b:Source>
 </b:Sources>
 </file>
 
 <file path=customXml/itemProps1.xml><?xml version="1.0" encoding="utf-8"?>
-<ds:datastoreItem xmlns:ds="http://schemas.openxmlformats.org/officeDocument/2006/customXml" ds:itemID="{ADFF03E5-0DD0-4AAE-B107-E2B080A2603B}">
+<ds:datastoreItem xmlns:ds="http://schemas.openxmlformats.org/officeDocument/2006/customXml" ds:itemID="{BC10DD33-2F0C-43F2-8303-A2E33E19F5CC}">
   <ds:schemaRefs>
     <ds:schemaRef ds:uri="http://schemas.openxmlformats.org/officeDocument/2006/bibliography"/>
   </ds:schemaRefs>

</xml_diff>

<commit_message>
DOS left in System
</commit_message>
<xml_diff>
--- a/סמינר.docx
+++ b/סמינר.docx
@@ -25671,6 +25671,145 @@
     </w:p>
     <w:p>
       <w:pPr>
+        <w:bidi/>
+        <w:jc w:val="both"/>
+        <w:rPr>
+          <w:rtl/>
+        </w:rPr>
+      </w:pPr>
+      <w:bookmarkStart w:id="36" w:name="_Toc57503699"/>
+      <w:r>
+        <w:rPr>
+          <w:rFonts w:hint="cs"/>
+          <w:rtl/>
+        </w:rPr>
+        <w:t xml:space="preserve">בפרקים הקודמים דיברנו על בעיות אבטחה הקשורות למרכיבים ספציפיים במערכת שלנו, שבהם עלולים לנצל חולשות ובעיות אבטחה בשביל להשיג שליטה על המערכת או להזליג מידע רגיש ממנה. בפרק זה נעסוק בבעיות אבטחה אשר מתמקדות במימוש של המערכת עצמה, ולא </w:t>
+      </w:r>
+      <w:r>
+        <w:rPr>
+          <w:rFonts w:hint="cs"/>
+          <w:rtl/>
+        </w:rPr>
+        <w:t>ב</w:t>
+      </w:r>
+      <w:r>
+        <w:rPr>
+          <w:rFonts w:hint="cs"/>
+          <w:rtl/>
+        </w:rPr>
+        <w:t>תהליכים מסויימים הרצים עליה.</w:t>
+      </w:r>
+    </w:p>
+    <w:p>
+      <w:pPr>
+        <w:bidi/>
+        <w:jc w:val="both"/>
+        <w:rPr>
+          <w:rtl/>
+          <w:lang w:val="en-US"/>
+        </w:rPr>
+      </w:pPr>
+      <w:r>
+        <w:rPr>
+          <w:rFonts w:hint="cs"/>
+          <w:rtl/>
+        </w:rPr>
+        <w:t xml:space="preserve">ברוב המקרים, </w:t>
+      </w:r>
+      <w:r>
+        <w:rPr>
+          <w:rFonts w:hint="cs"/>
+          <w:rtl/>
+        </w:rPr>
+        <w:t>מערכות הפעלה הנפוצות שבהם נשתמש לא יהיו חשופות לחולשות ובעיות אבטחה</w:t>
+      </w:r>
+      <w:r>
+        <w:rPr>
+          <w:rFonts w:hint="cs"/>
+          <w:rtl/>
+        </w:rPr>
+        <w:t xml:space="preserve"> שיאפשרו לתוקף זדוני להשתלט על המערכת או לחשוף מידע</w:t>
+      </w:r>
+      <w:r>
+        <w:rPr>
+          <w:rFonts w:hint="cs"/>
+          <w:rtl/>
+        </w:rPr>
+        <w:t xml:space="preserve">, ובמידה וכן ככל הנראה שישחררו עדכון שבו הבעיות הללו יטופלו. ובכל זאת, ישנן כמה סוגים של מתקפות אשר מנצלות את </w:t>
+      </w:r>
+      <w:r>
+        <w:rPr>
+          <w:rFonts w:hint="cs"/>
+          <w:rtl/>
+        </w:rPr>
+        <w:t>העובדה כי השרת שלנו צריך לספק שירות כלשהו ללקוחות, ועל כן עליו להיות בקשר איתם ולתמוך בפרוטוקולים מסוימים כדי שיוכלו לתקשר איתו</w:t>
+      </w:r>
+      <w:r>
+        <w:rPr>
+          <w:rFonts w:hint="cs"/>
+          <w:rtl/>
+        </w:rPr>
+        <w:t>.</w:t>
+      </w:r>
+      <w:r>
+        <w:rPr>
+          <w:rFonts w:hint="cs"/>
+          <w:rtl/>
+        </w:rPr>
+        <w:t xml:space="preserve"> מכיוון שה</w:t>
+      </w:r>
+      <w:r>
+        <w:rPr>
+          <w:rFonts w:hint="cs"/>
+          <w:rtl/>
+        </w:rPr>
+        <w:t xml:space="preserve">פרוטוקולים </w:t>
+      </w:r>
+      <w:r>
+        <w:rPr>
+          <w:rFonts w:hint="cs"/>
+          <w:rtl/>
+        </w:rPr>
+        <w:t>מתוקנ</w:t>
+      </w:r>
+      <w:r>
+        <w:rPr>
+          <w:rFonts w:hint="cs"/>
+          <w:rtl/>
+        </w:rPr>
+        <w:t>נים</w:t>
+      </w:r>
+      <w:r>
+        <w:rPr>
+          <w:rFonts w:hint="cs"/>
+          <w:rtl/>
+        </w:rPr>
+        <w:t xml:space="preserve"> ע"י </w:t>
+      </w:r>
+      <w:r>
+        <w:rPr>
+          <w:rFonts w:hint="cs"/>
+          <w:rtl/>
+        </w:rPr>
+        <w:t>תקן</w:t>
+      </w:r>
+      <w:r>
+        <w:rPr>
+          <w:rFonts w:hint="cs"/>
+          <w:rtl/>
+        </w:rPr>
+        <w:t>, מערכת ההפעלה מחוייבת לפעול על פיו על מנת לתמוך בפרוטוקול, ולכן היא גם חשופה לבעיות המובנות בו.</w:t>
+      </w:r>
+      <w:r>
+        <w:rPr>
+          <w:rFonts w:hint="cs"/>
+          <w:rtl/>
+        </w:rPr>
+        <w:t xml:space="preserve"> את חלק מהבעיות הללו נציג בהמשך.</w:t>
+      </w:r>
+    </w:p>
+    <w:p>
+      <w:pPr>
         <w:pStyle w:val="Heading2"/>
         <w:bidi/>
         <w:jc w:val="center"/>
@@ -25682,7 +25821,6 @@
           <w:lang w:val="en-US"/>
         </w:rPr>
       </w:pPr>
-      <w:bookmarkStart w:id="36" w:name="_Toc57503699"/>
       <w:r>
         <w:rPr>
           <w:rFonts w:hint="cs"/>
@@ -25706,6 +25844,136 @@
     </w:p>
     <w:p>
       <w:pPr>
+        <w:bidi/>
+        <w:jc w:val="both"/>
+        <w:rPr>
+          <w:rtl/>
+          <w:lang w:val="en-US"/>
+        </w:rPr>
+      </w:pPr>
+      <w:bookmarkStart w:id="37" w:name="_Toc57503700"/>
+      <w:r>
+        <w:rPr>
+          <w:rFonts w:hint="cs"/>
+          <w:rtl/>
+          <w:lang w:val="en-US"/>
+        </w:rPr>
+        <w:t xml:space="preserve">מתקפת </w:t>
+      </w:r>
+      <w:r>
+        <w:rPr>
+          <w:lang w:val="en-US"/>
+        </w:rPr>
+        <w:t>MiTM</w:t>
+      </w:r>
+      <w:r>
+        <w:rPr>
+          <w:rFonts w:hint="cs"/>
+          <w:rtl/>
+          <w:lang w:val="en-US"/>
+        </w:rPr>
+        <w:t xml:space="preserve"> (</w:t>
+      </w:r>
+      <w:r>
+        <w:rPr>
+          <w:lang w:val="en-US"/>
+        </w:rPr>
+        <w:t>Man in The Middle</w:t>
+      </w:r>
+      <w:r>
+        <w:rPr>
+          <w:rFonts w:hint="cs"/>
+          <w:rtl/>
+          <w:lang w:val="en-US"/>
+        </w:rPr>
+        <w:t xml:space="preserve">) היא מתקפה שבה </w:t>
+      </w:r>
+      <w:r>
+        <w:rPr>
+          <w:rFonts w:hint="cs"/>
+          <w:rtl/>
+          <w:lang w:val="en-US"/>
+        </w:rPr>
+        <w:t>אדם זדוני משיג יכולת לשלוט בניתוב התעבורה הרשתית של מחשב כלשהו</w:t>
+      </w:r>
+      <w:r>
+        <w:rPr>
+          <w:rFonts w:hint="cs"/>
+          <w:rtl/>
+          <w:lang w:val="en-US"/>
+        </w:rPr>
+        <w:t xml:space="preserve">, לשנות אותה או </w:t>
+      </w:r>
+      <w:r>
+        <w:rPr>
+          <w:rFonts w:hint="cs"/>
+          <w:rtl/>
+          <w:lang w:val="en-US"/>
+        </w:rPr>
+        <w:t>לקרוא (להסניף) את התקשורת הזו באופן פאסיבי.</w:t>
+      </w:r>
+      <w:r>
+        <w:rPr>
+          <w:rFonts w:hint="cs"/>
+          <w:rtl/>
+          <w:lang w:val="en-US"/>
+        </w:rPr>
+        <w:t xml:space="preserve"> </w:t>
+      </w:r>
+      <w:r>
+        <w:rPr>
+          <w:rFonts w:hint="cs"/>
+          <w:rtl/>
+          <w:lang w:val="en-US"/>
+        </w:rPr>
+        <w:t>מתקפות מהסוג הזה הן כמעט בלתי נמנעות משום שבכל תקשורת רשתית העוברת באינטרנט ההודעות שלנו מועברות דרך מספר רכיבים בדרך, וכל אחד מהם למעשה יכול לגשת למידע הנשלח בהודעה. לכן, ברוב המקרים נרצה להצפין את ההודעות שלנו</w:t>
+      </w:r>
+      <w:r>
+        <w:rPr>
+          <w:rFonts w:hint="cs"/>
+          <w:rtl/>
+          <w:lang w:val="en-US"/>
+        </w:rPr>
+        <w:t xml:space="preserve"> במידה והמידע הנשלח יכול להחשב כמידע רגיש.</w:t>
+      </w:r>
+    </w:p>
+    <w:p>
+      <w:pPr>
+        <w:bidi/>
+        <w:jc w:val="both"/>
+        <w:rPr>
+          <w:rFonts w:hint="cs"/>
+          <w:rtl/>
+          <w:lang w:val="en-US"/>
+        </w:rPr>
+      </w:pPr>
+      <w:r>
+        <w:rPr>
+          <w:rFonts w:hint="cs"/>
+          <w:rtl/>
+          <w:lang w:val="en-US"/>
+        </w:rPr>
+        <w:t>כדאי לנסות ולהתגונן מהמתקפות הללו כמה שיותר, שכן הן עלולות להשפיע על זמן התגובה שלנו בתקשורת (אם מדובר בהתקפה אקטיבית) ובנוסף שילוב שלהן עם חולשות אחרות עלול להוות בעי</w:t>
+      </w:r>
+      <w:r>
+        <w:rPr>
+          <w:rFonts w:hint="cs"/>
+          <w:rtl/>
+          <w:lang w:val="en-US"/>
+        </w:rPr>
+        <w:t>ית</w:t>
+      </w:r>
+      <w:r>
+        <w:rPr>
+          <w:rFonts w:hint="cs"/>
+          <w:rtl/>
+          <w:lang w:val="en-US"/>
+        </w:rPr>
+        <w:t xml:space="preserve"> אבטחה משמעותית ביותר.</w:t>
+      </w:r>
+    </w:p>
+    <w:p>
+      <w:pPr>
         <w:pStyle w:val="Heading3"/>
         <w:bidi/>
         <w:jc w:val="center"/>
@@ -25716,7 +25984,6 @@
           <w:lang w:val="en-US"/>
         </w:rPr>
       </w:pPr>
-      <w:bookmarkStart w:id="37" w:name="_Toc57503700"/>
       <w:r>
         <w:rPr>
           <w:rFonts w:hint="cs"/>
@@ -25740,12 +26007,162 @@
     <w:p>
       <w:pPr>
         <w:bidi/>
-        <w:jc w:val="center"/>
-        <w:rPr>
-          <w:rtl/>
-          <w:lang w:val="en-US"/>
-        </w:rPr>
-      </w:pPr>
+        <w:jc w:val="both"/>
+        <w:rPr>
+          <w:rtl/>
+          <w:lang w:val="en-US"/>
+        </w:rPr>
+      </w:pPr>
+      <w:r>
+        <w:rPr>
+          <w:rFonts w:hint="cs"/>
+          <w:rtl/>
+          <w:lang w:val="en-US"/>
+        </w:rPr>
+        <w:t xml:space="preserve">מתקפת </w:t>
+      </w:r>
+      <w:r>
+        <w:rPr>
+          <w:lang w:val="en-US"/>
+        </w:rPr>
+        <w:t>ARP Poisoning</w:t>
+      </w:r>
+      <w:r>
+        <w:rPr>
+          <w:rFonts w:hint="cs"/>
+          <w:rtl/>
+          <w:lang w:val="en-US"/>
+        </w:rPr>
+        <w:t xml:space="preserve"> היא מתקפה אשר מכוונת כנגד מנגנון הנקרא </w:t>
+      </w:r>
+      <w:r>
+        <w:rPr>
+          <w:lang w:val="en-US"/>
+        </w:rPr>
+        <w:t>ARP</w:t>
+      </w:r>
+      <w:r>
+        <w:rPr>
+          <w:rFonts w:hint="cs"/>
+          <w:rtl/>
+          <w:lang w:val="en-US"/>
+        </w:rPr>
+        <w:t xml:space="preserve">, או </w:t>
+      </w:r>
+      <w:r>
+        <w:rPr>
+          <w:lang w:val="en-US"/>
+        </w:rPr>
+        <w:t>Address Resolution Protocol</w:t>
+      </w:r>
+      <w:r>
+        <w:rPr>
+          <w:rFonts w:hint="cs"/>
+          <w:rtl/>
+          <w:lang w:val="en-US"/>
+        </w:rPr>
+        <w:t>.</w:t>
+      </w:r>
+      <w:r>
+        <w:rPr>
+          <w:rFonts w:hint="cs"/>
+          <w:rtl/>
+          <w:lang w:val="en-US"/>
+        </w:rPr>
+        <w:t xml:space="preserve"> מנגנון </w:t>
+      </w:r>
+      <w:r>
+        <w:rPr>
+          <w:rFonts w:hint="cs"/>
+          <w:lang w:val="en-US"/>
+        </w:rPr>
+        <w:t>ARP</w:t>
+      </w:r>
+      <w:r>
+        <w:rPr>
+          <w:rFonts w:hint="cs"/>
+          <w:rtl/>
+          <w:lang w:val="en-US"/>
+        </w:rPr>
+        <w:t xml:space="preserve"> הוא למעשה פרוטוקול תקשורת המגדיר כיצד יבוצע התרגום מכתובת</w:t>
+      </w:r>
+      <w:r>
+        <w:rPr>
+          <w:rFonts w:hint="cs"/>
+          <w:rtl/>
+          <w:lang w:val="en-US"/>
+        </w:rPr>
+        <w:t xml:space="preserve"> אינטרנט</w:t>
+      </w:r>
+      <w:r>
+        <w:rPr>
+          <w:rFonts w:hint="cs"/>
+          <w:rtl/>
+          <w:lang w:val="en-US"/>
+        </w:rPr>
+        <w:t xml:space="preserve"> </w:t>
+      </w:r>
+      <w:r>
+        <w:rPr>
+          <w:rFonts w:hint="cs"/>
+          <w:rtl/>
+          <w:lang w:val="en-US"/>
+        </w:rPr>
+        <w:t>(</w:t>
+      </w:r>
+      <w:r>
+        <w:rPr>
+          <w:rFonts w:hint="cs"/>
+          <w:lang w:val="en-US"/>
+        </w:rPr>
+        <w:t>IP</w:t>
+      </w:r>
+      <w:r>
+        <w:rPr>
+          <w:rFonts w:hint="cs"/>
+          <w:rtl/>
+          <w:lang w:val="en-US"/>
+        </w:rPr>
+        <w:t>)</w:t>
+      </w:r>
+      <w:r>
+        <w:rPr>
+          <w:rFonts w:hint="cs"/>
+          <w:rtl/>
+          <w:lang w:val="en-US"/>
+        </w:rPr>
+        <w:t xml:space="preserve"> בשכבת הרשת לכתובת פיזית (</w:t>
+      </w:r>
+      <w:r>
+        <w:rPr>
+          <w:lang w:val="en-US"/>
+        </w:rPr>
+        <w:t>MAC</w:t>
+      </w:r>
+      <w:r>
+        <w:rPr>
+          <w:rFonts w:hint="cs"/>
+          <w:rtl/>
+          <w:lang w:val="en-US"/>
+        </w:rPr>
+        <w:t xml:space="preserve">) בשכבה </w:t>
+      </w:r>
+      <w:r>
+        <w:rPr>
+          <w:rFonts w:hint="cs"/>
+          <w:rtl/>
+          <w:lang w:val="en-US"/>
+        </w:rPr>
+        <w:t>הקו</w:t>
+      </w:r>
+      <w:r>
+        <w:rPr>
+          <w:rFonts w:hint="cs"/>
+          <w:rtl/>
+          <w:lang w:val="en-US"/>
+        </w:rPr>
+        <w:t xml:space="preserve"> </w:t>
+      </w:r>
       <w:sdt>
         <w:sdtPr>
           <w:rPr>
@@ -25753,7 +26170,7 @@
             <w:rtl/>
             <w:lang w:val="en-US"/>
           </w:rPr>
-          <w:id w:val="666066692"/>
+          <w:id w:val="627043918"/>
           <w:citation/>
         </w:sdtPr>
         <w:sdtContent>
@@ -25768,7 +26185,7 @@
             <w:rPr>
               <w:lang w:val="en-US"/>
             </w:rPr>
-            <w:instrText xml:space="preserve">CITATION ARPPoisoning \l 1037 </w:instrText>
+            <w:instrText xml:space="preserve"> CITATION Add \l 1033 </w:instrText>
           </w:r>
           <w:r>
             <w:rPr>
@@ -25782,7 +26199,7 @@
               <w:noProof/>
               <w:lang w:val="en-US"/>
             </w:rPr>
-            <w:t>[39]</w:t>
+            <w:t>[45]</w:t>
           </w:r>
           <w:r>
             <w:rPr>
@@ -25793,16 +26210,60 @@
           </w:r>
         </w:sdtContent>
       </w:sdt>
-    </w:p>
-    <w:p>
-      <w:pPr>
-        <w:bidi/>
-        <w:jc w:val="center"/>
-        <w:rPr>
-          <w:rtl/>
-          <w:lang w:val="en-US"/>
-        </w:rPr>
-      </w:pPr>
+      <w:r>
+        <w:rPr>
+          <w:rFonts w:hint="cs"/>
+          <w:rtl/>
+          <w:lang w:val="en-US"/>
+        </w:rPr>
+        <w:t>.</w:t>
+      </w:r>
+      <w:r>
+        <w:rPr>
+          <w:rFonts w:hint="cs"/>
+          <w:rtl/>
+          <w:lang w:val="en-US"/>
+        </w:rPr>
+        <w:t xml:space="preserve"> הפרוטוקול מגדיר מספר סוגים של הודעות שמחשב יכול לשלוח ברשת המקומית שלו (</w:t>
+      </w:r>
+      <w:r>
+        <w:rPr>
+          <w:lang w:val="en-US"/>
+        </w:rPr>
+        <w:t>LAN</w:t>
+      </w:r>
+      <w:r>
+        <w:rPr>
+          <w:rFonts w:hint="cs"/>
+          <w:rtl/>
+          <w:lang w:val="en-US"/>
+        </w:rPr>
+        <w:t>) בשביל לתשאל מחשבים על הכתובות הפיזיות שלהן.</w:t>
+      </w:r>
+      <w:r>
+        <w:rPr>
+          <w:rFonts w:hint="cs"/>
+          <w:rtl/>
+          <w:lang w:val="en-US"/>
+        </w:rPr>
+        <w:t xml:space="preserve"> מבין ההודעות הללו, ישנן שתי הודעות עיקריות המאפשרות לבצע את המתקפה</w:t>
+      </w:r>
+      <w:r>
+        <w:rPr>
+          <w:rFonts w:hint="cs"/>
+          <w:rtl/>
+          <w:lang w:val="en-US"/>
+        </w:rPr>
+        <w:t>:</w:t>
+      </w:r>
+      <w:r>
+        <w:rPr>
+          <w:rFonts w:hint="cs"/>
+          <w:rtl/>
+          <w:lang w:val="en-US"/>
+        </w:rPr>
+        <w:t xml:space="preserve"> </w:t>
+      </w:r>
       <w:sdt>
         <w:sdtPr>
           <w:rPr>
@@ -25853,6 +26314,454 @@
     </w:p>
     <w:p>
       <w:pPr>
+        <w:pStyle w:val="ListParagraph"/>
+        <w:numPr>
+          <w:ilvl w:val="0"/>
+          <w:numId w:val="23"/>
+        </w:numPr>
+        <w:bidi/>
+        <w:jc w:val="both"/>
+        <w:rPr>
+          <w:lang w:val="en-US"/>
+        </w:rPr>
+      </w:pPr>
+      <w:r>
+        <w:rPr>
+          <w:rFonts w:hint="cs"/>
+          <w:rtl/>
+          <w:lang w:val="en-US"/>
+        </w:rPr>
+        <w:t xml:space="preserve">הודעת </w:t>
+      </w:r>
+      <w:r>
+        <w:rPr>
+          <w:lang w:val="en-US"/>
+        </w:rPr>
+        <w:t>ARP Request</w:t>
+      </w:r>
+      <w:r>
+        <w:rPr>
+          <w:rFonts w:hint="cs"/>
+          <w:rtl/>
+          <w:lang w:val="en-US"/>
+        </w:rPr>
+        <w:t xml:space="preserve"> </w:t>
+      </w:r>
+      <w:r>
+        <w:rPr>
+          <w:rtl/>
+          <w:lang w:val="en-US"/>
+        </w:rPr>
+        <w:t>–</w:t>
+      </w:r>
+      <w:r>
+        <w:rPr>
+          <w:rFonts w:hint="cs"/>
+          <w:rtl/>
+          <w:lang w:val="en-US"/>
+        </w:rPr>
+        <w:t xml:space="preserve"> מחשב מתשאל את הרשת המקומית מה הכתובת הפיזית של המחשב בעל כתובת אינטרנט נתונה.</w:t>
+      </w:r>
+    </w:p>
+    <w:p>
+      <w:pPr>
+        <w:pStyle w:val="ListParagraph"/>
+        <w:numPr>
+          <w:ilvl w:val="0"/>
+          <w:numId w:val="23"/>
+        </w:numPr>
+        <w:bidi/>
+        <w:jc w:val="both"/>
+        <w:rPr>
+          <w:lang w:val="en-US"/>
+        </w:rPr>
+      </w:pPr>
+      <w:r>
+        <w:rPr>
+          <w:rFonts w:hint="cs"/>
+          <w:rtl/>
+          <w:lang w:val="en-US"/>
+        </w:rPr>
+        <w:t xml:space="preserve">הודעת </w:t>
+      </w:r>
+      <w:r>
+        <w:rPr>
+          <w:lang w:val="en-US"/>
+        </w:rPr>
+        <w:t>ARP Reply</w:t>
+      </w:r>
+      <w:r>
+        <w:rPr>
+          <w:rFonts w:hint="cs"/>
+          <w:rtl/>
+          <w:lang w:val="en-US"/>
+        </w:rPr>
+        <w:t xml:space="preserve"> </w:t>
+      </w:r>
+      <w:r>
+        <w:rPr>
+          <w:rtl/>
+          <w:lang w:val="en-US"/>
+        </w:rPr>
+        <w:t>–</w:t>
+      </w:r>
+      <w:r>
+        <w:rPr>
+          <w:rFonts w:hint="cs"/>
+          <w:rtl/>
+          <w:lang w:val="en-US"/>
+        </w:rPr>
+        <w:t xml:space="preserve"> מחשב בעל כתובת האינטרנט שאותה תשאלו משיב ומדווח על הכתובת הפיזית שלו.</w:t>
+      </w:r>
+    </w:p>
+    <w:p>
+      <w:pPr>
+        <w:bidi/>
+        <w:jc w:val="both"/>
+        <w:rPr>
+          <w:rtl/>
+          <w:lang w:val="en-US"/>
+        </w:rPr>
+      </w:pPr>
+      <w:r>
+        <w:rPr>
+          <w:rFonts w:hint="cs"/>
+          <w:rtl/>
+          <w:lang w:val="en-US"/>
+        </w:rPr>
+        <w:t>בנוסף לפרוטוקול, ברוב מערכות ההפעלה קיים זיכרון מטמון (</w:t>
+      </w:r>
+      <w:r>
+        <w:rPr>
+          <w:lang w:val="en-US"/>
+        </w:rPr>
+        <w:t>Cache</w:t>
+      </w:r>
+      <w:r>
+        <w:rPr>
+          <w:rFonts w:hint="cs"/>
+          <w:rtl/>
+          <w:lang w:val="en-US"/>
+        </w:rPr>
+        <w:t>) אשר שומר טבלה קצרה הממפה בין כתובות אינטרנט לכתובות פיזיות שהמחשב ניגש אליהן לאחרונה או לעיתים תכופות.</w:t>
+      </w:r>
+      <w:r>
+        <w:rPr>
+          <w:rFonts w:hint="cs"/>
+          <w:rtl/>
+          <w:lang w:val="en-US"/>
+        </w:rPr>
+        <w:t xml:space="preserve"> הזיכרון הזה חוסך הרבה תעבורת רשת מיותרת.</w:t>
+      </w:r>
+    </w:p>
+    <w:p>
+      <w:pPr>
+        <w:bidi/>
+        <w:jc w:val="both"/>
+        <w:rPr>
+          <w:rFonts w:hint="cs"/>
+          <w:rtl/>
+          <w:lang w:val="en-US"/>
+        </w:rPr>
+      </w:pPr>
+      <w:r>
+        <w:rPr>
+          <w:rFonts w:hint="cs"/>
+          <w:rtl/>
+          <w:lang w:val="en-US"/>
+        </w:rPr>
+        <w:t xml:space="preserve">במתקפה </w:t>
+      </w:r>
+      <w:r>
+        <w:rPr>
+          <w:lang w:val="en-US"/>
+        </w:rPr>
+        <w:t>ARP Poisoning</w:t>
+      </w:r>
+      <w:r>
+        <w:rPr>
+          <w:rFonts w:hint="cs"/>
+          <w:rtl/>
+          <w:lang w:val="en-US"/>
+        </w:rPr>
+        <w:t>, מטרתו של תוקף זדוני היא לגרום למחשב כלשהו לחשוב שהכתובת הפיזית של מחשב אחר שאליו הוא מנסה לגשת היא הכתובת הפיזית של אותו תוקף. כך, מחשב התוקף יקבל את ההודעות המיועדות אל מחשב אחר ובכך יוכל לקרוא אותן, לשנות אותן ולהחליט לאן ישלחו הלאה (אם בכלל).</w:t>
+      </w:r>
+      <w:r>
+        <w:rPr>
+          <w:rFonts w:hint="cs"/>
+          <w:rtl/>
+          <w:lang w:val="en-US"/>
+        </w:rPr>
+        <w:t xml:space="preserve"> ניתן לעשות זאת בכמה דרכים, אך הדרך הנפוצה היא לשלוח באותן תדיר מאוד הודעות </w:t>
+      </w:r>
+      <w:r>
+        <w:rPr>
+          <w:lang w:val="en-US"/>
+        </w:rPr>
+        <w:t>ARP Reply</w:t>
+      </w:r>
+      <w:r>
+        <w:rPr>
+          <w:rFonts w:hint="cs"/>
+          <w:rtl/>
+          <w:lang w:val="en-US"/>
+        </w:rPr>
+        <w:t xml:space="preserve"> המדווחות כי הכתובת הפיזית עבור כתובת האינטרנט של המחשב</w:t>
+      </w:r>
+      <w:r>
+        <w:rPr>
+          <w:rFonts w:hint="cs"/>
+          <w:rtl/>
+          <w:lang w:val="en-US"/>
+        </w:rPr>
+        <w:t>,</w:t>
+      </w:r>
+      <w:r>
+        <w:rPr>
+          <w:rFonts w:hint="cs"/>
+          <w:rtl/>
+          <w:lang w:val="en-US"/>
+        </w:rPr>
+        <w:t xml:space="preserve"> </w:t>
+      </w:r>
+      <w:r>
+        <w:rPr>
+          <w:rFonts w:hint="cs"/>
+          <w:rtl/>
+          <w:lang w:val="en-US"/>
+        </w:rPr>
+        <w:t>ש</w:t>
+      </w:r>
+      <w:r>
+        <w:rPr>
+          <w:rFonts w:hint="cs"/>
+          <w:rtl/>
+          <w:lang w:val="en-US"/>
+        </w:rPr>
+        <w:t>אליו מיועדת ההודעה</w:t>
+      </w:r>
+      <w:r>
+        <w:rPr>
+          <w:rFonts w:hint="cs"/>
+          <w:rtl/>
+          <w:lang w:val="en-US"/>
+        </w:rPr>
+        <w:t>,</w:t>
+      </w:r>
+      <w:r>
+        <w:rPr>
+          <w:rFonts w:hint="cs"/>
+          <w:rtl/>
+          <w:lang w:val="en-US"/>
+        </w:rPr>
+        <w:t xml:space="preserve"> היא הכתובת הפיזית של מחשב התוקף.</w:t>
+      </w:r>
+      <w:r>
+        <w:rPr>
+          <w:rFonts w:hint="cs"/>
+          <w:rtl/>
+          <w:lang w:val="en-US"/>
+        </w:rPr>
+        <w:t xml:space="preserve"> הרעיון מאחורי השיטה הזו הוא שברגע ש</w:t>
+      </w:r>
+      <w:r>
+        <w:rPr>
+          <w:rFonts w:hint="cs"/>
+          <w:rtl/>
+          <w:lang w:val="en-US"/>
+        </w:rPr>
+        <w:t xml:space="preserve">המחשב של הקורבן (אותו מחשב שעליו תתבצע ההתקפה) ישלח הודעת </w:t>
+      </w:r>
+      <w:r>
+        <w:rPr>
+          <w:lang w:val="en-US"/>
+        </w:rPr>
+        <w:t>ARP Request</w:t>
+      </w:r>
+      <w:r>
+        <w:rPr>
+          <w:rFonts w:hint="cs"/>
+          <w:rtl/>
+          <w:lang w:val="en-US"/>
+        </w:rPr>
+        <w:t xml:space="preserve"> עבור הנמען, הוא ישר יקבל את אחת מהודעות ה-</w:t>
+      </w:r>
+      <w:r>
+        <w:rPr>
+          <w:lang w:val="en-US"/>
+        </w:rPr>
+        <w:t>ARP Reply</w:t>
+      </w:r>
+      <w:r>
+        <w:rPr>
+          <w:rFonts w:hint="cs"/>
+          <w:rtl/>
+          <w:lang w:val="en-US"/>
+        </w:rPr>
+        <w:t xml:space="preserve"> של התוקף מבלי שהמחשב האמיתי יספיק להגיב לבקשה.</w:t>
+      </w:r>
+      <w:r>
+        <w:rPr>
+          <w:rFonts w:hint="cs"/>
+          <w:rtl/>
+          <w:lang w:val="en-US"/>
+        </w:rPr>
+        <w:t xml:space="preserve"> ברגע שזה קורה, הכתובת הפיזית של מחשב התוקף נרשמת בזיכרון המטמון של מחשב הקורבן והחל מרגע זה כל תעבורה שתשלח לכתובת האינטרנט הזו תגיע לתוקף.</w:t>
+      </w:r>
+      <w:r>
+        <w:rPr>
+          <w:rFonts w:hint="cs"/>
+          <w:rtl/>
+          <w:lang w:val="en-US"/>
+        </w:rPr>
+        <w:t xml:space="preserve"> </w:t>
+      </w:r>
+      <w:sdt>
+        <w:sdtPr>
+          <w:rPr>
+            <w:rFonts w:hint="cs"/>
+            <w:rtl/>
+            <w:lang w:val="en-US"/>
+          </w:rPr>
+          <w:id w:val="1386835777"/>
+          <w:citation/>
+        </w:sdtPr>
+        <w:sdtContent>
+          <w:r>
+            <w:rPr>
+              <w:rtl/>
+              <w:lang w:val="en-US"/>
+            </w:rPr>
+            <w:fldChar w:fldCharType="begin"/>
+          </w:r>
+          <w:r>
+            <w:rPr>
+              <w:lang w:val="en-US"/>
+            </w:rPr>
+            <w:instrText xml:space="preserve"> CITATION Cor12 \l 1033 </w:instrText>
+          </w:r>
+          <w:r>
+            <w:rPr>
+              <w:rtl/>
+              <w:lang w:val="en-US"/>
+            </w:rPr>
+            <w:fldChar w:fldCharType="separate"/>
+          </w:r>
+          <w:r>
+            <w:rPr>
+              <w:noProof/>
+              <w:lang w:val="en-US"/>
+            </w:rPr>
+            <w:t>[40]</w:t>
+          </w:r>
+          <w:r>
+            <w:rPr>
+              <w:rtl/>
+              <w:lang w:val="en-US"/>
+            </w:rPr>
+            <w:fldChar w:fldCharType="end"/>
+          </w:r>
+        </w:sdtContent>
+      </w:sdt>
+    </w:p>
+    <w:p>
+      <w:pPr>
+        <w:bidi/>
+        <w:rPr>
+          <w:rtl/>
+          <w:lang w:val="en-US"/>
+        </w:rPr>
+      </w:pPr>
+      <w:r>
+        <w:rPr>
+          <w:rFonts w:hint="cs"/>
+          <w:rtl/>
+          <w:lang w:val="en-US"/>
+        </w:rPr>
+        <w:lastRenderedPageBreak/>
+        <w:t xml:space="preserve">ברוב המקרים, תוקף לא יהיה נגיש בקלות לרשת המקומית ויוכל לבצע שליחה של הודעות מסוג </w:t>
+      </w:r>
+      <w:r>
+        <w:rPr>
+          <w:rFonts w:hint="cs"/>
+          <w:lang w:val="en-US"/>
+        </w:rPr>
+        <w:t>ARP</w:t>
+      </w:r>
+      <w:r>
+        <w:rPr>
+          <w:rFonts w:hint="cs"/>
+          <w:rtl/>
+          <w:lang w:val="en-US"/>
+        </w:rPr>
+        <w:t xml:space="preserve"> בשכבת הקו. אבל, </w:t>
+      </w:r>
+      <w:r>
+        <w:rPr>
+          <w:rFonts w:hint="cs"/>
+          <w:rtl/>
+          <w:lang w:val="en-US"/>
+        </w:rPr>
+        <w:t xml:space="preserve">ע"פ המאמר </w:t>
+      </w:r>
+      <w:sdt>
+        <w:sdtPr>
+          <w:rPr>
+            <w:rFonts w:hint="cs"/>
+            <w:rtl/>
+            <w:lang w:val="en-US"/>
+          </w:rPr>
+          <w:id w:val="666066692"/>
+          <w:citation/>
+        </w:sdtPr>
+        <w:sdtContent>
+          <w:r>
+            <w:rPr>
+              <w:rtl/>
+              <w:lang w:val="en-US"/>
+            </w:rPr>
+            <w:fldChar w:fldCharType="begin"/>
+          </w:r>
+          <w:r>
+            <w:rPr>
+              <w:lang w:val="en-US"/>
+            </w:rPr>
+            <w:instrText xml:space="preserve">CITATION ARPPoisoning \l 1037 </w:instrText>
+          </w:r>
+          <w:r>
+            <w:rPr>
+              <w:rtl/>
+              <w:lang w:val="en-US"/>
+            </w:rPr>
+            <w:fldChar w:fldCharType="separate"/>
+          </w:r>
+          <w:r>
+            <w:rPr>
+              <w:noProof/>
+              <w:lang w:val="en-US"/>
+            </w:rPr>
+            <w:t>[39]</w:t>
+          </w:r>
+          <w:r>
+            <w:rPr>
+              <w:rtl/>
+              <w:lang w:val="en-US"/>
+            </w:rPr>
+            <w:fldChar w:fldCharType="end"/>
+          </w:r>
+        </w:sdtContent>
+      </w:sdt>
+      <w:r>
+        <w:rPr>
+          <w:rFonts w:hint="cs"/>
+          <w:rtl/>
+          <w:lang w:val="en-US"/>
+        </w:rPr>
+        <w:t>, הציגו מספר שיטות שבהן מתקפה כזאת על רשת אלחוטית של ארגון עלולה להוות בעיית אבטחה רצינית גם על הרשת הקווית שלה וגם על רכיבים אחרים ברשת האלחוטית.</w:t>
+      </w:r>
+    </w:p>
+    <w:p>
+      <w:pPr>
         <w:pStyle w:val="Heading3"/>
         <w:bidi/>
         <w:jc w:val="center"/>
@@ -25871,27 +26780,347 @@
           <w:rtl/>
           <w:lang w:val="en-US"/>
         </w:rPr>
-        <w:t xml:space="preserve">מתקפת </w:t>
-      </w:r>
-      <w:r>
-        <w:rPr>
+        <w:t xml:space="preserve"> </w:t>
+      </w:r>
+      <w:r>
+        <w:rPr>
+          <w:rFonts w:hint="cs"/>
           <w:sz w:val="28"/>
           <w:szCs w:val="28"/>
+          <w:rtl/>
+          <w:lang w:val="en-US"/>
+        </w:rPr>
+        <w:t xml:space="preserve">מתקפת </w:t>
+      </w:r>
+      <w:r>
+        <w:rPr>
+          <w:sz w:val="28"/>
+          <w:szCs w:val="28"/>
           <w:lang w:val="en-US"/>
         </w:rPr>
         <w:t>DNS Poisoning</w:t>
       </w:r>
       <w:bookmarkEnd w:id="38"/>
+      <w:r>
+        <w:rPr>
+          <w:rFonts w:hint="cs"/>
+          <w:rtl/>
+          <w:lang w:val="en-US"/>
+        </w:rPr>
+        <w:t xml:space="preserve"> </w:t>
+      </w:r>
     </w:p>
     <w:p>
       <w:pPr>
         <w:bidi/>
-        <w:jc w:val="center"/>
-        <w:rPr>
-          <w:rtl/>
-          <w:lang w:val="en-US"/>
-        </w:rPr>
-      </w:pPr>
+        <w:jc w:val="both"/>
+        <w:rPr>
+          <w:rtl/>
+          <w:lang w:val="en-US"/>
+        </w:rPr>
+      </w:pPr>
+      <w:r>
+        <w:rPr>
+          <w:rFonts w:hint="cs"/>
+          <w:rtl/>
+          <w:lang w:val="en-US"/>
+        </w:rPr>
+        <w:t xml:space="preserve">בדומה למתקפת </w:t>
+      </w:r>
+      <w:r>
+        <w:rPr>
+          <w:lang w:val="en-US"/>
+        </w:rPr>
+        <w:t>ARP Poisoning</w:t>
+      </w:r>
+      <w:r>
+        <w:rPr>
+          <w:rFonts w:hint="cs"/>
+          <w:rtl/>
+          <w:lang w:val="en-US"/>
+        </w:rPr>
+        <w:t xml:space="preserve">, מתקפת </w:t>
+      </w:r>
+      <w:r>
+        <w:rPr>
+          <w:lang w:val="en-US"/>
+        </w:rPr>
+        <w:t>DNS Poisoning</w:t>
+      </w:r>
+      <w:r>
+        <w:rPr>
+          <w:rFonts w:hint="cs"/>
+          <w:rtl/>
+          <w:lang w:val="en-US"/>
+        </w:rPr>
+        <w:t xml:space="preserve"> היא מתקפה אשר מטרתה להשפיע ולשנות את המידע השמור במנגנון ה-</w:t>
+      </w:r>
+      <w:r>
+        <w:rPr>
+          <w:rFonts w:hint="cs"/>
+          <w:lang w:val="en-US"/>
+        </w:rPr>
+        <w:t>DNS</w:t>
+      </w:r>
+      <w:r>
+        <w:rPr>
+          <w:rFonts w:hint="cs"/>
+          <w:rtl/>
+          <w:lang w:val="en-US"/>
+        </w:rPr>
+        <w:t xml:space="preserve">. </w:t>
+      </w:r>
+      <w:r>
+        <w:rPr>
+          <w:rFonts w:hint="cs"/>
+          <w:lang w:val="en-US"/>
+        </w:rPr>
+        <w:t>DNS</w:t>
+      </w:r>
+      <w:r>
+        <w:rPr>
+          <w:rFonts w:hint="cs"/>
+          <w:rtl/>
+          <w:lang w:val="en-US"/>
+        </w:rPr>
+        <w:t xml:space="preserve">, או </w:t>
+      </w:r>
+      <w:r>
+        <w:rPr>
+          <w:lang w:val="en-US"/>
+        </w:rPr>
+        <w:t>Domain Naming System</w:t>
+      </w:r>
+      <w:r>
+        <w:rPr>
+          <w:rFonts w:hint="cs"/>
+          <w:rtl/>
+          <w:lang w:val="en-US"/>
+        </w:rPr>
+        <w:t>, הוא מנגנון שמטרתו לתרגם בין כתובת טקסטואלית של שרת (</w:t>
+      </w:r>
+      <w:r>
+        <w:rPr>
+          <w:lang w:val="en-US"/>
+        </w:rPr>
+        <w:t>Domain</w:t>
+      </w:r>
+      <w:r>
+        <w:rPr>
+          <w:rFonts w:hint="cs"/>
+          <w:rtl/>
+          <w:lang w:val="en-US"/>
+        </w:rPr>
+        <w:t>) ובין כתובת האינטרנט שלו (</w:t>
+      </w:r>
+      <w:r>
+        <w:rPr>
+          <w:lang w:val="en-US"/>
+        </w:rPr>
+        <w:t>IP</w:t>
+      </w:r>
+      <w:r>
+        <w:rPr>
+          <w:rFonts w:hint="cs"/>
+          <w:rtl/>
+          <w:lang w:val="en-US"/>
+        </w:rPr>
+        <w:t>).</w:t>
+      </w:r>
+      <w:r>
+        <w:rPr>
+          <w:rFonts w:hint="cs"/>
+          <w:rtl/>
+          <w:lang w:val="en-US"/>
+        </w:rPr>
+        <w:t xml:space="preserve"> </w:t>
+      </w:r>
+      <w:r>
+        <w:rPr>
+          <w:rFonts w:hint="cs"/>
+          <w:rtl/>
+          <w:lang w:val="en-US"/>
+        </w:rPr>
+        <w:t>בדומה ל-</w:t>
+      </w:r>
+      <w:r>
+        <w:rPr>
+          <w:rFonts w:hint="cs"/>
+          <w:lang w:val="en-US"/>
+        </w:rPr>
+        <w:t>ARP</w:t>
+      </w:r>
+      <w:r>
+        <w:rPr>
+          <w:rFonts w:hint="cs"/>
+          <w:rtl/>
+          <w:lang w:val="en-US"/>
+        </w:rPr>
+        <w:t>, גם עבור ה-</w:t>
+      </w:r>
+      <w:r>
+        <w:rPr>
+          <w:rFonts w:hint="cs"/>
+          <w:lang w:val="en-US"/>
+        </w:rPr>
+        <w:t>DNS</w:t>
+      </w:r>
+      <w:r>
+        <w:rPr>
+          <w:rFonts w:hint="cs"/>
+          <w:rtl/>
+          <w:lang w:val="en-US"/>
+        </w:rPr>
+        <w:t xml:space="preserve"> מוגדר פרוטוקול אשר מגדיר כיצד ישויות באינטרנט יתשאלו ישויות אחרות, לרוב שרתי </w:t>
+      </w:r>
+      <w:r>
+        <w:rPr>
+          <w:rFonts w:hint="cs"/>
+          <w:lang w:val="en-US"/>
+        </w:rPr>
+        <w:t>DNS</w:t>
+      </w:r>
+      <w:r>
+        <w:rPr>
+          <w:rFonts w:hint="cs"/>
+          <w:rtl/>
+          <w:lang w:val="en-US"/>
+        </w:rPr>
+        <w:t xml:space="preserve"> יעודיים, לגבי כתובות האינטרנט של שרתים מסוימים, ועוד פעולות שמגדיר הפרוטוקול.</w:t>
+      </w:r>
+      <w:r>
+        <w:rPr>
+          <w:rFonts w:hint="cs"/>
+          <w:rtl/>
+          <w:lang w:val="en-US"/>
+        </w:rPr>
+        <w:t xml:space="preserve"> כמו כן, גם ל-</w:t>
+      </w:r>
+      <w:r>
+        <w:rPr>
+          <w:rFonts w:hint="cs"/>
+          <w:lang w:val="en-US"/>
+        </w:rPr>
+        <w:t>DNS</w:t>
+      </w:r>
+      <w:r>
+        <w:rPr>
+          <w:rFonts w:hint="cs"/>
+          <w:rtl/>
+          <w:lang w:val="en-US"/>
+        </w:rPr>
+        <w:t xml:space="preserve"> יש זיכרון מטמון (</w:t>
+      </w:r>
+      <w:r>
+        <w:rPr>
+          <w:lang w:val="en-US"/>
+        </w:rPr>
+        <w:t>Cache</w:t>
+      </w:r>
+      <w:r>
+        <w:rPr>
+          <w:rFonts w:hint="cs"/>
+          <w:rtl/>
+          <w:lang w:val="en-US"/>
+        </w:rPr>
+        <w:t>) שמטרתו לשמור את הכתובות האחרונות שתורגמו על מנת לחסוך בתעבורת רשת ולאפשר ביצועי רשת מהירים יותר</w:t>
+      </w:r>
+      <w:r>
+        <w:rPr>
+          <w:rFonts w:hint="cs"/>
+          <w:rtl/>
+          <w:lang w:val="en-US"/>
+        </w:rPr>
+        <w:t>, וגם אותו ניתן לנצל לרעה ו"להרעיל" אותו עם כתובת זדונית כך שהקורבן ישלח את ההודעות לתוקף במקום למחשב אליו ניסה לפנות.</w:t>
+      </w:r>
+    </w:p>
+    <w:p>
+      <w:pPr>
+        <w:bidi/>
+        <w:jc w:val="both"/>
+        <w:rPr>
+          <w:rFonts w:eastAsiaTheme="minorEastAsia"/>
+          <w:rtl/>
+          <w:lang w:val="en-US"/>
+        </w:rPr>
+      </w:pPr>
+      <w:r>
+        <w:rPr>
+          <w:rFonts w:hint="cs"/>
+          <w:rtl/>
+          <w:lang w:val="en-US"/>
+        </w:rPr>
+        <w:t>פרוטוקול ה-</w:t>
+      </w:r>
+      <w:r>
+        <w:rPr>
+          <w:rFonts w:hint="cs"/>
+          <w:lang w:val="en-US"/>
+        </w:rPr>
+        <w:t>DNS</w:t>
+      </w:r>
+      <w:r>
+        <w:rPr>
+          <w:rFonts w:hint="cs"/>
+          <w:rtl/>
+          <w:lang w:val="en-US"/>
+        </w:rPr>
+        <w:t xml:space="preserve"> הוגדר לראשונה אי שם בשנות ה-80, כשהמודעות לאבטחה ברשת אינה הייתה גבוהה כפי שהיא היום. על כן, הפרוטוקול אינו פותח עם מנגנוני אבטחה מיוחדים במיוחד</w:t>
+      </w:r>
+      <w:r>
+        <w:rPr>
+          <w:rFonts w:hint="cs"/>
+          <w:rtl/>
+          <w:lang w:val="en-US"/>
+        </w:rPr>
+        <w:t xml:space="preserve">: בשביל לרמות מחשב, ששלח בקשה לתרגום כתובת </w:t>
+      </w:r>
+      <w:r>
+        <w:rPr>
+          <w:rFonts w:hint="cs"/>
+          <w:lang w:val="en-US"/>
+        </w:rPr>
+        <w:t>DNS</w:t>
+      </w:r>
+      <w:r>
+        <w:rPr>
+          <w:rFonts w:hint="cs"/>
+          <w:rtl/>
+          <w:lang w:val="en-US"/>
+        </w:rPr>
+        <w:t>, ולגרום לו לחשוב שהשרת הייעודי ענה לו, כל שנדרש לעשות הוא להתאים את כתובות ה-</w:t>
+      </w:r>
+      <w:r>
+        <w:rPr>
+          <w:rFonts w:hint="cs"/>
+          <w:lang w:val="en-US"/>
+        </w:rPr>
+        <w:t>IP</w:t>
+      </w:r>
+      <w:r>
+        <w:rPr>
+          <w:rFonts w:hint="cs"/>
+          <w:rtl/>
+          <w:lang w:val="en-US"/>
+        </w:rPr>
+        <w:t xml:space="preserve"> בהודעה, להתאים את סוג ההודעה לסוג המתאים ולנחש מספר באורך 16 סיביות המוגרל בשליחת הבקשה</w:t>
+      </w:r>
+      <w:r>
+        <w:rPr>
+          <w:rFonts w:hint="cs"/>
+          <w:rtl/>
+          <w:lang w:val="en-US"/>
+        </w:rPr>
+        <w:t>.</w:t>
+      </w:r>
+      <w:r>
+        <w:rPr>
+          <w:rFonts w:hint="cs"/>
+          <w:rtl/>
+          <w:lang w:val="en-US"/>
+        </w:rPr>
+        <w:t xml:space="preserve"> על פניו נראה כי ההגרלה של מספר כזה מונעת ברובה את האפשרות לזייף תגובה מתאימה שתגיע לפני תגובת השרת, אך במאמר </w:t>
+      </w:r>
       <w:sdt>
         <w:sdtPr>
           <w:rPr>
@@ -25938,6 +27167,647 @@
           </w:r>
         </w:sdtContent>
       </w:sdt>
+      <w:r>
+        <w:rPr>
+          <w:rFonts w:hint="cs"/>
+          <w:rtl/>
+          <w:lang w:val="en-US"/>
+        </w:rPr>
+        <w:t xml:space="preserve"> מתוארת שיטה ובה מסבירים כיצד ניתן לבצע זאת ומראים כי בעזרת העקרון של "פרדוקס יום ההולדת", בשביל לנחש את המספר שגודל </w:t>
+      </w:r>
+      <m:oMath>
+        <m:r>
+          <w:rPr>
+            <w:rFonts w:ascii="Cambria Math" w:hAnsi="Cambria Math"/>
+            <w:lang w:val="en-US"/>
+          </w:rPr>
+          <m:t>N=16</m:t>
+        </m:r>
+      </m:oMath>
+      <w:r>
+        <w:rPr>
+          <w:rFonts w:eastAsiaTheme="minorEastAsia" w:hint="cs"/>
+          <w:rtl/>
+          <w:lang w:val="en-US"/>
+        </w:rPr>
+        <w:t xml:space="preserve">, ידרשו סדר גודל של </w:t>
+      </w:r>
+      <m:oMath>
+        <m:r>
+          <w:rPr>
+            <w:rFonts w:ascii="Cambria Math" w:eastAsiaTheme="minorEastAsia" w:hAnsi="Cambria Math"/>
+            <w:lang w:val="en-US"/>
+          </w:rPr>
+          <m:t>O</m:t>
+        </m:r>
+        <m:d>
+          <m:dPr>
+            <m:ctrlPr>
+              <w:rPr>
+                <w:rFonts w:ascii="Cambria Math" w:eastAsiaTheme="minorEastAsia" w:hAnsi="Cambria Math"/>
+                <w:i/>
+                <w:lang w:val="en-US"/>
+              </w:rPr>
+            </m:ctrlPr>
+          </m:dPr>
+          <m:e>
+            <m:sSup>
+              <m:sSupPr>
+                <m:ctrlPr>
+                  <w:rPr>
+                    <w:rFonts w:ascii="Cambria Math" w:eastAsiaTheme="minorEastAsia" w:hAnsi="Cambria Math"/>
+                    <w:i/>
+                    <w:lang w:val="en-US"/>
+                  </w:rPr>
+                </m:ctrlPr>
+              </m:sSupPr>
+              <m:e>
+                <m:r>
+                  <w:rPr>
+                    <w:rFonts w:ascii="Cambria Math" w:eastAsiaTheme="minorEastAsia" w:hAnsi="Cambria Math"/>
+                    <w:lang w:val="en-US"/>
+                  </w:rPr>
+                  <m:t>2</m:t>
+                </m:r>
+              </m:e>
+              <m:sup>
+                <m:f>
+                  <m:fPr>
+                    <m:ctrlPr>
+                      <w:rPr>
+                        <w:rFonts w:ascii="Cambria Math" w:eastAsiaTheme="minorEastAsia" w:hAnsi="Cambria Math"/>
+                        <w:i/>
+                        <w:lang w:val="en-US"/>
+                      </w:rPr>
+                    </m:ctrlPr>
+                  </m:fPr>
+                  <m:num>
+                    <m:r>
+                      <w:rPr>
+                        <w:rFonts w:ascii="Cambria Math" w:eastAsiaTheme="minorEastAsia" w:hAnsi="Cambria Math"/>
+                        <w:lang w:val="en-US"/>
+                      </w:rPr>
+                      <m:t>N</m:t>
+                    </m:r>
+                  </m:num>
+                  <m:den>
+                    <m:r>
+                      <w:rPr>
+                        <w:rFonts w:ascii="Cambria Math" w:eastAsiaTheme="minorEastAsia" w:hAnsi="Cambria Math"/>
+                        <w:lang w:val="en-US"/>
+                      </w:rPr>
+                      <m:t>2</m:t>
+                    </m:r>
+                  </m:den>
+                </m:f>
+              </m:sup>
+            </m:sSup>
+          </m:e>
+        </m:d>
+        <m:r>
+          <w:rPr>
+            <w:rFonts w:ascii="Cambria Math" w:eastAsiaTheme="minorEastAsia" w:hAnsi="Cambria Math"/>
+            <w:lang w:val="en-US"/>
+          </w:rPr>
+          <m:t>=O</m:t>
+        </m:r>
+        <m:d>
+          <m:dPr>
+            <m:ctrlPr>
+              <w:rPr>
+                <w:rFonts w:ascii="Cambria Math" w:eastAsiaTheme="minorEastAsia" w:hAnsi="Cambria Math"/>
+                <w:i/>
+                <w:lang w:val="en-US"/>
+              </w:rPr>
+            </m:ctrlPr>
+          </m:dPr>
+          <m:e>
+            <m:sSup>
+              <m:sSupPr>
+                <m:ctrlPr>
+                  <w:rPr>
+                    <w:rFonts w:ascii="Cambria Math" w:eastAsiaTheme="minorEastAsia" w:hAnsi="Cambria Math"/>
+                    <w:i/>
+                    <w:lang w:val="en-US"/>
+                  </w:rPr>
+                </m:ctrlPr>
+              </m:sSupPr>
+              <m:e>
+                <m:r>
+                  <w:rPr>
+                    <w:rFonts w:ascii="Cambria Math" w:eastAsiaTheme="minorEastAsia" w:hAnsi="Cambria Math"/>
+                    <w:lang w:val="en-US"/>
+                  </w:rPr>
+                  <m:t>2</m:t>
+                </m:r>
+              </m:e>
+              <m:sup>
+                <m:r>
+                  <w:rPr>
+                    <w:rFonts w:ascii="Cambria Math" w:eastAsiaTheme="minorEastAsia" w:hAnsi="Cambria Math"/>
+                    <w:lang w:val="en-US"/>
+                  </w:rPr>
+                  <m:t>8</m:t>
+                </m:r>
+              </m:sup>
+            </m:sSup>
+          </m:e>
+        </m:d>
+      </m:oMath>
+      <w:r>
+        <w:rPr>
+          <w:rFonts w:eastAsiaTheme="minorEastAsia" w:hint="cs"/>
+          <w:rtl/>
+          <w:lang w:val="en-US"/>
+        </w:rPr>
+        <w:t xml:space="preserve"> נסיונות בשביל להצליח לזייף הודעה מתאימה עם כל הפרמטרים הרלוונטיים שתגרום להרעלת הזיכרון של ה-</w:t>
+      </w:r>
+      <w:r>
+        <w:rPr>
+          <w:rFonts w:eastAsiaTheme="minorEastAsia" w:hint="cs"/>
+          <w:lang w:val="en-US"/>
+        </w:rPr>
+        <w:t>DNS</w:t>
+      </w:r>
+      <w:r>
+        <w:rPr>
+          <w:rFonts w:eastAsiaTheme="minorEastAsia" w:hint="cs"/>
+          <w:rtl/>
+          <w:lang w:val="en-US"/>
+        </w:rPr>
+        <w:t>.</w:t>
+      </w:r>
+      <w:r>
+        <w:rPr>
+          <w:rFonts w:eastAsiaTheme="minorEastAsia" w:hint="cs"/>
+          <w:rtl/>
+          <w:lang w:val="en-US"/>
+        </w:rPr>
+        <w:t xml:space="preserve"> המספר הזה אינו גדול בכלל ביחס לכמות המידע הנשלח בימינו ברשת </w:t>
+      </w:r>
+      <w:r>
+        <w:rPr>
+          <w:rFonts w:eastAsiaTheme="minorEastAsia" w:hint="cs"/>
+          <w:rtl/>
+          <w:lang w:val="en-US"/>
+        </w:rPr>
+        <w:t xml:space="preserve">האינטרנט </w:t>
+      </w:r>
+      <w:r>
+        <w:rPr>
+          <w:rFonts w:eastAsiaTheme="minorEastAsia" w:hint="cs"/>
+          <w:rtl/>
+          <w:lang w:val="en-US"/>
+        </w:rPr>
+        <w:t xml:space="preserve">ומתקפה מהסוג הזה בהחלט </w:t>
+      </w:r>
+      <w:r>
+        <w:rPr>
+          <w:rFonts w:eastAsiaTheme="minorEastAsia" w:hint="cs"/>
+          <w:rtl/>
+          <w:lang w:val="en-US"/>
+        </w:rPr>
+        <w:t>יכולה ל</w:t>
+      </w:r>
+      <w:r>
+        <w:rPr>
+          <w:rFonts w:eastAsiaTheme="minorEastAsia" w:hint="cs"/>
+          <w:rtl/>
+          <w:lang w:val="en-US"/>
+        </w:rPr>
+        <w:t>הוות איום אבטחה לשרת ולמערכת שרצה עליו.</w:t>
+      </w:r>
+    </w:p>
+    <w:p>
+      <w:pPr>
+        <w:bidi/>
+        <w:jc w:val="center"/>
+        <w:rPr>
+          <w:rFonts w:eastAsiaTheme="minorEastAsia"/>
+          <w:rtl/>
+          <w:lang w:val="en-US"/>
+        </w:rPr>
+      </w:pPr>
+      <w:r>
+        <w:rPr>
+          <w:rFonts w:hint="cs"/>
+          <w:noProof/>
+          <w:rtl/>
+          <w:lang w:val="he-IL"/>
+        </w:rPr>
+        <mc:AlternateContent>
+          <mc:Choice Requires="wpg">
+            <w:drawing>
+              <wp:inline distT="0" distB="0" distL="0" distR="0" wp14:anchorId="42E9A4A5" wp14:editId="185E13A1">
+                <wp:extent cx="2946158" cy="3044026"/>
+                <wp:effectExtent l="114300" t="114300" r="121285" b="4445"/>
+                <wp:docPr id="31" name="Group 31"/>
+                <wp:cNvGraphicFramePr/>
+                <a:graphic xmlns:a="http://schemas.openxmlformats.org/drawingml/2006/main">
+                  <a:graphicData uri="http://schemas.microsoft.com/office/word/2010/wordprocessingGroup">
+                    <wpg:wgp>
+                      <wpg:cNvGrpSpPr/>
+                      <wpg:grpSpPr>
+                        <a:xfrm>
+                          <a:off x="0" y="0"/>
+                          <a:ext cx="2946158" cy="3044026"/>
+                          <a:chOff x="83494" y="545819"/>
+                          <a:chExt cx="524389" cy="1154165"/>
+                        </a:xfrm>
+                      </wpg:grpSpPr>
+                      <pic:pic xmlns:pic="http://schemas.openxmlformats.org/drawingml/2006/picture">
+                        <pic:nvPicPr>
+                          <pic:cNvPr id="32" name="Picture 32"/>
+                          <pic:cNvPicPr>
+                            <a:picLocks noChangeAspect="1"/>
+                          </pic:cNvPicPr>
+                        </pic:nvPicPr>
+                        <pic:blipFill>
+                          <a:blip r:embed="rId29">
+                            <a:extLst>
+                              <a:ext uri="{28A0092B-C50C-407E-A947-70E740481C1C}">
+                                <a14:useLocalDpi xmlns:a14="http://schemas.microsoft.com/office/drawing/2010/main" val="0"/>
+                              </a:ext>
+                            </a:extLst>
+                          </a:blip>
+                          <a:srcRect/>
+                          <a:stretch/>
+                        </pic:blipFill>
+                        <pic:spPr bwMode="auto">
+                          <a:xfrm>
+                            <a:off x="83494" y="545819"/>
+                            <a:ext cx="524389" cy="975497"/>
+                          </a:xfrm>
+                          <a:prstGeom prst="rect">
+                            <a:avLst/>
+                          </a:prstGeom>
+                          <a:solidFill>
+                            <a:srgbClr val="FFFFFF">
+                              <a:shade val="85000"/>
+                            </a:srgbClr>
+                          </a:solidFill>
+                          <a:ln w="88900" cap="sq">
+                            <a:solidFill>
+                              <a:srgbClr val="FFFFFF"/>
+                            </a:solidFill>
+                            <a:miter lim="800000"/>
+                          </a:ln>
+                          <a:effectLst>
+                            <a:outerShdw blurRad="55000" dist="18000" dir="5400000" algn="tl" rotWithShape="0">
+                              <a:srgbClr val="000000">
+                                <a:alpha val="40000"/>
+                              </a:srgbClr>
+                            </a:outerShdw>
+                          </a:effectLst>
+                          <a:scene3d>
+                            <a:camera prst="orthographicFront"/>
+                            <a:lightRig rig="twoPt" dir="t">
+                              <a:rot lat="0" lon="0" rev="7200000"/>
+                            </a:lightRig>
+                          </a:scene3d>
+                          <a:sp3d>
+                            <a:bevelT w="25400" h="19050"/>
+                            <a:contourClr>
+                              <a:srgbClr val="FFFFFF"/>
+                            </a:contourClr>
+                          </a:sp3d>
+                        </pic:spPr>
+                      </pic:pic>
+                      <wps:wsp>
+                        <wps:cNvPr id="33" name="Text Box 33"/>
+                        <wps:cNvSpPr txBox="1"/>
+                        <wps:spPr>
+                          <a:xfrm>
+                            <a:off x="215873" y="1556645"/>
+                            <a:ext cx="301197" cy="143339"/>
+                          </a:xfrm>
+                          <a:prstGeom prst="rect">
+                            <a:avLst/>
+                          </a:prstGeom>
+                          <a:solidFill>
+                            <a:prstClr val="white"/>
+                          </a:solidFill>
+                          <a:ln>
+                            <a:noFill/>
+                          </a:ln>
+                        </wps:spPr>
+                        <wps:txbx>
+                          <w:txbxContent>
+                            <w:p>
+                              <w:pPr>
+                                <w:pStyle w:val="Caption"/>
+                                <w:bidi/>
+                                <w:rPr>
+                                  <w:lang w:val="en-US"/>
+                                </w:rPr>
+                              </w:pPr>
+                              <w:r>
+                                <w:rPr>
+                                  <w:rFonts w:hint="cs"/>
+                                  <w:rtl/>
+                                </w:rPr>
+                                <w:t xml:space="preserve">הדגמה של מתקפת </w:t>
+                              </w:r>
+                              <w:r>
+                                <w:rPr>
+                                  <w:lang w:val="en-US"/>
+                                </w:rPr>
+                                <w:t>DNS Pois</w:t>
+                              </w:r>
+                              <w:r>
+                                <w:rPr>
+                                  <w:lang w:val="en-US"/>
+                                </w:rPr>
+                                <w:t>o</w:t>
+                              </w:r>
+                              <w:r>
+                                <w:rPr>
+                                  <w:lang w:val="en-US"/>
+                                </w:rPr>
+                                <w:t>ning</w:t>
+                              </w:r>
+                              <w:r>
+                                <w:rPr>
+                                  <w:rFonts w:hint="cs"/>
+                                  <w:rtl/>
+                                  <w:lang w:val="en-US"/>
+                                </w:rPr>
+                                <w:t>. נ</w:t>
+                              </w:r>
+                              <w:r>
+                                <w:rPr>
+                                  <w:rFonts w:hint="cs"/>
+                                  <w:rtl/>
+                                </w:rPr>
+                                <w:t>לקח מהמאמר</w:t>
+                              </w:r>
+                              <w:r>
+                                <w:rPr>
+                                  <w:rFonts w:hint="cs"/>
+                                  <w:rtl/>
+                                  <w:lang w:val="en-US"/>
+                                </w:rPr>
+                                <w:t xml:space="preserve"> </w:t>
+                              </w:r>
+                              <w:sdt>
+                                <w:sdtPr>
+                                  <w:rPr>
+                                    <w:rtl/>
+                                    <w:lang w:val="en-US"/>
+                                  </w:rPr>
+                                  <w:id w:val="914351213"/>
+                                  <w:citation/>
+                                </w:sdtPr>
+                                <w:sdtContent>
+                                  <w:r>
+                                    <w:rPr>
+                                      <w:rtl/>
+                                      <w:lang w:val="en-US"/>
+                                    </w:rPr>
+                                    <w:fldChar w:fldCharType="begin"/>
+                                  </w:r>
+                                  <w:r>
+                                    <w:rPr>
+                                      <w:lang w:val="en-US"/>
+                                    </w:rPr>
+                                    <w:instrText xml:space="preserve">CITATION DNSPoisoning \l 1033 </w:instrText>
+                                  </w:r>
+                                  <w:r>
+                                    <w:rPr>
+                                      <w:rtl/>
+                                      <w:lang w:val="en-US"/>
+                                    </w:rPr>
+                                    <w:fldChar w:fldCharType="separate"/>
+                                  </w:r>
+                                  <w:r>
+                                    <w:rPr>
+                                      <w:noProof/>
+                                      <w:lang w:val="en-US"/>
+                                    </w:rPr>
+                                    <w:t>[41]</w:t>
+                                  </w:r>
+                                  <w:r>
+                                    <w:rPr>
+                                      <w:rtl/>
+                                      <w:lang w:val="en-US"/>
+                                    </w:rPr>
+                                    <w:fldChar w:fldCharType="end"/>
+                                  </w:r>
+                                </w:sdtContent>
+                              </w:sdt>
+                              <w:r>
+                                <w:rPr>
+                                  <w:rFonts w:hint="cs"/>
+                                  <w:rtl/>
+                                  <w:lang w:val="en-US"/>
+                                </w:rPr>
+                                <w:t xml:space="preserve"> </w:t>
+                              </w:r>
+                              <w:r>
+                                <w:rPr>
+                                  <w:rFonts w:hint="cs"/>
+                                  <w:rtl/>
+                                </w:rPr>
+                                <w:t xml:space="preserve"> </w:t>
+                              </w:r>
+                            </w:p>
+                          </w:txbxContent>
+                        </wps:txbx>
+                        <wps:bodyPr rot="0" spcFirstLastPara="0" vertOverflow="overflow" horzOverflow="overflow" vert="horz" wrap="square" lIns="0" tIns="0" rIns="0" bIns="0" numCol="1" spcCol="0" rtlCol="0" fromWordArt="0" anchor="t" anchorCtr="0" forceAA="0" compatLnSpc="1">
+                          <a:prstTxWarp prst="textNoShape">
+                            <a:avLst/>
+                          </a:prstTxWarp>
+                          <a:noAutofit/>
+                        </wps:bodyPr>
+                      </wps:wsp>
+                    </wpg:wgp>
+                  </a:graphicData>
+                </a:graphic>
+              </wp:inline>
+            </w:drawing>
+          </mc:Choice>
+          <mc:Fallback>
+            <w:pict>
+              <v:group w14:anchorId="42E9A4A5" id="Group 31" o:spid="_x0000_s1053" style="width:232pt;height:239.7pt;mso-position-horizontal-relative:char;mso-position-vertical-relative:line" coordorigin="834,5458" coordsize="5243,11541" o:gfxdata="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">
+                <v:shape id="Picture 32" o:spid="_x0000_s1054" type="#_x0000_t75" style="position:absolute;left:834;top:5458;width:5244;height:9755;visibility:visible;mso-wrap-style:square" o:gfxdata="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" filled="t" fillcolor="#ededed" stroked="t" strokecolor="white" strokeweight="7pt">
+                  <v:stroke endcap="square"/>
+                  <v:imagedata r:id="rId30" o:title=""/>
+                  <v:shadow on="t" color="black" opacity="26214f" origin="-.5,-.5" offset="0,.5mm"/>
+                  <v:path arrowok="t"/>
+                </v:shape>
+                <v:shape id="Text Box 33" o:spid="_x0000_s1055" type="#_x0000_t202" style="position:absolute;left:2158;top:15566;width:3012;height:1433;visibility:visible;mso-wrap-style:square;v-text-anchor:top" o:gfxdata="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" stroked="f">
+                  <v:textbox inset="0,0,0,0">
+                    <w:txbxContent>
+                      <w:p>
+                        <w:pPr>
+                          <w:pStyle w:val="Caption"/>
+                          <w:bidi/>
+                          <w:rPr>
+                            <w:lang w:val="en-US"/>
+                          </w:rPr>
+                        </w:pPr>
+                        <w:r>
+                          <w:rPr>
+                            <w:rFonts w:hint="cs"/>
+                            <w:rtl/>
+                          </w:rPr>
+                          <w:t xml:space="preserve">הדגמה של מתקפת </w:t>
+                        </w:r>
+                        <w:r>
+                          <w:rPr>
+                            <w:lang w:val="en-US"/>
+                          </w:rPr>
+                          <w:t>DNS Pois</w:t>
+                        </w:r>
+                        <w:r>
+                          <w:rPr>
+                            <w:lang w:val="en-US"/>
+                          </w:rPr>
+                          <w:t>o</w:t>
+                        </w:r>
+                        <w:r>
+                          <w:rPr>
+                            <w:lang w:val="en-US"/>
+                          </w:rPr>
+                          <w:t>ning</w:t>
+                        </w:r>
+                        <w:r>
+                          <w:rPr>
+                            <w:rFonts w:hint="cs"/>
+                            <w:rtl/>
+                            <w:lang w:val="en-US"/>
+                          </w:rPr>
+                          <w:t>. נ</w:t>
+                        </w:r>
+                        <w:r>
+                          <w:rPr>
+                            <w:rFonts w:hint="cs"/>
+                            <w:rtl/>
+                          </w:rPr>
+                          <w:t>לקח מהמאמר</w:t>
+                        </w:r>
+                        <w:r>
+                          <w:rPr>
+                            <w:rFonts w:hint="cs"/>
+                            <w:rtl/>
+                            <w:lang w:val="en-US"/>
+                          </w:rPr>
+                          <w:t xml:space="preserve"> </w:t>
+                        </w:r>
+                        <w:sdt>
+                          <w:sdtPr>
+                            <w:rPr>
+                              <w:rtl/>
+                              <w:lang w:val="en-US"/>
+                            </w:rPr>
+                            <w:id w:val="914351213"/>
+                            <w:citation/>
+                          </w:sdtPr>
+                          <w:sdtContent>
+                            <w:r>
+                              <w:rPr>
+                                <w:rtl/>
+                                <w:lang w:val="en-US"/>
+                              </w:rPr>
+                              <w:fldChar w:fldCharType="begin"/>
+                            </w:r>
+                            <w:r>
+                              <w:rPr>
+                                <w:lang w:val="en-US"/>
+                              </w:rPr>
+                              <w:instrText xml:space="preserve">CITATION DNSPoisoning \l 1033 </w:instrText>
+                            </w:r>
+                            <w:r>
+                              <w:rPr>
+                                <w:rtl/>
+                                <w:lang w:val="en-US"/>
+                              </w:rPr>
+                              <w:fldChar w:fldCharType="separate"/>
+                            </w:r>
+                            <w:r>
+                              <w:rPr>
+                                <w:noProof/>
+                                <w:lang w:val="en-US"/>
+                              </w:rPr>
+                              <w:t>[41]</w:t>
+                            </w:r>
+                            <w:r>
+                              <w:rPr>
+                                <w:rtl/>
+                                <w:lang w:val="en-US"/>
+                              </w:rPr>
+                              <w:fldChar w:fldCharType="end"/>
+                            </w:r>
+                          </w:sdtContent>
+                        </w:sdt>
+                        <w:r>
+                          <w:rPr>
+                            <w:rFonts w:hint="cs"/>
+                            <w:rtl/>
+                            <w:lang w:val="en-US"/>
+                          </w:rPr>
+                          <w:t xml:space="preserve"> </w:t>
+                        </w:r>
+                        <w:r>
+                          <w:rPr>
+                            <w:rFonts w:hint="cs"/>
+                            <w:rtl/>
+                          </w:rPr>
+                          <w:t xml:space="preserve"> </w:t>
+                        </w:r>
+                      </w:p>
+                    </w:txbxContent>
+                  </v:textbox>
+                </v:shape>
+                <w10:anchorlock/>
+              </v:group>
+            </w:pict>
+          </mc:Fallback>
+        </mc:AlternateContent>
+      </w:r>
+    </w:p>
+    <w:p>
+      <w:pPr>
+        <w:bidi/>
+        <w:jc w:val="both"/>
+        <w:rPr>
+          <w:rFonts w:hint="cs"/>
+          <w:rtl/>
+          <w:lang w:val="en-US"/>
+        </w:rPr>
+      </w:pPr>
+      <w:r>
+        <w:rPr>
+          <w:rFonts w:eastAsiaTheme="minorEastAsia" w:hint="cs"/>
+          <w:rtl/>
+          <w:lang w:val="en-US"/>
+        </w:rPr>
+        <w:t xml:space="preserve">במאמר גם מציגים כיצד ניתן להרחיב את החולשה הזו ולהגדיל משמעותית את הסיכויים לבצע זאת בכך שכופים על השרת לשלוח בקשות </w:t>
+      </w:r>
+      <w:r>
+        <w:rPr>
+          <w:rFonts w:eastAsiaTheme="minorEastAsia" w:hint="cs"/>
+          <w:lang w:val="en-US"/>
+        </w:rPr>
+        <w:t>DNS</w:t>
+      </w:r>
+      <w:r>
+        <w:rPr>
+          <w:rFonts w:eastAsiaTheme="minorEastAsia" w:hint="cs"/>
+          <w:rtl/>
+          <w:lang w:val="en-US"/>
+        </w:rPr>
+        <w:t>, ובכך מקטינים את הזמן שלוקח לביצוע ההתקפה, מגדילים את רוחב הפס כדי לשלוח כמה ניסיונות של זיוף הודעה עבור בקשה אחת, ועוד...</w:t>
+      </w:r>
+    </w:p>
+    <w:p>
+      <w:pPr>
+        <w:bidi/>
+        <w:rPr>
+          <w:rtl/>
+          <w:lang w:val="en-US"/>
+        </w:rPr>
+      </w:pPr>
     </w:p>
     <w:p>
       <w:pPr>
@@ -25969,6 +27839,7 @@
           <w:u w:val="single"/>
           <w:rtl/>
         </w:rPr>
+        <w:lastRenderedPageBreak/>
         <w:t>מתקפ</w:t>
       </w:r>
       <w:r>
@@ -30933,6 +32804,95 @@
       </w:rPr>
     </w:lvl>
   </w:abstractNum>
+  <w:abstractNum w:abstractNumId="22" w15:restartNumberingAfterBreak="0">
+    <w:nsid w:val="75E81071"/>
+    <w:multiLevelType w:val="hybridMultilevel"/>
+    <w:tmpl w:val="EF9E2C94"/>
+    <w:lvl w:ilvl="0" w:tplc="2000000F">
+      <w:start w:val="1"/>
+      <w:numFmt w:val="decimal"/>
+      <w:lvlText w:val="%1."/>
+      <w:lvlJc w:val="left"/>
+      <w:pPr>
+        <w:ind w:left="720" w:hanging="360"/>
+      </w:pPr>
+      <w:rPr>
+        <w:rFonts w:hint="default"/>
+      </w:rPr>
+    </w:lvl>
+    <w:lvl w:ilvl="1" w:tplc="20000019" w:tentative="1">
+      <w:start w:val="1"/>
+      <w:numFmt w:val="lowerLetter"/>
+      <w:lvlText w:val="%2."/>
+      <w:lvlJc w:val="left"/>
+      <w:pPr>
+        <w:ind w:left="1440" w:hanging="360"/>
+      </w:pPr>
+    </w:lvl>
+    <w:lvl w:ilvl="2" w:tplc="2000001B" w:tentative="1">
+      <w:start w:val="1"/>
+      <w:numFmt w:val="lowerRoman"/>
+      <w:lvlText w:val="%3."/>
+      <w:lvlJc w:val="right"/>
+      <w:pPr>
+        <w:ind w:left="2160" w:hanging="180"/>
+      </w:pPr>
+    </w:lvl>
+    <w:lvl w:ilvl="3" w:tplc="2000000F" w:tentative="1">
+      <w:start w:val="1"/>
+      <w:numFmt w:val="decimal"/>
+      <w:lvlText w:val="%4."/>
+      <w:lvlJc w:val="left"/>
+      <w:pPr>
+        <w:ind w:left="2880" w:hanging="360"/>
+      </w:pPr>
+    </w:lvl>
+    <w:lvl w:ilvl="4" w:tplc="20000019" w:tentative="1">
+      <w:start w:val="1"/>
+      <w:numFmt w:val="lowerLetter"/>
+      <w:lvlText w:val="%5."/>
+      <w:lvlJc w:val="left"/>
+      <w:pPr>
+        <w:ind w:left="3600" w:hanging="360"/>
+      </w:pPr>
+    </w:lvl>
+    <w:lvl w:ilvl="5" w:tplc="2000001B" w:tentative="1">
+      <w:start w:val="1"/>
+      <w:numFmt w:val="lowerRoman"/>
+      <w:lvlText w:val="%6."/>
+      <w:lvlJc w:val="right"/>
+      <w:pPr>
+        <w:ind w:left="4320" w:hanging="180"/>
+      </w:pPr>
+    </w:lvl>
+    <w:lvl w:ilvl="6" w:tplc="2000000F" w:tentative="1">
+      <w:start w:val="1"/>
+      <w:numFmt w:val="decimal"/>
+      <w:lvlText w:val="%7."/>
+      <w:lvlJc w:val="left"/>
+      <w:pPr>
+        <w:ind w:left="5040" w:hanging="360"/>
+      </w:pPr>
+    </w:lvl>
+    <w:lvl w:ilvl="7" w:tplc="20000019" w:tentative="1">
+      <w:start w:val="1"/>
+      <w:numFmt w:val="lowerLetter"/>
+      <w:lvlText w:val="%8."/>
+      <w:lvlJc w:val="left"/>
+      <w:pPr>
+        <w:ind w:left="5760" w:hanging="360"/>
+      </w:pPr>
+    </w:lvl>
+    <w:lvl w:ilvl="8" w:tplc="2000001B" w:tentative="1">
+      <w:start w:val="1"/>
+      <w:numFmt w:val="lowerRoman"/>
+      <w:lvlText w:val="%9."/>
+      <w:lvlJc w:val="right"/>
+      <w:pPr>
+        <w:ind w:left="6480" w:hanging="180"/>
+      </w:pPr>
+    </w:lvl>
+  </w:abstractNum>
   <w:num w:numId="1">
     <w:abstractNumId w:val="14"/>
   </w:num>
@@ -30998,6 +32958,9 @@
   </w:num>
   <w:num w:numId="22">
     <w:abstractNumId w:val="16"/>
+  </w:num>
+  <w:num w:numId="23">
+    <w:abstractNumId w:val="22"/>
   </w:num>
 </w:numbering>
 </file>
@@ -31400,7 +33363,7 @@
   <w:style w:type="paragraph" w:default="1" w:styleId="Normal">
     <w:name w:val="Normal"/>
     <w:qFormat/>
-    <w:rsid w:val="00C60574"/>
+    <w:rsid w:val="00704562"/>
   </w:style>
   <w:style w:type="paragraph" w:styleId="Heading1">
     <w:name w:val="heading 1"/>
@@ -32381,7 +34344,7 @@
         </b:NameList>
       </b:Author>
     </b:Author>
-    <b:RefOrder>45</b:RefOrder>
+    <b:RefOrder>50</b:RefOrder>
   </b:Source>
   <b:Source>
     <b:Tag>Nik12</b:Tag>
@@ -32413,7 +34376,7 @@
     <b:Year>2012</b:Year>
     <b:Month>October</b:Month>
     <b:URL>https://www.researchgate.net/publication/262208728_A_cross-protocol_attack_on_the_TLS_protocol</b:URL>
-    <b:RefOrder>46</b:RefOrder>
+    <b:RefOrder>51</b:RefOrder>
   </b:Source>
   <b:Source>
     <b:Tag>TLSAttacks</b:Tag>
@@ -32455,7 +34418,7 @@
     <b:Month>November</b:Month>
     <b:Day>18</b:Day>
     <b:URL>http://csci6433.org/Papers/Anatomy%20of%20an%20ARP%20Poisoning%20Attack%20_%20WatchGuard.pdf</b:URL>
-    <b:RefOrder>48</b:RefOrder>
+    <b:RefOrder>46</b:RefOrder>
   </b:Source>
   <b:Source>
     <b:Tag>DRDOS</b:Tag>
@@ -32472,7 +34435,7 @@
       </b:Author>
     </b:Author>
     <b:URL>http://vertassets.blob.core.windows.net/download/74db6f36/74db6f36-56e7-4f4f-a6b4-a1880089f28a/analysis_of_drdos_dns_reflection_attacks_white_paper_us_031513.pdf</b:URL>
-    <b:RefOrder>50</b:RefOrder>
+    <b:RefOrder>49</b:RefOrder>
   </b:Source>
   <b:Source>
     <b:Tag>DNSPoisoning</b:Tag>
@@ -32498,7 +34461,7 @@
     <b:Publisher>The University of Texas, Austin</b:Publisher>
     <b:BookTitle>Security and Privacy in Communication Networks</b:BookTitle>
     <b:Pages>466-483</b:Pages>
-    <b:RefOrder>49</b:RefOrder>
+    <b:RefOrder>48</b:RefOrder>
   </b:Source>
   <b:Source>
     <b:Tag>His</b:Tag>
@@ -32612,7 +34575,7 @@
     <b:Guid>{623C7303-078E-4AFA-8F2B-C3DC213BE7EA}</b:Guid>
     <b:Title>Buffer Overflow</b:Title>
     <b:URL>https://www.tenouk.com/Bufferoverflowc/Bufferoverflow4.html</b:URL>
-    <b:RefOrder>51</b:RefOrder>
+    <b:RefOrder>52</b:RefOrder>
   </b:Source>
   <b:Source>
     <b:Tag>Bab12</b:Tag>
@@ -32654,7 +34617,7 @@
     <b:Year>2010</b:Year>
     <b:Month>June</b:Month>
     <b:URL>https://www.researchgate.net/publication/221505572_A_key-agreement_protocol_based_on_the_stack-overflow_software_vulnerability</b:URL>
-    <b:RefOrder>52</b:RefOrder>
+    <b:RefOrder>53</b:RefOrder>
   </b:Source>
   <b:Source>
     <b:Tag>Nic</b:Tag>
@@ -32673,7 +34636,7 @@
     </b:Author>
     <b:Title>ROP is Still Dangerous: Breaking Modern Defenses</b:Title>
     <b:URL>https://people.eecs.berkeley.edu/~daw/papers/rop-usenix14.pdf</b:URL>
-    <b:RefOrder>53</b:RefOrder>
+    <b:RefOrder>54</b:RefOrder>
   </b:Source>
   <b:Source>
     <b:Tag>NXb</b:Tag>
@@ -32918,7 +34881,7 @@
     <b:Guid>{3D0A9CE2-2CFF-4143-89ED-22DEFA3C8D7D}</b:Guid>
     <b:Title>Public key certificate</b:Title>
     <b:URL>https://en.wikipedia.org/wiki/Public_key_certificate</b:URL>
-    <b:RefOrder>54</b:RefOrder>
+    <b:RefOrder>55</b:RefOrder>
   </b:Source>
   <b:Source>
     <b:Tag>TLS</b:Tag>
@@ -33014,11 +34977,20 @@
     <b:Publisher>IEEE</b:Publisher>
     <b:RefOrder>43</b:RefOrder>
   </b:Source>
+  <b:Source>
+    <b:Tag>Add</b:Tag>
+    <b:SourceType>InternetSite</b:SourceType>
+    <b:Guid>{37810506-0F82-46C9-BA6A-0273685EE404}</b:Guid>
+    <b:Title>Address Resolution Protocol</b:Title>
+    <b:Publisher>https://en.wikipedia.org/wiki/Address_Resolution_Protocol#:~:text=The%20Address%20Resolution%20Protocol%20(ARP,in%20the%20Internet%20protocol%20suite.</b:Publisher>
+    <b:URL>https://en.wikipedia.org/wiki/Address_Resolution_Protocol#:~:text=The%20Address%20Resolution%20Protocol%20(ARP,in%20the%20Internet%20protocol%20suite.</b:URL>
+    <b:RefOrder>45</b:RefOrder>
+  </b:Source>
 </b:Sources>
 </file>
 
 <file path=customXml/itemProps1.xml><?xml version="1.0" encoding="utf-8"?>
-<ds:datastoreItem xmlns:ds="http://schemas.openxmlformats.org/officeDocument/2006/customXml" ds:itemID="{30F4B850-D47A-4822-8E38-5918EA5D3CF2}">
+<ds:datastoreItem xmlns:ds="http://schemas.openxmlformats.org/officeDocument/2006/customXml" ds:itemID="{930D7B7B-936B-4442-9C5B-AC58A368BB50}">
   <ds:schemaRefs>
     <ds:schemaRef ds:uri="http://schemas.openxmlformats.org/officeDocument/2006/bibliography"/>
   </ds:schemaRefs>

</xml_diff>